<commit_message>
Commencement du rapport, r?solution erreurs LNK sous Windows
</commit_message>
<xml_diff>
--- a/Rapport C++JAVA.docx
+++ b/Rapport C++JAVA.docx
@@ -7,14 +7,374 @@
         <w:pStyle w:val="Titre"/>
         <w:jc w:val="center"/>
       </w:pPr>
-      <w:bookmarkStart w:id="0" w:name="_GoBack"/>
-      <w:bookmarkEnd w:id="0"/>
       <w:r>
         <w:t>Rapport Projet C++/JAVA</w:t>
       </w:r>
     </w:p>
     <w:p/>
-    <w:p/>
+    <w:p>
+      <w:pPr>
+        <w:rPr>
+          <w:noProof/>
+          <w:lang w:eastAsia="fr-FR"/>
+        </w:rPr>
+      </w:pPr>
+    </w:p>
+    <w:p>
+      <w:pPr>
+        <w:pStyle w:val="Titre"/>
+        <w:jc w:val="center"/>
+        <w:rPr>
+          <w:noProof/>
+          <w:lang w:eastAsia="fr-FR"/>
+        </w:rPr>
+      </w:pPr>
+      <w:r>
+        <w:rPr>
+          <w:noProof/>
+          <w:lang w:eastAsia="fr-FR"/>
+        </w:rPr>
+        <w:t>UFR MIM METZ</w:t>
+      </w:r>
+    </w:p>
+    <w:p>
+      <w:pPr>
+        <w:jc w:val="center"/>
+        <w:rPr>
+          <w:lang w:eastAsia="fr-FR"/>
+        </w:rPr>
+      </w:pPr>
+    </w:p>
+    <w:p>
+      <w:pPr>
+        <w:jc w:val="center"/>
+        <w:rPr>
+          <w:lang w:eastAsia="fr-FR"/>
+        </w:rPr>
+      </w:pPr>
+    </w:p>
+    <w:p>
+      <w:pPr>
+        <w:pStyle w:val="Titre1"/>
+        <w:jc w:val="center"/>
+      </w:pPr>
+      <w:r>
+        <w:t>Rapport présenté par Koby Dylan &amp; Vecchio Quentin</w:t>
+      </w:r>
+    </w:p>
+    <w:p>
+      <w:pPr>
+        <w:rPr>
+          <w:noProof/>
+          <w:lang w:eastAsia="fr-FR"/>
+        </w:rPr>
+      </w:pPr>
+    </w:p>
+    <w:p>
+      <w:pPr>
+        <w:rPr>
+          <w:noProof/>
+          <w:lang w:eastAsia="fr-FR"/>
+        </w:rPr>
+      </w:pPr>
+    </w:p>
+    <w:p>
+      <w:pPr>
+        <w:rPr>
+          <w:noProof/>
+          <w:lang w:eastAsia="fr-FR"/>
+        </w:rPr>
+      </w:pPr>
+    </w:p>
+    <w:p>
+      <w:pPr>
+        <w:rPr>
+          <w:noProof/>
+          <w:lang w:eastAsia="fr-FR"/>
+        </w:rPr>
+      </w:pPr>
+    </w:p>
+    <w:p>
+      <w:pPr>
+        <w:rPr>
+          <w:noProof/>
+          <w:lang w:eastAsia="fr-FR"/>
+        </w:rPr>
+      </w:pPr>
+    </w:p>
+    <w:p>
+      <w:pPr>
+        <w:rPr>
+          <w:noProof/>
+          <w:lang w:eastAsia="fr-FR"/>
+        </w:rPr>
+      </w:pPr>
+    </w:p>
+    <w:p>
+      <w:pPr>
+        <w:rPr>
+          <w:noProof/>
+          <w:lang w:eastAsia="fr-FR"/>
+        </w:rPr>
+      </w:pPr>
+    </w:p>
+    <w:p>
+      <w:pPr>
+        <w:rPr>
+          <w:noProof/>
+          <w:lang w:eastAsia="fr-FR"/>
+        </w:rPr>
+      </w:pPr>
+    </w:p>
+    <w:p>
+      <w:pPr>
+        <w:rPr>
+          <w:noProof/>
+          <w:lang w:eastAsia="fr-FR"/>
+        </w:rPr>
+      </w:pPr>
+    </w:p>
+    <w:p>
+      <w:pPr>
+        <w:rPr>
+          <w:noProof/>
+          <w:lang w:eastAsia="fr-FR"/>
+        </w:rPr>
+      </w:pPr>
+    </w:p>
+    <w:p>
+      <w:pPr>
+        <w:rPr>
+          <w:noProof/>
+          <w:lang w:eastAsia="fr-FR"/>
+        </w:rPr>
+      </w:pPr>
+    </w:p>
+    <w:p>
+      <w:pPr>
+        <w:rPr>
+          <w:noProof/>
+          <w:lang w:eastAsia="fr-FR"/>
+        </w:rPr>
+      </w:pPr>
+    </w:p>
+    <w:p>
+      <w:pPr>
+        <w:rPr>
+          <w:noProof/>
+          <w:lang w:eastAsia="fr-FR"/>
+        </w:rPr>
+      </w:pPr>
+    </w:p>
+    <w:p>
+      <w:pPr>
+        <w:rPr>
+          <w:noProof/>
+          <w:lang w:eastAsia="fr-FR"/>
+        </w:rPr>
+      </w:pPr>
+    </w:p>
+    <w:p>
+      <w:pPr>
+        <w:rPr>
+          <w:noProof/>
+          <w:lang w:eastAsia="fr-FR"/>
+        </w:rPr>
+      </w:pPr>
+    </w:p>
+    <w:p>
+      <w:pPr>
+        <w:rPr>
+          <w:noProof/>
+          <w:lang w:eastAsia="fr-FR"/>
+        </w:rPr>
+      </w:pPr>
+    </w:p>
+    <w:p>
+      <w:pPr>
+        <w:rPr>
+          <w:noProof/>
+          <w:lang w:eastAsia="fr-FR"/>
+        </w:rPr>
+      </w:pPr>
+    </w:p>
+    <w:p>
+      <w:pPr>
+        <w:rPr>
+          <w:noProof/>
+          <w:lang w:eastAsia="fr-FR"/>
+        </w:rPr>
+      </w:pPr>
+    </w:p>
+    <w:p>
+      <w:pPr>
+        <w:rPr>
+          <w:noProof/>
+          <w:lang w:eastAsia="fr-FR"/>
+        </w:rPr>
+      </w:pPr>
+    </w:p>
+    <w:p>
+      <w:pPr>
+        <w:rPr>
+          <w:noProof/>
+          <w:lang w:eastAsia="fr-FR"/>
+        </w:rPr>
+      </w:pPr>
+    </w:p>
+    <w:p>
+      <w:pPr>
+        <w:rPr>
+          <w:noProof/>
+          <w:lang w:eastAsia="fr-FR"/>
+        </w:rPr>
+      </w:pPr>
+    </w:p>
+    <w:p>
+      <w:pPr>
+        <w:rPr>
+          <w:noProof/>
+          <w:lang w:eastAsia="fr-FR"/>
+        </w:rPr>
+      </w:pPr>
+    </w:p>
+    <w:p>
+      <w:pPr>
+        <w:pStyle w:val="Titre1"/>
+        <w:numPr>
+          <w:ilvl w:val="0"/>
+          <w:numId w:val="1"/>
+        </w:numPr>
+        <w:rPr>
+          <w:noProof/>
+          <w:lang w:eastAsia="fr-FR"/>
+        </w:rPr>
+      </w:pPr>
+      <w:r>
+        <w:rPr>
+          <w:noProof/>
+          <w:lang w:eastAsia="fr-FR"/>
+        </w:rPr>
+        <w:lastRenderedPageBreak/>
+        <w:t>Analyse du sujet</w:t>
+      </w:r>
+    </w:p>
+    <w:p>
+      <w:pPr>
+        <w:pStyle w:val="Titre2"/>
+        <w:numPr>
+          <w:ilvl w:val="0"/>
+          <w:numId w:val="2"/>
+        </w:numPr>
+        <w:rPr>
+          <w:lang w:eastAsia="fr-FR"/>
+        </w:rPr>
+      </w:pPr>
+      <w:r>
+        <w:rPr>
+          <w:lang w:eastAsia="fr-FR"/>
+        </w:rPr>
+        <w:t>Diagramme de classes UML</w:t>
+      </w:r>
+    </w:p>
+    <w:p>
+      <w:pPr>
+        <w:rPr>
+          <w:lang w:eastAsia="fr-FR"/>
+        </w:rPr>
+      </w:pPr>
+      <w:bookmarkStart w:id="0" w:name="_GoBack"/>
+      <w:bookmarkEnd w:id="0"/>
+    </w:p>
+    <w:p>
+      <w:pPr>
+        <w:rPr>
+          <w:lang w:eastAsia="fr-FR"/>
+        </w:rPr>
+      </w:pPr>
+    </w:p>
+    <w:p>
+      <w:pPr>
+        <w:pStyle w:val="Titre1"/>
+      </w:pPr>
+      <w:r>
+        <w:rPr>
+          <w:noProof/>
+          <w:lang w:eastAsia="fr-FR"/>
+        </w:rPr>
+        <w:drawing>
+          <wp:inline distT="0" distB="0" distL="0" distR="0" wp14:anchorId="154B9E0E" wp14:editId="10FB3E67">
+            <wp:extent cx="5753100" cy="4105275"/>
+            <wp:effectExtent l="0" t="0" r="0" b="0"/>
+            <wp:docPr id="1" name="Image 1" descr="C:\Users\Dylan\geo2d\Diagrammedeclasses.png"/>
+            <wp:cNvGraphicFramePr>
+              <a:graphicFrameLocks xmlns:a="http://schemas.openxmlformats.org/drawingml/2006/main" noChangeAspect="1"/>
+            </wp:cNvGraphicFramePr>
+            <a:graphic xmlns:a="http://schemas.openxmlformats.org/drawingml/2006/main">
+              <a:graphicData uri="http://schemas.openxmlformats.org/drawingml/2006/picture">
+                <pic:pic xmlns:pic="http://schemas.openxmlformats.org/drawingml/2006/picture">
+                  <pic:nvPicPr>
+                    <pic:cNvPr id="0" name="Picture 1" descr="C:\Users\Dylan\geo2d\Diagrammedeclasses.png"/>
+                    <pic:cNvPicPr>
+                      <a:picLocks noChangeAspect="1" noChangeArrowheads="1"/>
+                    </pic:cNvPicPr>
+                  </pic:nvPicPr>
+                  <pic:blipFill>
+                    <a:blip r:embed="rId5" cstate="print">
+                      <a:extLst>
+                        <a:ext uri="{28A0092B-C50C-407E-A947-70E740481C1C}">
+                          <a14:useLocalDpi xmlns:a14="http://schemas.microsoft.com/office/drawing/2010/main" val="0"/>
+                        </a:ext>
+                      </a:extLst>
+                    </a:blip>
+                    <a:srcRect/>
+                    <a:stretch>
+                      <a:fillRect/>
+                    </a:stretch>
+                  </pic:blipFill>
+                  <pic:spPr bwMode="auto">
+                    <a:xfrm>
+                      <a:off x="0" y="0"/>
+                      <a:ext cx="5753100" cy="4105275"/>
+                    </a:xfrm>
+                    <a:prstGeom prst="rect">
+                      <a:avLst/>
+                    </a:prstGeom>
+                    <a:noFill/>
+                    <a:ln>
+                      <a:noFill/>
+                    </a:ln>
+                  </pic:spPr>
+                </pic:pic>
+              </a:graphicData>
+            </a:graphic>
+          </wp:inline>
+        </w:drawing>
+      </w:r>
+    </w:p>
+    <w:p>
+      <w:pPr>
+        <w:rPr>
+          <w:sz w:val="24"/>
+          <w:szCs w:val="24"/>
+        </w:rPr>
+      </w:pPr>
+      <w:r>
+        <w:rPr>
+          <w:sz w:val="24"/>
+          <w:szCs w:val="24"/>
+        </w:rPr>
+        <w:t>Après analyse du sujet et de ses objectifs, nous avons établis le diagramme des classes ci-dessus en langage UML, que nous allons maintenant vous décrire en détail :</w:t>
+      </w:r>
+    </w:p>
+    <w:p>
+      <w:pPr>
+        <w:rPr>
+          <w:sz w:val="24"/>
+          <w:szCs w:val="24"/>
+        </w:rPr>
+      </w:pPr>
+    </w:p>
     <w:sectPr>
       <w:pgSz w:w="11906" w:h="16838"/>
       <w:pgMar w:top="1417" w:right="1417" w:bottom="1417" w:left="1417" w:header="708" w:footer="708" w:gutter="0"/>
@@ -23,6 +383,195 @@
     </w:sectPr>
   </w:body>
 </w:document>
+</file>
+
+<file path=word/numbering.xml><?xml version="1.0" encoding="utf-8"?>
+<w:numbering xmlns:wpc="http://schemas.microsoft.com/office/word/2010/wordprocessingCanvas" xmlns:mc="http://schemas.openxmlformats.org/markup-compatibility/2006" xmlns:o="urn:schemas-microsoft-com:office:office" xmlns:r="http://schemas.openxmlformats.org/officeDocument/2006/relationships" xmlns:m="http://schemas.openxmlformats.org/officeDocument/2006/math" xmlns:v="urn:schemas-microsoft-com:vml" xmlns:wp14="http://schemas.microsoft.com/office/word/2010/wordprocessingDrawing" xmlns:wp="http://schemas.openxmlformats.org/drawingml/2006/wordprocessingDrawing" xmlns:w10="urn:schemas-microsoft-com:office:word" xmlns:w="http://schemas.openxmlformats.org/wordprocessingml/2006/main" xmlns:w14="http://schemas.microsoft.com/office/word/2010/wordml" xmlns:w15="http://schemas.microsoft.com/office/word/2012/wordml" xmlns:wpg="http://schemas.microsoft.com/office/word/2010/wordprocessingGroup" xmlns:wpi="http://schemas.microsoft.com/office/word/2010/wordprocessingInk" xmlns:wne="http://schemas.microsoft.com/office/word/2006/wordml" xmlns:wps="http://schemas.microsoft.com/office/word/2010/wordprocessingShape" mc:Ignorable="w14 w15 wp14">
+  <w:abstractNum w:abstractNumId="0">
+    <w:nsid w:val="38B405AA"/>
+    <w:multiLevelType w:val="hybridMultilevel"/>
+    <w:tmpl w:val="5548FE38"/>
+    <w:lvl w:ilvl="0" w:tplc="FC20E720">
+      <w:start w:val="1"/>
+      <w:numFmt w:val="upperLetter"/>
+      <w:lvlText w:val="%1-"/>
+      <w:lvlJc w:val="left"/>
+      <w:pPr>
+        <w:ind w:left="1068" w:hanging="360"/>
+      </w:pPr>
+      <w:rPr>
+        <w:rFonts w:hint="default"/>
+      </w:rPr>
+    </w:lvl>
+    <w:lvl w:ilvl="1" w:tplc="040C0019" w:tentative="1">
+      <w:start w:val="1"/>
+      <w:numFmt w:val="lowerLetter"/>
+      <w:lvlText w:val="%2."/>
+      <w:lvlJc w:val="left"/>
+      <w:pPr>
+        <w:ind w:left="1788" w:hanging="360"/>
+      </w:pPr>
+    </w:lvl>
+    <w:lvl w:ilvl="2" w:tplc="040C001B" w:tentative="1">
+      <w:start w:val="1"/>
+      <w:numFmt w:val="lowerRoman"/>
+      <w:lvlText w:val="%3."/>
+      <w:lvlJc w:val="right"/>
+      <w:pPr>
+        <w:ind w:left="2508" w:hanging="180"/>
+      </w:pPr>
+    </w:lvl>
+    <w:lvl w:ilvl="3" w:tplc="040C000F" w:tentative="1">
+      <w:start w:val="1"/>
+      <w:numFmt w:val="decimal"/>
+      <w:lvlText w:val="%4."/>
+      <w:lvlJc w:val="left"/>
+      <w:pPr>
+        <w:ind w:left="3228" w:hanging="360"/>
+      </w:pPr>
+    </w:lvl>
+    <w:lvl w:ilvl="4" w:tplc="040C0019" w:tentative="1">
+      <w:start w:val="1"/>
+      <w:numFmt w:val="lowerLetter"/>
+      <w:lvlText w:val="%5."/>
+      <w:lvlJc w:val="left"/>
+      <w:pPr>
+        <w:ind w:left="3948" w:hanging="360"/>
+      </w:pPr>
+    </w:lvl>
+    <w:lvl w:ilvl="5" w:tplc="040C001B" w:tentative="1">
+      <w:start w:val="1"/>
+      <w:numFmt w:val="lowerRoman"/>
+      <w:lvlText w:val="%6."/>
+      <w:lvlJc w:val="right"/>
+      <w:pPr>
+        <w:ind w:left="4668" w:hanging="180"/>
+      </w:pPr>
+    </w:lvl>
+    <w:lvl w:ilvl="6" w:tplc="040C000F" w:tentative="1">
+      <w:start w:val="1"/>
+      <w:numFmt w:val="decimal"/>
+      <w:lvlText w:val="%7."/>
+      <w:lvlJc w:val="left"/>
+      <w:pPr>
+        <w:ind w:left="5388" w:hanging="360"/>
+      </w:pPr>
+    </w:lvl>
+    <w:lvl w:ilvl="7" w:tplc="040C0019" w:tentative="1">
+      <w:start w:val="1"/>
+      <w:numFmt w:val="lowerLetter"/>
+      <w:lvlText w:val="%8."/>
+      <w:lvlJc w:val="left"/>
+      <w:pPr>
+        <w:ind w:left="6108" w:hanging="360"/>
+      </w:pPr>
+    </w:lvl>
+    <w:lvl w:ilvl="8" w:tplc="040C001B" w:tentative="1">
+      <w:start w:val="1"/>
+      <w:numFmt w:val="lowerRoman"/>
+      <w:lvlText w:val="%9."/>
+      <w:lvlJc w:val="right"/>
+      <w:pPr>
+        <w:ind w:left="6828" w:hanging="180"/>
+      </w:pPr>
+    </w:lvl>
+  </w:abstractNum>
+  <w:abstractNum w:abstractNumId="1">
+    <w:nsid w:val="5C6A11EC"/>
+    <w:multiLevelType w:val="hybridMultilevel"/>
+    <w:tmpl w:val="AE6042B6"/>
+    <w:lvl w:ilvl="0" w:tplc="3B72E696">
+      <w:start w:val="1"/>
+      <w:numFmt w:val="decimal"/>
+      <w:lvlText w:val="%1-"/>
+      <w:lvlJc w:val="left"/>
+      <w:pPr>
+        <w:ind w:left="720" w:hanging="360"/>
+      </w:pPr>
+      <w:rPr>
+        <w:rFonts w:hint="default"/>
+      </w:rPr>
+    </w:lvl>
+    <w:lvl w:ilvl="1" w:tplc="040C0019" w:tentative="1">
+      <w:start w:val="1"/>
+      <w:numFmt w:val="lowerLetter"/>
+      <w:lvlText w:val="%2."/>
+      <w:lvlJc w:val="left"/>
+      <w:pPr>
+        <w:ind w:left="1440" w:hanging="360"/>
+      </w:pPr>
+    </w:lvl>
+    <w:lvl w:ilvl="2" w:tplc="040C001B" w:tentative="1">
+      <w:start w:val="1"/>
+      <w:numFmt w:val="lowerRoman"/>
+      <w:lvlText w:val="%3."/>
+      <w:lvlJc w:val="right"/>
+      <w:pPr>
+        <w:ind w:left="2160" w:hanging="180"/>
+      </w:pPr>
+    </w:lvl>
+    <w:lvl w:ilvl="3" w:tplc="040C000F" w:tentative="1">
+      <w:start w:val="1"/>
+      <w:numFmt w:val="decimal"/>
+      <w:lvlText w:val="%4."/>
+      <w:lvlJc w:val="left"/>
+      <w:pPr>
+        <w:ind w:left="2880" w:hanging="360"/>
+      </w:pPr>
+    </w:lvl>
+    <w:lvl w:ilvl="4" w:tplc="040C0019" w:tentative="1">
+      <w:start w:val="1"/>
+      <w:numFmt w:val="lowerLetter"/>
+      <w:lvlText w:val="%5."/>
+      <w:lvlJc w:val="left"/>
+      <w:pPr>
+        <w:ind w:left="3600" w:hanging="360"/>
+      </w:pPr>
+    </w:lvl>
+    <w:lvl w:ilvl="5" w:tplc="040C001B" w:tentative="1">
+      <w:start w:val="1"/>
+      <w:numFmt w:val="lowerRoman"/>
+      <w:lvlText w:val="%6."/>
+      <w:lvlJc w:val="right"/>
+      <w:pPr>
+        <w:ind w:left="4320" w:hanging="180"/>
+      </w:pPr>
+    </w:lvl>
+    <w:lvl w:ilvl="6" w:tplc="040C000F" w:tentative="1">
+      <w:start w:val="1"/>
+      <w:numFmt w:val="decimal"/>
+      <w:lvlText w:val="%7."/>
+      <w:lvlJc w:val="left"/>
+      <w:pPr>
+        <w:ind w:left="5040" w:hanging="360"/>
+      </w:pPr>
+    </w:lvl>
+    <w:lvl w:ilvl="7" w:tplc="040C0019" w:tentative="1">
+      <w:start w:val="1"/>
+      <w:numFmt w:val="lowerLetter"/>
+      <w:lvlText w:val="%8."/>
+      <w:lvlJc w:val="left"/>
+      <w:pPr>
+        <w:ind w:left="5760" w:hanging="360"/>
+      </w:pPr>
+    </w:lvl>
+    <w:lvl w:ilvl="8" w:tplc="040C001B" w:tentative="1">
+      <w:start w:val="1"/>
+      <w:numFmt w:val="lowerRoman"/>
+      <w:lvlText w:val="%9."/>
+      <w:lvlJc w:val="right"/>
+      <w:pPr>
+        <w:ind w:left="6480" w:hanging="180"/>
+      </w:pPr>
+    </w:lvl>
+  </w:abstractNum>
+  <w:num w:numId="1">
+    <w:abstractNumId w:val="1"/>
+  </w:num>
+  <w:num w:numId="2">
+    <w:abstractNumId w:val="0"/>
+  </w:num>
+</w:numbering>
 </file>
 
 <file path=word/styles.xml><?xml version="1.0" encoding="utf-8"?>
@@ -419,6 +968,49 @@
     <w:name w:val="Normal"/>
     <w:qFormat/>
   </w:style>
+  <w:style w:type="paragraph" w:styleId="Titre1">
+    <w:name w:val="heading 1"/>
+    <w:basedOn w:val="Normal"/>
+    <w:next w:val="Normal"/>
+    <w:link w:val="Titre1Car"/>
+    <w:uiPriority w:val="9"/>
+    <w:qFormat/>
+    <w:rsid w:val="008D0BF8"/>
+    <w:pPr>
+      <w:keepNext/>
+      <w:keepLines/>
+      <w:spacing w:before="240" w:after="0"/>
+      <w:outlineLvl w:val="0"/>
+    </w:pPr>
+    <w:rPr>
+      <w:rFonts w:asciiTheme="majorHAnsi" w:eastAsiaTheme="majorEastAsia" w:hAnsiTheme="majorHAnsi" w:cstheme="majorBidi"/>
+      <w:color w:val="2E74B5" w:themeColor="accent1" w:themeShade="BF"/>
+      <w:sz w:val="32"/>
+      <w:szCs w:val="32"/>
+    </w:rPr>
+  </w:style>
+  <w:style w:type="paragraph" w:styleId="Titre2">
+    <w:name w:val="heading 2"/>
+    <w:basedOn w:val="Normal"/>
+    <w:next w:val="Normal"/>
+    <w:link w:val="Titre2Car"/>
+    <w:uiPriority w:val="9"/>
+    <w:unhideWhenUsed/>
+    <w:qFormat/>
+    <w:rsid w:val="00754FD0"/>
+    <w:pPr>
+      <w:keepNext/>
+      <w:keepLines/>
+      <w:spacing w:before="40" w:after="0"/>
+      <w:outlineLvl w:val="1"/>
+    </w:pPr>
+    <w:rPr>
+      <w:rFonts w:asciiTheme="majorHAnsi" w:eastAsiaTheme="majorEastAsia" w:hAnsiTheme="majorHAnsi" w:cstheme="majorBidi"/>
+      <w:color w:val="2E74B5" w:themeColor="accent1" w:themeShade="BF"/>
+      <w:sz w:val="26"/>
+      <w:szCs w:val="26"/>
+    </w:rPr>
+  </w:style>
   <w:style w:type="character" w:default="1" w:styleId="Policepardfaut">
     <w:name w:val="Default Paragraph Font"/>
     <w:uiPriority w:val="1"/>
@@ -478,6 +1070,32 @@
       <w:kern w:val="28"/>
       <w:sz w:val="56"/>
       <w:szCs w:val="56"/>
+    </w:rPr>
+  </w:style>
+  <w:style w:type="character" w:customStyle="1" w:styleId="Titre1Car">
+    <w:name w:val="Titre 1 Car"/>
+    <w:basedOn w:val="Policepardfaut"/>
+    <w:link w:val="Titre1"/>
+    <w:uiPriority w:val="9"/>
+    <w:rsid w:val="008D0BF8"/>
+    <w:rPr>
+      <w:rFonts w:asciiTheme="majorHAnsi" w:eastAsiaTheme="majorEastAsia" w:hAnsiTheme="majorHAnsi" w:cstheme="majorBidi"/>
+      <w:color w:val="2E74B5" w:themeColor="accent1" w:themeShade="BF"/>
+      <w:sz w:val="32"/>
+      <w:szCs w:val="32"/>
+    </w:rPr>
+  </w:style>
+  <w:style w:type="character" w:customStyle="1" w:styleId="Titre2Car">
+    <w:name w:val="Titre 2 Car"/>
+    <w:basedOn w:val="Policepardfaut"/>
+    <w:link w:val="Titre2"/>
+    <w:uiPriority w:val="9"/>
+    <w:rsid w:val="00754FD0"/>
+    <w:rPr>
+      <w:rFonts w:asciiTheme="majorHAnsi" w:eastAsiaTheme="majorEastAsia" w:hAnsiTheme="majorHAnsi" w:cstheme="majorBidi"/>
+      <w:color w:val="2E74B5" w:themeColor="accent1" w:themeShade="BF"/>
+      <w:sz w:val="26"/>
+      <w:szCs w:val="26"/>
     </w:rPr>
   </w:style>
 </w:styles>

</xml_diff>

<commit_message>
Mise ? jour rapport
</commit_message>
<xml_diff>
--- a/Rapport C++JAVA.docx
+++ b/Rapport C++JAVA.docx
@@ -283,27 +283,57 @@
           <w:lang w:eastAsia="fr-FR"/>
         </w:rPr>
       </w:pPr>
+    </w:p>
+    <w:p>
+      <w:pPr>
+        <w:rPr>
+          <w:lang w:eastAsia="fr-FR"/>
+        </w:rPr>
+      </w:pPr>
+    </w:p>
+    <w:p>
+      <w:pPr>
+        <w:pStyle w:val="Titre1"/>
+      </w:pPr>
+    </w:p>
+    <w:p>
+      <w:pPr>
+        <w:rPr>
+          <w:noProof/>
+          <w:lang w:eastAsia="fr-FR"/>
+        </w:rPr>
+      </w:pPr>
+      <w:r>
+        <w:rPr>
+          <w:sz w:val="24"/>
+          <w:szCs w:val="24"/>
+        </w:rPr>
+        <w:t>Après analyse du sujet et de ses objectifs, nous avons établis le diagramme des classes ci-dessus en langage UML, que nous allons maintenant vous décrire en détail :</w:t>
+      </w:r>
+      <w:r>
+        <w:rPr>
+          <w:noProof/>
+          <w:lang w:eastAsia="fr-FR"/>
+        </w:rPr>
+        <w:t xml:space="preserve"> </w:t>
+      </w:r>
+    </w:p>
+    <w:p>
+      <w:pPr>
+        <w:rPr>
+          <w:noProof/>
+          <w:lang w:eastAsia="fr-FR"/>
+        </w:rPr>
+      </w:pPr>
       <w:bookmarkStart w:id="0" w:name="_GoBack"/>
       <w:bookmarkEnd w:id="0"/>
-    </w:p>
-    <w:p>
-      <w:pPr>
-        <w:rPr>
-          <w:lang w:eastAsia="fr-FR"/>
-        </w:rPr>
-      </w:pPr>
-    </w:p>
-    <w:p>
-      <w:pPr>
-        <w:pStyle w:val="Titre1"/>
-      </w:pPr>
       <w:r>
         <w:rPr>
           <w:noProof/>
           <w:lang w:eastAsia="fr-FR"/>
         </w:rPr>
         <w:drawing>
-          <wp:inline distT="0" distB="0" distL="0" distR="0" wp14:anchorId="154B9E0E" wp14:editId="10FB3E67">
+          <wp:inline distT="0" distB="0" distL="0" distR="0">
             <wp:extent cx="5753100" cy="4105275"/>
             <wp:effectExtent l="0" t="0" r="0" b="0"/>
             <wp:docPr id="1" name="Image 1" descr="C:\Users\Dylan\geo2d\Diagrammedeclasses.png"/>
@@ -314,7 +344,7 @@
               <a:graphicData uri="http://schemas.openxmlformats.org/drawingml/2006/picture">
                 <pic:pic xmlns:pic="http://schemas.openxmlformats.org/drawingml/2006/picture">
                   <pic:nvPicPr>
-                    <pic:cNvPr id="0" name="Picture 1" descr="C:\Users\Dylan\geo2d\Diagrammedeclasses.png"/>
+                    <pic:cNvPr id="0" name="Picture 2" descr="C:\Users\Dylan\geo2d\Diagrammedeclasses.png"/>
                     <pic:cNvPicPr>
                       <a:picLocks noChangeAspect="1" noChangeArrowheads="1"/>
                     </pic:cNvPicPr>
@@ -355,17 +385,849 @@
     <w:p>
       <w:pPr>
         <w:rPr>
-          <w:sz w:val="24"/>
-          <w:szCs w:val="24"/>
-        </w:rPr>
-      </w:pPr>
-      <w:r>
-        <w:rPr>
-          <w:sz w:val="24"/>
-          <w:szCs w:val="24"/>
-        </w:rPr>
-        <w:t>Après analyse du sujet et de ses objectifs, nous avons établis le diagramme des classes ci-dessus en langage UML, que nous allons maintenant vous décrire en détail :</w:t>
-      </w:r>
+          <w:noProof/>
+          <w:lang w:eastAsia="fr-FR"/>
+        </w:rPr>
+      </w:pPr>
+    </w:p>
+    <w:p>
+      <w:pPr>
+        <w:rPr>
+          <w:sz w:val="24"/>
+          <w:szCs w:val="24"/>
+        </w:rPr>
+      </w:pPr>
+    </w:p>
+    <w:p>
+      <w:pPr>
+        <w:pStyle w:val="Paragraphedeliste"/>
+        <w:numPr>
+          <w:ilvl w:val="0"/>
+          <w:numId w:val="3"/>
+        </w:numPr>
+        <w:rPr>
+          <w:sz w:val="24"/>
+          <w:szCs w:val="24"/>
+        </w:rPr>
+      </w:pPr>
+      <w:r>
+        <w:rPr>
+          <w:sz w:val="24"/>
+          <w:szCs w:val="24"/>
+        </w:rPr>
+        <w:t xml:space="preserve">Figure : cette classe est la classe mère de toutes, elle constitue le point de départ des créations de figures. Elle comprend donc un point (la classe Point sera décrite juste après celle-ci), ainsi qu’une couleur (classe également décrite plus tard). </w:t>
+      </w:r>
+    </w:p>
+    <w:p>
+      <w:pPr>
+        <w:pStyle w:val="Paragraphedeliste"/>
+        <w:rPr>
+          <w:sz w:val="24"/>
+          <w:szCs w:val="24"/>
+        </w:rPr>
+      </w:pPr>
+      <w:r>
+        <w:rPr>
+          <w:sz w:val="24"/>
+          <w:szCs w:val="24"/>
+        </w:rPr>
+        <w:t xml:space="preserve">Elle comprend </w:t>
+      </w:r>
+      <w:r>
+        <w:rPr>
+          <w:sz w:val="24"/>
+          <w:szCs w:val="24"/>
+        </w:rPr>
+        <w:t>trois</w:t>
+      </w:r>
+      <w:r>
+        <w:rPr>
+          <w:sz w:val="24"/>
+          <w:szCs w:val="24"/>
+        </w:rPr>
+        <w:t xml:space="preserve"> constructeurs, le premier </w:t>
+      </w:r>
+      <w:r>
+        <w:rPr>
+          <w:sz w:val="24"/>
+          <w:szCs w:val="24"/>
+        </w:rPr>
+        <w:t xml:space="preserve">qui est un constructeur par défaut, le second </w:t>
+      </w:r>
+      <w:r>
+        <w:rPr>
+          <w:sz w:val="24"/>
+          <w:szCs w:val="24"/>
+        </w:rPr>
+        <w:t xml:space="preserve">avec le dit « point de départ » et une couleur, et le </w:t>
+      </w:r>
+      <w:r>
+        <w:rPr>
+          <w:sz w:val="24"/>
+          <w:szCs w:val="24"/>
+        </w:rPr>
+        <w:t>dernier</w:t>
+      </w:r>
+      <w:r>
+        <w:rPr>
+          <w:sz w:val="24"/>
+          <w:szCs w:val="24"/>
+        </w:rPr>
+        <w:t xml:space="preserve"> qui est un constructeur par copie de figure.</w:t>
+      </w:r>
+    </w:p>
+    <w:p>
+      <w:pPr>
+        <w:pStyle w:val="Paragraphedeliste"/>
+        <w:rPr>
+          <w:sz w:val="24"/>
+          <w:szCs w:val="24"/>
+        </w:rPr>
+      </w:pPr>
+      <w:r>
+        <w:rPr>
+          <w:sz w:val="24"/>
+          <w:szCs w:val="24"/>
+        </w:rPr>
+        <w:t>Il a également été mis en place les fonctions de transformations (translation, rotation et homothétie) mais qui n’ont pas été développées dans cette classe mais dans ses classes filles ; pour en assurer une bonne gestion, des getters et des setters pour le point et la couleur ont été implémentés.</w:t>
+      </w:r>
+      <w:r>
+        <w:rPr>
+          <w:sz w:val="24"/>
+          <w:szCs w:val="24"/>
+        </w:rPr>
+        <w:t xml:space="preserve"> Il ne reste qu’une simple fonction </w:t>
+      </w:r>
+      <w:r>
+        <w:rPr>
+          <w:sz w:val="24"/>
+          <w:szCs w:val="24"/>
+        </w:rPr>
+        <w:lastRenderedPageBreak/>
+        <w:t>d’</w:t>
+      </w:r>
+      <w:r>
+        <w:rPr>
+          <w:sz w:val="24"/>
+          <w:szCs w:val="24"/>
+        </w:rPr>
+        <w:t>affichage de la figure qui n’a pas été implémentée non plus ici mais dans les classes filles.</w:t>
+      </w:r>
+      <w:r>
+        <w:rPr>
+          <w:sz w:val="24"/>
+          <w:szCs w:val="24"/>
+        </w:rPr>
+        <w:t xml:space="preserve"> De plus, une fonction de clonage nomée « copy() » a été mise en place afin de cloner un objet en une figure, elle est également présente dans toutes les classes filles.</w:t>
+      </w:r>
+    </w:p>
+    <w:p>
+      <w:pPr>
+        <w:pStyle w:val="Paragraphedeliste"/>
+        <w:rPr>
+          <w:sz w:val="24"/>
+          <w:szCs w:val="24"/>
+        </w:rPr>
+      </w:pPr>
+    </w:p>
+    <w:p>
+      <w:pPr>
+        <w:pStyle w:val="Paragraphedeliste"/>
+        <w:numPr>
+          <w:ilvl w:val="0"/>
+          <w:numId w:val="3"/>
+        </w:numPr>
+        <w:rPr>
+          <w:sz w:val="24"/>
+          <w:szCs w:val="24"/>
+        </w:rPr>
+      </w:pPr>
+      <w:r>
+        <w:rPr>
+          <w:sz w:val="24"/>
+          <w:szCs w:val="24"/>
+        </w:rPr>
+        <w:t xml:space="preserve">Point : cette classe est utilisée par figure et est donc présente dans toutes les classes de l’application, elle est simplement constituée de deux nombres réels constituant les coordonnées sur un plan tels que P,x,y </w:t>
+      </w:r>
+      <w:r>
+        <w:rPr>
+          <w:sz w:val="24"/>
+          <w:szCs w:val="24"/>
+        </w:rPr>
+        <w:sym w:font="Wingdings" w:char="F0E8"/>
+      </w:r>
+      <w:r>
+        <w:rPr>
+          <w:sz w:val="24"/>
+          <w:szCs w:val="24"/>
+        </w:rPr>
+        <w:t xml:space="preserve"> P(x,y).</w:t>
+      </w:r>
+    </w:p>
+    <w:p>
+      <w:pPr>
+        <w:pStyle w:val="Paragraphedeliste"/>
+        <w:rPr>
+          <w:sz w:val="24"/>
+          <w:szCs w:val="24"/>
+        </w:rPr>
+      </w:pPr>
+      <w:r>
+        <w:rPr>
+          <w:sz w:val="24"/>
+          <w:szCs w:val="24"/>
+        </w:rPr>
+        <w:t>Comme pour toutes autres classes, des getters et setters présents afin d’ajuster les coordonnées d’un point à tout moment, une fonction d’affichage d’</w:t>
+      </w:r>
+      <w:r>
+        <w:rPr>
+          <w:sz w:val="24"/>
+          <w:szCs w:val="24"/>
+        </w:rPr>
+        <w:t xml:space="preserve">un point, à nouveau les </w:t>
+      </w:r>
+      <w:r>
+        <w:rPr>
+          <w:sz w:val="24"/>
+          <w:szCs w:val="24"/>
+        </w:rPr>
+        <w:t>fonctionnalités</w:t>
+      </w:r>
+      <w:r>
+        <w:rPr>
+          <w:sz w:val="24"/>
+          <w:szCs w:val="24"/>
+        </w:rPr>
+        <w:t xml:space="preserve"> de transformation</w:t>
+      </w:r>
+      <w:r>
+        <w:rPr>
+          <w:sz w:val="24"/>
+          <w:szCs w:val="24"/>
+        </w:rPr>
+        <w:t xml:space="preserve"> sauf l’homothétie d’un point qui n’a pas été jugée utile dans cette classe</w:t>
+      </w:r>
+      <w:r>
+        <w:rPr>
+          <w:sz w:val="24"/>
+          <w:szCs w:val="24"/>
+        </w:rPr>
+        <w:t>.</w:t>
+      </w:r>
+      <w:r>
+        <w:rPr>
+          <w:sz w:val="24"/>
+          <w:szCs w:val="24"/>
+        </w:rPr>
+        <w:t xml:space="preserve"> Concernant les constructeurs : un par défaut, un autre par copie et un troisième avec les deux coordonnées.</w:t>
+      </w:r>
+      <w:r>
+        <w:rPr>
+          <w:sz w:val="24"/>
+          <w:szCs w:val="24"/>
+        </w:rPr>
+        <w:t xml:space="preserve"> </w:t>
+      </w:r>
+    </w:p>
+    <w:p>
+      <w:pPr>
+        <w:pStyle w:val="Paragraphedeliste"/>
+        <w:rPr>
+          <w:sz w:val="24"/>
+          <w:szCs w:val="24"/>
+        </w:rPr>
+      </w:pPr>
+    </w:p>
+    <w:p>
+      <w:pPr>
+        <w:pStyle w:val="Paragraphedeliste"/>
+        <w:numPr>
+          <w:ilvl w:val="0"/>
+          <w:numId w:val="3"/>
+        </w:numPr>
+        <w:rPr>
+          <w:sz w:val="24"/>
+          <w:szCs w:val="24"/>
+        </w:rPr>
+      </w:pPr>
+      <w:r>
+        <w:rPr>
+          <w:sz w:val="24"/>
+          <w:szCs w:val="24"/>
+        </w:rPr>
+        <w:t xml:space="preserve">Couleur : une classe également utilisée par Figure et par conséquent présente dans toute la hiérarchie, </w:t>
+      </w:r>
+      <w:r>
+        <w:rPr>
+          <w:sz w:val="24"/>
+          <w:szCs w:val="24"/>
+        </w:rPr>
+        <w:t>elle contient simplement une énumération de couleurs et une fonction permettant d’y accéder.</w:t>
+      </w:r>
+    </w:p>
+    <w:p>
+      <w:pPr>
+        <w:pStyle w:val="Paragraphedeliste"/>
+        <w:rPr>
+          <w:sz w:val="24"/>
+          <w:szCs w:val="24"/>
+        </w:rPr>
+      </w:pPr>
+    </w:p>
+    <w:p>
+      <w:pPr>
+        <w:pStyle w:val="Paragraphedeliste"/>
+        <w:numPr>
+          <w:ilvl w:val="0"/>
+          <w:numId w:val="3"/>
+        </w:numPr>
+        <w:rPr>
+          <w:sz w:val="24"/>
+          <w:szCs w:val="24"/>
+        </w:rPr>
+      </w:pPr>
+      <w:r>
+        <w:rPr>
+          <w:sz w:val="24"/>
+          <w:szCs w:val="24"/>
+        </w:rPr>
+        <w:t xml:space="preserve">Groupe : </w:t>
+      </w:r>
+      <w:r>
+        <w:rPr>
+          <w:sz w:val="24"/>
+          <w:szCs w:val="24"/>
+        </w:rPr>
+        <w:t xml:space="preserve">cette classe est une composition de figures, définies dans le code par un objet vector. </w:t>
+      </w:r>
+      <w:r>
+        <w:rPr>
+          <w:sz w:val="24"/>
+          <w:szCs w:val="24"/>
+        </w:rPr>
+        <w:t xml:space="preserve">Elle comprend également trois constructeurs (un par défaut, un par copie et un dernier avec un </w:t>
+      </w:r>
+      <w:r>
+        <w:rPr>
+          <w:sz w:val="24"/>
+          <w:szCs w:val="24"/>
+        </w:rPr>
+        <w:t>groupe passé en paramètres.</w:t>
+      </w:r>
+      <w:r>
+        <w:rPr>
+          <w:sz w:val="24"/>
+          <w:szCs w:val="24"/>
+        </w:rPr>
+        <w:t xml:space="preserve"> Les fonctions de transformations sont bien entendus présentes, ainsi que les fonctionnalités d’ajout d’une nouvelle figure, du calcul de nombre de figures dans le groupe</w:t>
+      </w:r>
+      <w:r>
+        <w:rPr>
+          <w:sz w:val="24"/>
+          <w:szCs w:val="24"/>
+        </w:rPr>
+        <w:t xml:space="preserve">, de getters permettant de récupérer une figure à un certain index et </w:t>
+      </w:r>
+      <w:r>
+        <w:rPr>
+          <w:sz w:val="24"/>
+          <w:szCs w:val="24"/>
+        </w:rPr>
+        <w:t xml:space="preserve">une autre </w:t>
+      </w:r>
+      <w:r>
+        <w:rPr>
+          <w:sz w:val="24"/>
+          <w:szCs w:val="24"/>
+        </w:rPr>
+        <w:t>pour</w:t>
+      </w:r>
+      <w:r>
+        <w:rPr>
+          <w:sz w:val="24"/>
+          <w:szCs w:val="24"/>
+        </w:rPr>
+        <w:t xml:space="preserve"> réc</w:t>
+      </w:r>
+      <w:r>
+        <w:rPr>
+          <w:sz w:val="24"/>
+          <w:szCs w:val="24"/>
+        </w:rPr>
+        <w:t>upérer le vector, ainsi qu’une fonction de clonage.</w:t>
+      </w:r>
+    </w:p>
+    <w:p>
+      <w:pPr>
+        <w:pStyle w:val="Paragraphedeliste"/>
+        <w:rPr>
+          <w:sz w:val="24"/>
+          <w:szCs w:val="24"/>
+        </w:rPr>
+      </w:pPr>
+    </w:p>
+    <w:p>
+      <w:pPr>
+        <w:pStyle w:val="Paragraphedeliste"/>
+        <w:numPr>
+          <w:ilvl w:val="0"/>
+          <w:numId w:val="3"/>
+        </w:numPr>
+        <w:rPr>
+          <w:sz w:val="24"/>
+          <w:szCs w:val="24"/>
+        </w:rPr>
+      </w:pPr>
+      <w:r>
+        <w:rPr>
+          <w:sz w:val="24"/>
+          <w:szCs w:val="24"/>
+        </w:rPr>
+        <w:t>Polygone :</w:t>
+      </w:r>
+      <w:r>
+        <w:rPr>
+          <w:sz w:val="24"/>
+          <w:szCs w:val="24"/>
+        </w:rPr>
+        <w:t xml:space="preserve"> cette classe pourrait être renommée multi-segment car en effet, un polygone est une composition de segments.</w:t>
+      </w:r>
+      <w:r>
+        <w:rPr>
+          <w:sz w:val="24"/>
+          <w:szCs w:val="24"/>
+        </w:rPr>
+        <w:t xml:space="preserve"> Il en découle trois constructeurs (un par copie, un autre avec un point et une couleur comme la classe Figure, et un dernier avec un point, une couleur et un vector de segments)</w:t>
+      </w:r>
+      <w:r>
+        <w:rPr>
+          <w:sz w:val="24"/>
+          <w:szCs w:val="24"/>
+        </w:rPr>
+        <w:t>, une fonction d’affichage, des getters afin de récupérer un segment à tel index, l’objet vector lui-même et des fonctions de manipulation du vector (ajout, nombre d’</w:t>
+      </w:r>
+      <w:r>
+        <w:rPr>
+          <w:sz w:val="24"/>
+          <w:szCs w:val="24"/>
+        </w:rPr>
+        <w:t xml:space="preserve">éléments), </w:t>
+      </w:r>
+      <w:r>
+        <w:rPr>
+          <w:sz w:val="24"/>
+          <w:szCs w:val="24"/>
+        </w:rPr>
+        <w:t xml:space="preserve">de clonage, </w:t>
+      </w:r>
+      <w:r>
+        <w:rPr>
+          <w:sz w:val="24"/>
+          <w:szCs w:val="24"/>
+        </w:rPr>
+        <w:t>et enfin les fonctions de transformations.</w:t>
+      </w:r>
+    </w:p>
+    <w:p>
+      <w:pPr>
+        <w:pStyle w:val="Paragraphedeliste"/>
+        <w:rPr>
+          <w:sz w:val="24"/>
+          <w:szCs w:val="24"/>
+        </w:rPr>
+      </w:pPr>
+    </w:p>
+    <w:p>
+      <w:pPr>
+        <w:pStyle w:val="Paragraphedeliste"/>
+        <w:numPr>
+          <w:ilvl w:val="0"/>
+          <w:numId w:val="3"/>
+        </w:numPr>
+        <w:rPr>
+          <w:sz w:val="24"/>
+          <w:szCs w:val="24"/>
+        </w:rPr>
+      </w:pPr>
+      <w:r>
+        <w:rPr>
+          <w:sz w:val="24"/>
+          <w:szCs w:val="24"/>
+        </w:rPr>
+        <w:t>Triangle :</w:t>
+      </w:r>
+      <w:r>
+        <w:rPr>
+          <w:sz w:val="24"/>
+          <w:szCs w:val="24"/>
+        </w:rPr>
+        <w:t xml:space="preserve"> cette classe se compose de trois points. Elle comporte deux constructeurs (par copie, avec </w:t>
+      </w:r>
+      <w:r>
+        <w:rPr>
+          <w:sz w:val="24"/>
+          <w:szCs w:val="24"/>
+        </w:rPr>
+        <w:t>trois</w:t>
+      </w:r>
+      <w:r>
+        <w:rPr>
+          <w:sz w:val="24"/>
+          <w:szCs w:val="24"/>
+        </w:rPr>
+        <w:t xml:space="preserve"> points et une couleur), les fonctions de transformations, d’affichage, un getter et un setter pour le second point (le premier étant hérité de Figure) et une fonction de clonage.</w:t>
+      </w:r>
+    </w:p>
+    <w:p>
+      <w:pPr>
+        <w:pStyle w:val="Paragraphedeliste"/>
+        <w:rPr>
+          <w:sz w:val="24"/>
+          <w:szCs w:val="24"/>
+        </w:rPr>
+      </w:pPr>
+    </w:p>
+    <w:p>
+      <w:pPr>
+        <w:pStyle w:val="Paragraphedeliste"/>
+        <w:numPr>
+          <w:ilvl w:val="0"/>
+          <w:numId w:val="3"/>
+        </w:numPr>
+        <w:rPr>
+          <w:sz w:val="24"/>
+          <w:szCs w:val="24"/>
+        </w:rPr>
+      </w:pPr>
+      <w:r>
+        <w:rPr>
+          <w:sz w:val="24"/>
+          <w:szCs w:val="24"/>
+        </w:rPr>
+        <w:t>Segment :</w:t>
+      </w:r>
+      <w:r>
+        <w:rPr>
+          <w:sz w:val="24"/>
+          <w:szCs w:val="24"/>
+        </w:rPr>
+        <w:t xml:space="preserve"> cette classe se compose de deux points. Elle comporte </w:t>
+      </w:r>
+      <w:r>
+        <w:rPr>
+          <w:sz w:val="24"/>
+          <w:szCs w:val="24"/>
+        </w:rPr>
+        <w:t>deux constructeurs (par copie, avec deux points et une couleur), les fonctions de transformations, d’affichage, un getter et un setter pour le second point (le premier étant hérité de Figure)</w:t>
+      </w:r>
+      <w:r>
+        <w:rPr>
+          <w:sz w:val="24"/>
+          <w:szCs w:val="24"/>
+        </w:rPr>
+        <w:t xml:space="preserve"> et une fonction de clonage</w:t>
+      </w:r>
+      <w:r>
+        <w:rPr>
+          <w:sz w:val="24"/>
+          <w:szCs w:val="24"/>
+        </w:rPr>
+        <w:t>.</w:t>
+      </w:r>
+    </w:p>
+    <w:p>
+      <w:pPr>
+        <w:pStyle w:val="Paragraphedeliste"/>
+        <w:rPr>
+          <w:sz w:val="24"/>
+          <w:szCs w:val="24"/>
+        </w:rPr>
+      </w:pPr>
+    </w:p>
+    <w:p>
+      <w:pPr>
+        <w:pStyle w:val="Paragraphedeliste"/>
+        <w:numPr>
+          <w:ilvl w:val="0"/>
+          <w:numId w:val="3"/>
+        </w:numPr>
+        <w:rPr>
+          <w:sz w:val="24"/>
+          <w:szCs w:val="24"/>
+        </w:rPr>
+      </w:pPr>
+      <w:r>
+        <w:rPr>
+          <w:sz w:val="24"/>
+          <w:szCs w:val="24"/>
+        </w:rPr>
+        <w:lastRenderedPageBreak/>
+        <w:t>Cercle :</w:t>
+      </w:r>
+      <w:r>
+        <w:rPr>
+          <w:sz w:val="24"/>
+          <w:szCs w:val="24"/>
+        </w:rPr>
+        <w:t xml:space="preserve"> cette classe est composée du centre qui est le point hérité de Figure, et d’un rayon qui est un réel.</w:t>
+      </w:r>
+      <w:r>
+        <w:rPr>
+          <w:sz w:val="24"/>
+          <w:szCs w:val="24"/>
+        </w:rPr>
+        <w:t xml:space="preserve"> Elle comporte un constructeur par copie et un prenant le centre, le rayon et une couleur.</w:t>
+      </w:r>
+      <w:r>
+        <w:rPr>
+          <w:sz w:val="24"/>
+          <w:szCs w:val="24"/>
+        </w:rPr>
+        <w:t xml:space="preserve"> Un getter et un setter permettant de récupérer et d’ajuster le rayon du cercle, les fonctions de transformations</w:t>
+      </w:r>
+      <w:r>
+        <w:rPr>
+          <w:sz w:val="24"/>
+          <w:szCs w:val="24"/>
+        </w:rPr>
+        <w:t>, d’affichage et de clonage sont bien entendues présentes.</w:t>
+      </w:r>
+    </w:p>
+    <w:p>
+      <w:pPr>
+        <w:pStyle w:val="Paragraphedeliste"/>
+        <w:rPr>
+          <w:sz w:val="24"/>
+          <w:szCs w:val="24"/>
+        </w:rPr>
+      </w:pPr>
+    </w:p>
+    <w:p>
+      <w:pPr>
+        <w:pStyle w:val="Titre2"/>
+        <w:numPr>
+          <w:ilvl w:val="0"/>
+          <w:numId w:val="2"/>
+        </w:numPr>
+      </w:pPr>
+      <w:r>
+        <w:t>Détails de certaines fonctionnalités</w:t>
+      </w:r>
+    </w:p>
+    <w:p/>
+    <w:p>
+      <w:pPr>
+        <w:ind w:left="360"/>
+        <w:rPr>
+          <w:sz w:val="24"/>
+          <w:szCs w:val="24"/>
+        </w:rPr>
+      </w:pPr>
+      <w:r>
+        <w:rPr>
+          <w:sz w:val="24"/>
+          <w:szCs w:val="24"/>
+        </w:rPr>
+        <w:t>Pour</w:t>
+      </w:r>
+      <w:r>
+        <w:rPr>
+          <w:sz w:val="24"/>
+          <w:szCs w:val="24"/>
+        </w:rPr>
+        <w:t xml:space="preserve"> une meilleure manière d’accès, les</w:t>
+      </w:r>
+      <w:r>
+        <w:rPr>
+          <w:sz w:val="24"/>
+          <w:szCs w:val="24"/>
+        </w:rPr>
+        <w:t xml:space="preserve"> objets</w:t>
+      </w:r>
+      <w:r>
+        <w:rPr>
+          <w:sz w:val="24"/>
+          <w:szCs w:val="24"/>
+        </w:rPr>
+        <w:t xml:space="preserve"> vector ne contiennent pas des figures ou des segments mais des pointeurs sur ces derniers.</w:t>
+      </w:r>
+    </w:p>
+    <w:p>
+      <w:pPr>
+        <w:ind w:left="360"/>
+        <w:rPr>
+          <w:sz w:val="24"/>
+          <w:szCs w:val="24"/>
+        </w:rPr>
+      </w:pPr>
+      <w:r>
+        <w:rPr>
+          <w:sz w:val="24"/>
+          <w:szCs w:val="24"/>
+        </w:rPr>
+        <w:t xml:space="preserve">Cela n’a pas été détaillé dans toutes ces classes, mais une surcharge des opérateurs </w:t>
+      </w:r>
+      <w:r>
+        <w:rPr>
+          <w:sz w:val="24"/>
+          <w:szCs w:val="24"/>
+        </w:rPr>
+        <w:t>« </w:t>
+      </w:r>
+      <w:r>
+        <w:rPr>
+          <w:sz w:val="24"/>
+          <w:szCs w:val="24"/>
+        </w:rPr>
+        <w:t>&lt;&lt;</w:t>
+      </w:r>
+      <w:r>
+        <w:rPr>
+          <w:sz w:val="24"/>
+          <w:szCs w:val="24"/>
+        </w:rPr>
+        <w:t> »</w:t>
+      </w:r>
+      <w:r>
+        <w:rPr>
+          <w:sz w:val="24"/>
+          <w:szCs w:val="24"/>
+        </w:rPr>
+        <w:t xml:space="preserve"> et </w:t>
+      </w:r>
+      <w:r>
+        <w:rPr>
+          <w:sz w:val="24"/>
+          <w:szCs w:val="24"/>
+        </w:rPr>
+        <w:t xml:space="preserve">« == » </w:t>
+      </w:r>
+      <w:r>
+        <w:rPr>
+          <w:sz w:val="24"/>
+          <w:szCs w:val="24"/>
+        </w:rPr>
+        <w:t>a été implémentée afin de faciliter l’affichage et la comparaison des objets.</w:t>
+      </w:r>
+    </w:p>
+    <w:p>
+      <w:pPr>
+        <w:ind w:left="360"/>
+        <w:rPr>
+          <w:sz w:val="24"/>
+          <w:szCs w:val="24"/>
+        </w:rPr>
+      </w:pPr>
+      <w:r>
+        <w:rPr>
+          <w:sz w:val="24"/>
+          <w:szCs w:val="24"/>
+        </w:rPr>
+        <w:t>De plus, une fonction nommée « toXML() » a été mise en place afin de créer un flux XML contenant nos objets qui va être envoyé au serveur JAVA.</w:t>
+      </w:r>
+    </w:p>
+    <w:p>
+      <w:pPr>
+        <w:ind w:left="360"/>
+        <w:rPr>
+          <w:sz w:val="24"/>
+          <w:szCs w:val="24"/>
+        </w:rPr>
+      </w:pPr>
+      <w:r>
+        <w:rPr>
+          <w:sz w:val="24"/>
+          <w:szCs w:val="24"/>
+        </w:rPr>
+        <w:t xml:space="preserve">Voici la description des fonctions de transformations qui sont : </w:t>
+      </w:r>
+    </w:p>
+    <w:p>
+      <w:pPr>
+        <w:pStyle w:val="Paragraphedeliste"/>
+        <w:numPr>
+          <w:ilvl w:val="0"/>
+          <w:numId w:val="4"/>
+        </w:numPr>
+        <w:rPr>
+          <w:sz w:val="24"/>
+          <w:szCs w:val="24"/>
+        </w:rPr>
+      </w:pPr>
+      <w:r>
+        <w:rPr>
+          <w:sz w:val="24"/>
+          <w:szCs w:val="24"/>
+        </w:rPr>
+        <w:t>Translation :</w:t>
+      </w:r>
+    </w:p>
+    <w:p>
+      <w:pPr>
+        <w:pStyle w:val="Paragraphedeliste"/>
+        <w:numPr>
+          <w:ilvl w:val="0"/>
+          <w:numId w:val="4"/>
+        </w:numPr>
+        <w:rPr>
+          <w:sz w:val="24"/>
+          <w:szCs w:val="24"/>
+        </w:rPr>
+      </w:pPr>
+      <w:r>
+        <w:rPr>
+          <w:sz w:val="24"/>
+          <w:szCs w:val="24"/>
+        </w:rPr>
+        <w:t>Rotation :</w:t>
+      </w:r>
+    </w:p>
+    <w:p>
+      <w:pPr>
+        <w:pStyle w:val="Paragraphedeliste"/>
+        <w:numPr>
+          <w:ilvl w:val="0"/>
+          <w:numId w:val="4"/>
+        </w:numPr>
+        <w:rPr>
+          <w:sz w:val="24"/>
+          <w:szCs w:val="24"/>
+        </w:rPr>
+      </w:pPr>
+      <w:r>
+        <w:rPr>
+          <w:sz w:val="24"/>
+          <w:szCs w:val="24"/>
+        </w:rPr>
+        <w:t>Homothétie :</w:t>
+      </w:r>
+    </w:p>
+    <w:p>
+      <w:pPr>
+        <w:ind w:left="360"/>
+        <w:rPr>
+          <w:sz w:val="24"/>
+          <w:szCs w:val="24"/>
+        </w:rPr>
+      </w:pPr>
+    </w:p>
+    <w:p>
+      <w:pPr>
+        <w:ind w:left="360"/>
+        <w:rPr>
+          <w:sz w:val="24"/>
+          <w:szCs w:val="24"/>
+        </w:rPr>
+      </w:pPr>
+    </w:p>
+    <w:p>
+      <w:pPr>
+        <w:pStyle w:val="Paragraphedeliste"/>
+        <w:rPr>
+          <w:sz w:val="24"/>
+          <w:szCs w:val="24"/>
+        </w:rPr>
+      </w:pPr>
     </w:p>
     <w:p>
       <w:pPr>
@@ -387,7 +1249,261 @@
 
 <file path=word/numbering.xml><?xml version="1.0" encoding="utf-8"?>
 <w:numbering xmlns:wpc="http://schemas.microsoft.com/office/word/2010/wordprocessingCanvas" xmlns:mc="http://schemas.openxmlformats.org/markup-compatibility/2006" xmlns:o="urn:schemas-microsoft-com:office:office" xmlns:r="http://schemas.openxmlformats.org/officeDocument/2006/relationships" xmlns:m="http://schemas.openxmlformats.org/officeDocument/2006/math" xmlns:v="urn:schemas-microsoft-com:vml" xmlns:wp14="http://schemas.microsoft.com/office/word/2010/wordprocessingDrawing" xmlns:wp="http://schemas.openxmlformats.org/drawingml/2006/wordprocessingDrawing" xmlns:w10="urn:schemas-microsoft-com:office:word" xmlns:w="http://schemas.openxmlformats.org/wordprocessingml/2006/main" xmlns:w14="http://schemas.microsoft.com/office/word/2010/wordml" xmlns:w15="http://schemas.microsoft.com/office/word/2012/wordml" xmlns:wpg="http://schemas.microsoft.com/office/word/2010/wordprocessingGroup" xmlns:wpi="http://schemas.microsoft.com/office/word/2010/wordprocessingInk" xmlns:wne="http://schemas.microsoft.com/office/word/2006/wordml" xmlns:wps="http://schemas.microsoft.com/office/word/2010/wordprocessingShape" mc:Ignorable="w14 w15 wp14">
+  <w:numPicBullet w:numPicBulletId="0">
+    <w:pict>
+      <v:shapetype id="_x0000_t75" coordsize="21600,21600" o:spt="75" o:preferrelative="t" path="m@4@5l@4@11@9@11@9@5xe" filled="f" stroked="f">
+        <v:stroke joinstyle="miter"/>
+        <v:formulas>
+          <v:f eqn="if lineDrawn pixelLineWidth 0"/>
+          <v:f eqn="sum @0 1 0"/>
+          <v:f eqn="sum 0 0 @1"/>
+          <v:f eqn="prod @2 1 2"/>
+          <v:f eqn="prod @3 21600 pixelWidth"/>
+          <v:f eqn="prod @3 21600 pixelHeight"/>
+          <v:f eqn="sum @0 0 1"/>
+          <v:f eqn="prod @6 1 2"/>
+          <v:f eqn="prod @7 21600 pixelWidth"/>
+          <v:f eqn="sum @8 21600 0"/>
+          <v:f eqn="prod @7 21600 pixelHeight"/>
+          <v:f eqn="sum @10 21600 0"/>
+        </v:formulas>
+        <v:path o:extrusionok="f" gradientshapeok="t" o:connecttype="rect"/>
+        <o:lock v:ext="edit" aspectratio="t"/>
+      </v:shapetype>
+      <v:shape id="_x0000_i1027" type="#_x0000_t75" style="width:11.25pt;height:11.25pt" o:bullet="t">
+        <v:imagedata r:id="rId1" o:title="mso7A8D"/>
+      </v:shape>
+    </w:pict>
+  </w:numPicBullet>
   <w:abstractNum w:abstractNumId="0">
+    <w:nsid w:val="07A62D83"/>
+    <w:multiLevelType w:val="hybridMultilevel"/>
+    <w:tmpl w:val="7D4E93C2"/>
+    <w:lvl w:ilvl="0" w:tplc="040C0007">
+      <w:start w:val="1"/>
+      <w:numFmt w:val="bullet"/>
+      <w:lvlText w:val=""/>
+      <w:lvlPicBulletId w:val="0"/>
+      <w:lvlJc w:val="left"/>
+      <w:pPr>
+        <w:ind w:left="1080" w:hanging="360"/>
+      </w:pPr>
+      <w:rPr>
+        <w:rFonts w:ascii="Symbol" w:hAnsi="Symbol" w:hint="default"/>
+      </w:rPr>
+    </w:lvl>
+    <w:lvl w:ilvl="1" w:tplc="040C0003" w:tentative="1">
+      <w:start w:val="1"/>
+      <w:numFmt w:val="bullet"/>
+      <w:lvlText w:val="o"/>
+      <w:lvlJc w:val="left"/>
+      <w:pPr>
+        <w:ind w:left="1800" w:hanging="360"/>
+      </w:pPr>
+      <w:rPr>
+        <w:rFonts w:ascii="Courier New" w:hAnsi="Courier New" w:cs="Courier New" w:hint="default"/>
+      </w:rPr>
+    </w:lvl>
+    <w:lvl w:ilvl="2" w:tplc="040C0005" w:tentative="1">
+      <w:start w:val="1"/>
+      <w:numFmt w:val="bullet"/>
+      <w:lvlText w:val=""/>
+      <w:lvlJc w:val="left"/>
+      <w:pPr>
+        <w:ind w:left="2520" w:hanging="360"/>
+      </w:pPr>
+      <w:rPr>
+        <w:rFonts w:ascii="Wingdings" w:hAnsi="Wingdings" w:hint="default"/>
+      </w:rPr>
+    </w:lvl>
+    <w:lvl w:ilvl="3" w:tplc="040C0001" w:tentative="1">
+      <w:start w:val="1"/>
+      <w:numFmt w:val="bullet"/>
+      <w:lvlText w:val=""/>
+      <w:lvlJc w:val="left"/>
+      <w:pPr>
+        <w:ind w:left="3240" w:hanging="360"/>
+      </w:pPr>
+      <w:rPr>
+        <w:rFonts w:ascii="Symbol" w:hAnsi="Symbol" w:hint="default"/>
+      </w:rPr>
+    </w:lvl>
+    <w:lvl w:ilvl="4" w:tplc="040C0003" w:tentative="1">
+      <w:start w:val="1"/>
+      <w:numFmt w:val="bullet"/>
+      <w:lvlText w:val="o"/>
+      <w:lvlJc w:val="left"/>
+      <w:pPr>
+        <w:ind w:left="3960" w:hanging="360"/>
+      </w:pPr>
+      <w:rPr>
+        <w:rFonts w:ascii="Courier New" w:hAnsi="Courier New" w:cs="Courier New" w:hint="default"/>
+      </w:rPr>
+    </w:lvl>
+    <w:lvl w:ilvl="5" w:tplc="040C0005" w:tentative="1">
+      <w:start w:val="1"/>
+      <w:numFmt w:val="bullet"/>
+      <w:lvlText w:val=""/>
+      <w:lvlJc w:val="left"/>
+      <w:pPr>
+        <w:ind w:left="4680" w:hanging="360"/>
+      </w:pPr>
+      <w:rPr>
+        <w:rFonts w:ascii="Wingdings" w:hAnsi="Wingdings" w:hint="default"/>
+      </w:rPr>
+    </w:lvl>
+    <w:lvl w:ilvl="6" w:tplc="040C0001" w:tentative="1">
+      <w:start w:val="1"/>
+      <w:numFmt w:val="bullet"/>
+      <w:lvlText w:val=""/>
+      <w:lvlJc w:val="left"/>
+      <w:pPr>
+        <w:ind w:left="5400" w:hanging="360"/>
+      </w:pPr>
+      <w:rPr>
+        <w:rFonts w:ascii="Symbol" w:hAnsi="Symbol" w:hint="default"/>
+      </w:rPr>
+    </w:lvl>
+    <w:lvl w:ilvl="7" w:tplc="040C0003" w:tentative="1">
+      <w:start w:val="1"/>
+      <w:numFmt w:val="bullet"/>
+      <w:lvlText w:val="o"/>
+      <w:lvlJc w:val="left"/>
+      <w:pPr>
+        <w:ind w:left="6120" w:hanging="360"/>
+      </w:pPr>
+      <w:rPr>
+        <w:rFonts w:ascii="Courier New" w:hAnsi="Courier New" w:cs="Courier New" w:hint="default"/>
+      </w:rPr>
+    </w:lvl>
+    <w:lvl w:ilvl="8" w:tplc="040C0005" w:tentative="1">
+      <w:start w:val="1"/>
+      <w:numFmt w:val="bullet"/>
+      <w:lvlText w:val=""/>
+      <w:lvlJc w:val="left"/>
+      <w:pPr>
+        <w:ind w:left="6840" w:hanging="360"/>
+      </w:pPr>
+      <w:rPr>
+        <w:rFonts w:ascii="Wingdings" w:hAnsi="Wingdings" w:hint="default"/>
+      </w:rPr>
+    </w:lvl>
+  </w:abstractNum>
+  <w:abstractNum w:abstractNumId="1">
+    <w:nsid w:val="2EC14FF5"/>
+    <w:multiLevelType w:val="hybridMultilevel"/>
+    <w:tmpl w:val="C276B76C"/>
+    <w:lvl w:ilvl="0" w:tplc="040C0007">
+      <w:start w:val="1"/>
+      <w:numFmt w:val="bullet"/>
+      <w:lvlText w:val=""/>
+      <w:lvlPicBulletId w:val="0"/>
+      <w:lvlJc w:val="left"/>
+      <w:pPr>
+        <w:ind w:left="720" w:hanging="360"/>
+      </w:pPr>
+      <w:rPr>
+        <w:rFonts w:ascii="Symbol" w:hAnsi="Symbol" w:hint="default"/>
+      </w:rPr>
+    </w:lvl>
+    <w:lvl w:ilvl="1" w:tplc="040C0003" w:tentative="1">
+      <w:start w:val="1"/>
+      <w:numFmt w:val="bullet"/>
+      <w:lvlText w:val="o"/>
+      <w:lvlJc w:val="left"/>
+      <w:pPr>
+        <w:ind w:left="1440" w:hanging="360"/>
+      </w:pPr>
+      <w:rPr>
+        <w:rFonts w:ascii="Courier New" w:hAnsi="Courier New" w:cs="Courier New" w:hint="default"/>
+      </w:rPr>
+    </w:lvl>
+    <w:lvl w:ilvl="2" w:tplc="040C0005" w:tentative="1">
+      <w:start w:val="1"/>
+      <w:numFmt w:val="bullet"/>
+      <w:lvlText w:val=""/>
+      <w:lvlJc w:val="left"/>
+      <w:pPr>
+        <w:ind w:left="2160" w:hanging="360"/>
+      </w:pPr>
+      <w:rPr>
+        <w:rFonts w:ascii="Wingdings" w:hAnsi="Wingdings" w:hint="default"/>
+      </w:rPr>
+    </w:lvl>
+    <w:lvl w:ilvl="3" w:tplc="040C0001" w:tentative="1">
+      <w:start w:val="1"/>
+      <w:numFmt w:val="bullet"/>
+      <w:lvlText w:val=""/>
+      <w:lvlJc w:val="left"/>
+      <w:pPr>
+        <w:ind w:left="2880" w:hanging="360"/>
+      </w:pPr>
+      <w:rPr>
+        <w:rFonts w:ascii="Symbol" w:hAnsi="Symbol" w:hint="default"/>
+      </w:rPr>
+    </w:lvl>
+    <w:lvl w:ilvl="4" w:tplc="040C0003" w:tentative="1">
+      <w:start w:val="1"/>
+      <w:numFmt w:val="bullet"/>
+      <w:lvlText w:val="o"/>
+      <w:lvlJc w:val="left"/>
+      <w:pPr>
+        <w:ind w:left="3600" w:hanging="360"/>
+      </w:pPr>
+      <w:rPr>
+        <w:rFonts w:ascii="Courier New" w:hAnsi="Courier New" w:cs="Courier New" w:hint="default"/>
+      </w:rPr>
+    </w:lvl>
+    <w:lvl w:ilvl="5" w:tplc="040C0005" w:tentative="1">
+      <w:start w:val="1"/>
+      <w:numFmt w:val="bullet"/>
+      <w:lvlText w:val=""/>
+      <w:lvlJc w:val="left"/>
+      <w:pPr>
+        <w:ind w:left="4320" w:hanging="360"/>
+      </w:pPr>
+      <w:rPr>
+        <w:rFonts w:ascii="Wingdings" w:hAnsi="Wingdings" w:hint="default"/>
+      </w:rPr>
+    </w:lvl>
+    <w:lvl w:ilvl="6" w:tplc="040C0001" w:tentative="1">
+      <w:start w:val="1"/>
+      <w:numFmt w:val="bullet"/>
+      <w:lvlText w:val=""/>
+      <w:lvlJc w:val="left"/>
+      <w:pPr>
+        <w:ind w:left="5040" w:hanging="360"/>
+      </w:pPr>
+      <w:rPr>
+        <w:rFonts w:ascii="Symbol" w:hAnsi="Symbol" w:hint="default"/>
+      </w:rPr>
+    </w:lvl>
+    <w:lvl w:ilvl="7" w:tplc="040C0003" w:tentative="1">
+      <w:start w:val="1"/>
+      <w:numFmt w:val="bullet"/>
+      <w:lvlText w:val="o"/>
+      <w:lvlJc w:val="left"/>
+      <w:pPr>
+        <w:ind w:left="5760" w:hanging="360"/>
+      </w:pPr>
+      <w:rPr>
+        <w:rFonts w:ascii="Courier New" w:hAnsi="Courier New" w:cs="Courier New" w:hint="default"/>
+      </w:rPr>
+    </w:lvl>
+    <w:lvl w:ilvl="8" w:tplc="040C0005" w:tentative="1">
+      <w:start w:val="1"/>
+      <w:numFmt w:val="bullet"/>
+      <w:lvlText w:val=""/>
+      <w:lvlJc w:val="left"/>
+      <w:pPr>
+        <w:ind w:left="6480" w:hanging="360"/>
+      </w:pPr>
+      <w:rPr>
+        <w:rFonts w:ascii="Wingdings" w:hAnsi="Wingdings" w:hint="default"/>
+      </w:rPr>
+    </w:lvl>
+  </w:abstractNum>
+  <w:abstractNum w:abstractNumId="2">
     <w:nsid w:val="38B405AA"/>
     <w:multiLevelType w:val="hybridMultilevel"/>
     <w:tmpl w:val="5548FE38"/>
@@ -476,7 +1592,7 @@
       </w:pPr>
     </w:lvl>
   </w:abstractNum>
-  <w:abstractNum w:abstractNumId="1">
+  <w:abstractNum w:abstractNumId="3">
     <w:nsid w:val="5C6A11EC"/>
     <w:multiLevelType w:val="hybridMultilevel"/>
     <w:tmpl w:val="AE6042B6"/>
@@ -566,9 +1682,15 @@
     </w:lvl>
   </w:abstractNum>
   <w:num w:numId="1">
+    <w:abstractNumId w:val="3"/>
+  </w:num>
+  <w:num w:numId="2">
+    <w:abstractNumId w:val="2"/>
+  </w:num>
+  <w:num w:numId="3">
     <w:abstractNumId w:val="1"/>
   </w:num>
-  <w:num w:numId="2">
+  <w:num w:numId="4">
     <w:abstractNumId w:val="0"/>
   </w:num>
 </w:numbering>
@@ -1098,6 +2220,17 @@
       <w:szCs w:val="26"/>
     </w:rPr>
   </w:style>
+  <w:style w:type="paragraph" w:styleId="Paragraphedeliste">
+    <w:name w:val="List Paragraph"/>
+    <w:basedOn w:val="Normal"/>
+    <w:uiPriority w:val="34"/>
+    <w:qFormat/>
+    <w:rsid w:val="00901796"/>
+    <w:pPr>
+      <w:ind w:left="720"/>
+      <w:contextualSpacing/>
+    </w:pPr>
+  </w:style>
 </w:styles>
 </file>
 

</xml_diff>

<commit_message>
Homoth?tie, M?J rapport et UML
</commit_message>
<xml_diff>
--- a/Rapport C++JAVA.docx
+++ b/Rapport C++JAVA.docx
@@ -59,7 +59,23 @@
         <w:jc w:val="center"/>
       </w:pPr>
       <w:r>
-        <w:t>Rapport présenté par Koby Dylan &amp; Vecchio Quentin</w:t>
+        <w:t xml:space="preserve">Rapport présenté par </w:t>
+      </w:r>
+      <w:proofErr w:type="spellStart"/>
+      <w:r>
+        <w:t>Koby</w:t>
+      </w:r>
+      <w:proofErr w:type="spellEnd"/>
+      <w:r>
+        <w:t xml:space="preserve"> Dylan &amp; </w:t>
+      </w:r>
+      <w:proofErr w:type="spellStart"/>
+      <w:r>
+        <w:t>Vecchio</w:t>
+      </w:r>
+      <w:proofErr w:type="spellEnd"/>
+      <w:r>
+        <w:t xml:space="preserve"> Quentin</w:t>
       </w:r>
     </w:p>
     <w:p>
@@ -279,20 +295,6 @@
     </w:p>
     <w:p>
       <w:pPr>
-        <w:rPr>
-          <w:lang w:eastAsia="fr-FR"/>
-        </w:rPr>
-      </w:pPr>
-    </w:p>
-    <w:p>
-      <w:pPr>
-        <w:rPr>
-          <w:lang w:eastAsia="fr-FR"/>
-        </w:rPr>
-      </w:pPr>
-    </w:p>
-    <w:p>
-      <w:pPr>
         <w:pStyle w:val="Titre1"/>
       </w:pPr>
     </w:p>
@@ -325,8 +327,22 @@
           <w:lang w:eastAsia="fr-FR"/>
         </w:rPr>
       </w:pPr>
-      <w:bookmarkStart w:id="0" w:name="_GoBack"/>
-      <w:bookmarkEnd w:id="0"/>
+    </w:p>
+    <w:p>
+      <w:pPr>
+        <w:rPr>
+          <w:noProof/>
+          <w:lang w:eastAsia="fr-FR"/>
+        </w:rPr>
+      </w:pPr>
+    </w:p>
+    <w:p>
+      <w:pPr>
+        <w:rPr>
+          <w:noProof/>
+          <w:lang w:eastAsia="fr-FR"/>
+        </w:rPr>
+      </w:pPr>
       <w:r>
         <w:rPr>
           <w:noProof/>
@@ -336,7 +352,7 @@
           <wp:inline distT="0" distB="0" distL="0" distR="0">
             <wp:extent cx="5753100" cy="4105275"/>
             <wp:effectExtent l="0" t="0" r="0" b="0"/>
-            <wp:docPr id="1" name="Image 1" descr="C:\Users\Dylan\geo2d\Diagrammedeclasses.png"/>
+            <wp:docPr id="3" name="Image 3" descr="C:\Users\Dylan\geo2d\Diagrammedeclasses.png"/>
             <wp:cNvGraphicFramePr>
               <a:graphicFrameLocks xmlns:a="http://schemas.openxmlformats.org/drawingml/2006/main" noChangeAspect="1"/>
             </wp:cNvGraphicFramePr>
@@ -344,7 +360,7 @@
               <a:graphicData uri="http://schemas.openxmlformats.org/drawingml/2006/picture">
                 <pic:pic xmlns:pic="http://schemas.openxmlformats.org/drawingml/2006/picture">
                   <pic:nvPicPr>
-                    <pic:cNvPr id="0" name="Picture 2" descr="C:\Users\Dylan\geo2d\Diagrammedeclasses.png"/>
+                    <pic:cNvPr id="0" name="Picture 3" descr="C:\Users\Dylan\geo2d\Diagrammedeclasses.png"/>
                     <pic:cNvPicPr>
                       <a:picLocks noChangeAspect="1" noChangeArrowheads="1"/>
                     </pic:cNvPicPr>
@@ -381,6 +397,8 @@
           </wp:inline>
         </w:drawing>
       </w:r>
+      <w:bookmarkStart w:id="0" w:name="_GoBack"/>
+      <w:bookmarkEnd w:id="0"/>
     </w:p>
     <w:p>
       <w:pPr>
@@ -518,7 +536,39 @@
           <w:sz w:val="24"/>
           <w:szCs w:val="24"/>
         </w:rPr>
-        <w:t xml:space="preserve"> De plus, une fonction de clonage nomée « copy() » a été mise en place afin de cloner un objet en une figure, elle est également présente dans toutes les classes filles.</w:t>
+        <w:t xml:space="preserve"> De plus, une fonction de clonage </w:t>
+      </w:r>
+      <w:proofErr w:type="spellStart"/>
+      <w:r>
+        <w:rPr>
+          <w:sz w:val="24"/>
+          <w:szCs w:val="24"/>
+        </w:rPr>
+        <w:t>nomée</w:t>
+      </w:r>
+      <w:proofErr w:type="spellEnd"/>
+      <w:r>
+        <w:rPr>
+          <w:sz w:val="24"/>
+          <w:szCs w:val="24"/>
+        </w:rPr>
+        <w:t xml:space="preserve"> « </w:t>
+      </w:r>
+      <w:proofErr w:type="gramStart"/>
+      <w:r>
+        <w:rPr>
+          <w:sz w:val="24"/>
+          <w:szCs w:val="24"/>
+        </w:rPr>
+        <w:t>copy(</w:t>
+      </w:r>
+      <w:proofErr w:type="gramEnd"/>
+      <w:r>
+        <w:rPr>
+          <w:sz w:val="24"/>
+          <w:szCs w:val="24"/>
+        </w:rPr>
+        <w:t>) » a été mise en place afin de cloner un objet en une figure, elle est également présente dans toutes les classes filles.</w:t>
       </w:r>
     </w:p>
     <w:p>
@@ -547,7 +597,32 @@
           <w:sz w:val="24"/>
           <w:szCs w:val="24"/>
         </w:rPr>
-        <w:t xml:space="preserve">Point : cette classe est utilisée par figure et est donc présente dans toutes les classes de l’application, elle est simplement constituée de deux nombres réels constituant les coordonnées sur un plan tels que P,x,y </w:t>
+        <w:t xml:space="preserve">Point : cette classe est utilisée par figure et est donc présente dans toutes les classes de l’application, elle est simplement constituée de deux nombres réels constituant les coordonnées sur un plan tels que </w:t>
+      </w:r>
+      <w:proofErr w:type="spellStart"/>
+      <w:r>
+        <w:rPr>
+          <w:sz w:val="24"/>
+          <w:szCs w:val="24"/>
+        </w:rPr>
+        <w:t>P</w:t>
+      </w:r>
+      <w:proofErr w:type="gramStart"/>
+      <w:r>
+        <w:rPr>
+          <w:sz w:val="24"/>
+          <w:szCs w:val="24"/>
+        </w:rPr>
+        <w:t>,x,y</w:t>
+      </w:r>
+      <w:proofErr w:type="spellEnd"/>
+      <w:proofErr w:type="gramEnd"/>
+      <w:r>
+        <w:rPr>
+          <w:sz w:val="24"/>
+          <w:szCs w:val="24"/>
+        </w:rPr>
+        <w:t xml:space="preserve"> </w:t>
       </w:r>
       <w:r>
         <w:rPr>
@@ -561,7 +636,23 @@
           <w:sz w:val="24"/>
           <w:szCs w:val="24"/>
         </w:rPr>
-        <w:t xml:space="preserve"> P(x,y).</w:t>
+        <w:t xml:space="preserve"> P(</w:t>
+      </w:r>
+      <w:proofErr w:type="spellStart"/>
+      <w:r>
+        <w:rPr>
+          <w:sz w:val="24"/>
+          <w:szCs w:val="24"/>
+        </w:rPr>
+        <w:t>x,y</w:t>
+      </w:r>
+      <w:proofErr w:type="spellEnd"/>
+      <w:r>
+        <w:rPr>
+          <w:sz w:val="24"/>
+          <w:szCs w:val="24"/>
+        </w:rPr>
+        <w:t>).</w:t>
       </w:r>
     </w:p>
     <w:p>
@@ -698,7 +789,23 @@
           <w:sz w:val="24"/>
           <w:szCs w:val="24"/>
         </w:rPr>
-        <w:t xml:space="preserve">cette classe est une composition de figures, définies dans le code par un objet vector. </w:t>
+        <w:t xml:space="preserve">cette classe est une composition de figures, définies dans le code par un objet </w:t>
+      </w:r>
+      <w:proofErr w:type="spellStart"/>
+      <w:r>
+        <w:rPr>
+          <w:sz w:val="24"/>
+          <w:szCs w:val="24"/>
+        </w:rPr>
+        <w:t>vector</w:t>
+      </w:r>
+      <w:proofErr w:type="spellEnd"/>
+      <w:r>
+        <w:rPr>
+          <w:sz w:val="24"/>
+          <w:szCs w:val="24"/>
+        </w:rPr>
+        <w:t xml:space="preserve">. </w:t>
       </w:r>
       <w:r>
         <w:rPr>
@@ -754,7 +861,23 @@
           <w:sz w:val="24"/>
           <w:szCs w:val="24"/>
         </w:rPr>
-        <w:t>upérer le vector, ainsi qu’une fonction de clonage.</w:t>
+        <w:t xml:space="preserve">upérer le </w:t>
+      </w:r>
+      <w:proofErr w:type="spellStart"/>
+      <w:r>
+        <w:rPr>
+          <w:sz w:val="24"/>
+          <w:szCs w:val="24"/>
+        </w:rPr>
+        <w:t>vector</w:t>
+      </w:r>
+      <w:proofErr w:type="spellEnd"/>
+      <w:r>
+        <w:rPr>
+          <w:sz w:val="24"/>
+          <w:szCs w:val="24"/>
+        </w:rPr>
+        <w:t>, ainsi qu’une fonction de clonage.</w:t>
       </w:r>
     </w:p>
     <w:p>
@@ -797,14 +920,62 @@
           <w:sz w:val="24"/>
           <w:szCs w:val="24"/>
         </w:rPr>
-        <w:t xml:space="preserve"> Il en découle trois constructeurs (un par copie, un autre avec un point et une couleur comme la classe Figure, et un dernier avec un point, une couleur et un vector de segments)</w:t>
-      </w:r>
-      <w:r>
-        <w:rPr>
-          <w:sz w:val="24"/>
-          <w:szCs w:val="24"/>
-        </w:rPr>
-        <w:t>, une fonction d’affichage, des getters afin de récupérer un segment à tel index, l’objet vector lui-même et des fonctions de manipulation du vector (ajout, nombre d’</w:t>
+        <w:t xml:space="preserve"> Il en découle trois constructeurs (un par copie, un autre avec un point et une couleur comme la classe Figure, et un dernier avec un point, une couleur et un </w:t>
+      </w:r>
+      <w:proofErr w:type="spellStart"/>
+      <w:r>
+        <w:rPr>
+          <w:sz w:val="24"/>
+          <w:szCs w:val="24"/>
+        </w:rPr>
+        <w:t>vector</w:t>
+      </w:r>
+      <w:proofErr w:type="spellEnd"/>
+      <w:r>
+        <w:rPr>
+          <w:sz w:val="24"/>
+          <w:szCs w:val="24"/>
+        </w:rPr>
+        <w:t xml:space="preserve"> de segments)</w:t>
+      </w:r>
+      <w:r>
+        <w:rPr>
+          <w:sz w:val="24"/>
+          <w:szCs w:val="24"/>
+        </w:rPr>
+        <w:t xml:space="preserve">, une fonction d’affichage, des getters afin de récupérer un segment à tel index, l’objet </w:t>
+      </w:r>
+      <w:proofErr w:type="spellStart"/>
+      <w:r>
+        <w:rPr>
+          <w:sz w:val="24"/>
+          <w:szCs w:val="24"/>
+        </w:rPr>
+        <w:t>vector</w:t>
+      </w:r>
+      <w:proofErr w:type="spellEnd"/>
+      <w:r>
+        <w:rPr>
+          <w:sz w:val="24"/>
+          <w:szCs w:val="24"/>
+        </w:rPr>
+        <w:t xml:space="preserve"> lui-même et des fonctions de manipulation du </w:t>
+      </w:r>
+      <w:proofErr w:type="spellStart"/>
+      <w:r>
+        <w:rPr>
+          <w:sz w:val="24"/>
+          <w:szCs w:val="24"/>
+        </w:rPr>
+        <w:t>vector</w:t>
+      </w:r>
+      <w:proofErr w:type="spellEnd"/>
+      <w:r>
+        <w:rPr>
+          <w:sz w:val="24"/>
+          <w:szCs w:val="24"/>
+        </w:rPr>
+        <w:t xml:space="preserve"> (ajout, nombre d’</w:t>
       </w:r>
       <w:r>
         <w:rPr>
@@ -1049,7 +1220,23 @@
           <w:sz w:val="24"/>
           <w:szCs w:val="24"/>
         </w:rPr>
-        <w:t xml:space="preserve"> vector ne contiennent pas des figures ou des segments mais des pointeurs sur ces derniers.</w:t>
+        <w:t xml:space="preserve"> </w:t>
+      </w:r>
+      <w:proofErr w:type="spellStart"/>
+      <w:r>
+        <w:rPr>
+          <w:sz w:val="24"/>
+          <w:szCs w:val="24"/>
+        </w:rPr>
+        <w:t>vector</w:t>
+      </w:r>
+      <w:proofErr w:type="spellEnd"/>
+      <w:r>
+        <w:rPr>
+          <w:sz w:val="24"/>
+          <w:szCs w:val="24"/>
+        </w:rPr>
+        <w:t xml:space="preserve"> ne contiennent pas des figures ou des segments mais des pointeurs sur ces derniers.</w:t>
       </w:r>
     </w:p>
     <w:p>
@@ -1123,7 +1310,32 @@
           <w:sz w:val="24"/>
           <w:szCs w:val="24"/>
         </w:rPr>
-        <w:t>De plus, une fonction nommée « toXML() » a été mise en place afin de créer un flux XML contenant nos objets qui va être envoyé au serveur JAVA.</w:t>
+        <w:t>De plus, une fonction nommée « </w:t>
+      </w:r>
+      <w:proofErr w:type="spellStart"/>
+      <w:proofErr w:type="gramStart"/>
+      <w:r>
+        <w:rPr>
+          <w:sz w:val="24"/>
+          <w:szCs w:val="24"/>
+        </w:rPr>
+        <w:t>toXML</w:t>
+      </w:r>
+      <w:proofErr w:type="spellEnd"/>
+      <w:r>
+        <w:rPr>
+          <w:sz w:val="24"/>
+          <w:szCs w:val="24"/>
+        </w:rPr>
+        <w:t>(</w:t>
+      </w:r>
+      <w:proofErr w:type="gramEnd"/>
+      <w:r>
+        <w:rPr>
+          <w:sz w:val="24"/>
+          <w:szCs w:val="24"/>
+        </w:rPr>
+        <w:t>) » a été mise en place afin de créer un flux XML contenant nos objets qui va être envoyé au serveur JAVA.</w:t>
       </w:r>
     </w:p>
     <w:p>
@@ -1160,6 +1372,13 @@
           <w:szCs w:val="24"/>
         </w:rPr>
         <w:t>Translation :</w:t>
+      </w:r>
+      <w:r>
+        <w:rPr>
+          <w:sz w:val="24"/>
+          <w:szCs w:val="24"/>
+        </w:rPr>
+        <w:t xml:space="preserve"> </w:t>
       </w:r>
     </w:p>
     <w:p>
@@ -1270,7 +1489,7 @@
         <v:path o:extrusionok="f" gradientshapeok="t" o:connecttype="rect"/>
         <o:lock v:ext="edit" aspectratio="t"/>
       </v:shapetype>
-      <v:shape id="_x0000_i1027" type="#_x0000_t75" style="width:11.25pt;height:11.25pt" o:bullet="t">
+      <v:shape id="_x0000_i1030" type="#_x0000_t75" style="width:11.25pt;height:11.25pt" o:bullet="t">
         <v:imagedata r:id="rId1" o:title="mso7A8D"/>
       </v:shape>
     </w:pict>

</xml_diff>

<commit_message>
M?J rapport, version avec pointeurs
</commit_message>
<xml_diff>
--- a/Rapport C++JAVA.docx
+++ b/Rapport C++JAVA.docx
@@ -352,7 +352,7 @@
           <wp:inline distT="0" distB="0" distL="0" distR="0">
             <wp:extent cx="5753100" cy="4105275"/>
             <wp:effectExtent l="0" t="0" r="0" b="0"/>
-            <wp:docPr id="3" name="Image 3" descr="C:\Users\Dylan\geo2d\Diagrammedeclasses.png"/>
+            <wp:docPr id="1" name="Image 1" descr="C:\Users\Dylan\geo2d\Diagrammedeclasses.png"/>
             <wp:cNvGraphicFramePr>
               <a:graphicFrameLocks xmlns:a="http://schemas.openxmlformats.org/drawingml/2006/main" noChangeAspect="1"/>
             </wp:cNvGraphicFramePr>
@@ -360,7 +360,7 @@
               <a:graphicData uri="http://schemas.openxmlformats.org/drawingml/2006/picture">
                 <pic:pic xmlns:pic="http://schemas.openxmlformats.org/drawingml/2006/picture">
                   <pic:nvPicPr>
-                    <pic:cNvPr id="0" name="Picture 3" descr="C:\Users\Dylan\geo2d\Diagrammedeclasses.png"/>
+                    <pic:cNvPr id="0" name="Picture 2" descr="C:\Users\Dylan\geo2d\Diagrammedeclasses.png"/>
                     <pic:cNvPicPr>
                       <a:picLocks noChangeAspect="1" noChangeArrowheads="1"/>
                     </pic:cNvPicPr>
@@ -1351,6 +1351,68 @@
           <w:sz w:val="24"/>
           <w:szCs w:val="24"/>
         </w:rPr>
+        <w:t xml:space="preserve">Nous avons également instaurés la fonction </w:t>
+      </w:r>
+      <w:r>
+        <w:rPr>
+          <w:sz w:val="24"/>
+          <w:szCs w:val="24"/>
+        </w:rPr>
+        <w:t>« </w:t>
+      </w:r>
+      <w:proofErr w:type="spellStart"/>
+      <w:proofErr w:type="gramStart"/>
+      <w:r>
+        <w:rPr>
+          <w:sz w:val="24"/>
+          <w:szCs w:val="24"/>
+        </w:rPr>
+        <w:t>getAire</w:t>
+      </w:r>
+      <w:proofErr w:type="spellEnd"/>
+      <w:r>
+        <w:rPr>
+          <w:sz w:val="24"/>
+          <w:szCs w:val="24"/>
+        </w:rPr>
+        <w:t>(</w:t>
+      </w:r>
+      <w:proofErr w:type="gramEnd"/>
+      <w:r>
+        <w:rPr>
+          <w:sz w:val="24"/>
+          <w:szCs w:val="24"/>
+        </w:rPr>
+        <w:t>)</w:t>
+      </w:r>
+      <w:r>
+        <w:rPr>
+          <w:sz w:val="24"/>
+          <w:szCs w:val="24"/>
+        </w:rPr>
+        <w:t> »</w:t>
+      </w:r>
+      <w:r>
+        <w:rPr>
+          <w:sz w:val="24"/>
+          <w:szCs w:val="24"/>
+        </w:rPr>
+        <w:t xml:space="preserve"> qui, comme son nom l’indique, va calculer l’aire de la figure, c’est-à-dire ici l’aire du cercle, du triangle et d’un groupe.</w:t>
+      </w:r>
+    </w:p>
+    <w:p>
+      <w:pPr>
+        <w:ind w:left="360"/>
+        <w:rPr>
+          <w:sz w:val="24"/>
+          <w:szCs w:val="24"/>
+        </w:rPr>
+      </w:pPr>
+      <w:r>
+        <w:rPr>
+          <w:sz w:val="24"/>
+          <w:szCs w:val="24"/>
+        </w:rPr>
         <w:t xml:space="preserve">Voici la description des fonctions de transformations qui sont : </w:t>
       </w:r>
     </w:p>
@@ -1380,6 +1442,23 @@
         </w:rPr>
         <w:t xml:space="preserve"> </w:t>
       </w:r>
+      <w:r>
+        <w:rPr>
+          <w:sz w:val="24"/>
+          <w:szCs w:val="24"/>
+        </w:rPr>
+        <w:t>cette fonction prend en paramètre un objet Point, puis on ajoute simplement les coordonnées de ce point aux coordonnées de la figure, ce qui va entraîner un déplacement de cette dernière.</w:t>
+      </w:r>
+    </w:p>
+    <w:p>
+      <w:pPr>
+        <w:pStyle w:val="Paragraphedeliste"/>
+        <w:ind w:left="1080"/>
+        <w:rPr>
+          <w:sz w:val="24"/>
+          <w:szCs w:val="24"/>
+        </w:rPr>
+      </w:pPr>
     </w:p>
     <w:p>
       <w:pPr>
@@ -1400,6 +1479,32 @@
         </w:rPr>
         <w:t>Rotation :</w:t>
       </w:r>
+      <w:r>
+        <w:rPr>
+          <w:sz w:val="24"/>
+          <w:szCs w:val="24"/>
+        </w:rPr>
+        <w:t xml:space="preserve"> cette fonction prend en paramètre un objet Point qui sera le point d’origine et bien entendu un angle saisi en radian.</w:t>
+      </w:r>
+    </w:p>
+    <w:p>
+      <w:pPr>
+        <w:pStyle w:val="Paragraphedeliste"/>
+        <w:rPr>
+          <w:sz w:val="24"/>
+          <w:szCs w:val="24"/>
+        </w:rPr>
+      </w:pPr>
+    </w:p>
+    <w:p>
+      <w:pPr>
+        <w:pStyle w:val="Paragraphedeliste"/>
+        <w:ind w:left="1080"/>
+        <w:rPr>
+          <w:sz w:val="24"/>
+          <w:szCs w:val="24"/>
+        </w:rPr>
+      </w:pPr>
     </w:p>
     <w:p>
       <w:pPr>
@@ -1419,6 +1524,13 @@
           <w:szCs w:val="24"/>
         </w:rPr>
         <w:t>Homothétie :</w:t>
+      </w:r>
+      <w:r>
+        <w:rPr>
+          <w:sz w:val="24"/>
+          <w:szCs w:val="24"/>
+        </w:rPr>
+        <w:t xml:space="preserve"> cette fonction prend en paramètre un objet Point qui sera le centre d’homothétie, puis un réel pour le rapport d’homothétie.</w:t>
       </w:r>
     </w:p>
     <w:p>
@@ -1489,7 +1601,7 @@
         <v:path o:extrusionok="f" gradientshapeok="t" o:connecttype="rect"/>
         <o:lock v:ext="edit" aspectratio="t"/>
       </v:shapetype>
-      <v:shape id="_x0000_i1030" type="#_x0000_t75" style="width:11.25pt;height:11.25pt" o:bullet="t">
+      <v:shape id="_x0000_i1027" type="#_x0000_t75" style="width:11.25pt;height:11.25pt" o:bullet="t">
         <v:imagedata r:id="rId1" o:title="mso7A8D"/>
       </v:shape>
     </w:pict>

</xml_diff>

<commit_message>
M?J rapport, ajout classe ExceptionGeo2D
</commit_message>
<xml_diff>
--- a/Rapport C++JAVA.docx
+++ b/Rapport C++JAVA.docx
@@ -397,8 +397,6 @@
           </wp:inline>
         </w:drawing>
       </w:r>
-      <w:bookmarkStart w:id="0" w:name="_GoBack"/>
-      <w:bookmarkEnd w:id="0"/>
     </w:p>
     <w:p>
       <w:pPr>
@@ -536,23 +534,21 @@
           <w:sz w:val="24"/>
           <w:szCs w:val="24"/>
         </w:rPr>
-        <w:t xml:space="preserve"> De plus, une fonction de clonage </w:t>
-      </w:r>
-      <w:proofErr w:type="spellStart"/>
-      <w:r>
-        <w:rPr>
-          <w:sz w:val="24"/>
-          <w:szCs w:val="24"/>
-        </w:rPr>
-        <w:t>nomée</w:t>
-      </w:r>
-      <w:proofErr w:type="spellEnd"/>
-      <w:r>
-        <w:rPr>
-          <w:sz w:val="24"/>
-          <w:szCs w:val="24"/>
-        </w:rPr>
-        <w:t xml:space="preserve"> « </w:t>
+        <w:t xml:space="preserve"> De plus, une fonction de clonage no</w:t>
+      </w:r>
+      <w:r>
+        <w:rPr>
+          <w:sz w:val="24"/>
+          <w:szCs w:val="24"/>
+        </w:rPr>
+        <w:t>m</w:t>
+      </w:r>
+      <w:r>
+        <w:rPr>
+          <w:sz w:val="24"/>
+          <w:szCs w:val="24"/>
+        </w:rPr>
+        <w:t>mée « </w:t>
       </w:r>
       <w:proofErr w:type="gramStart"/>
       <w:r>
@@ -568,7 +564,21 @@
           <w:sz w:val="24"/>
           <w:szCs w:val="24"/>
         </w:rPr>
-        <w:t>) » a été mise en place afin de cloner un objet en une figure, elle est également présente dans toutes les classes filles.</w:t>
+        <w:t>) » a été mise en place afin de cloner</w:t>
+      </w:r>
+      <w:r>
+        <w:rPr>
+          <w:sz w:val="24"/>
+          <w:szCs w:val="24"/>
+        </w:rPr>
+        <w:t xml:space="preserve"> (copie virtuelle)</w:t>
+      </w:r>
+      <w:r>
+        <w:rPr>
+          <w:sz w:val="24"/>
+          <w:szCs w:val="24"/>
+        </w:rPr>
+        <w:t xml:space="preserve"> un objet en une figure, elle est également présente dans toutes les classes filles.</w:t>
       </w:r>
     </w:p>
     <w:p>
@@ -1175,6 +1185,79 @@
     </w:p>
     <w:p>
       <w:pPr>
+        <w:pStyle w:val="Paragraphedeliste"/>
+        <w:numPr>
+          <w:ilvl w:val="0"/>
+          <w:numId w:val="3"/>
+        </w:numPr>
+        <w:rPr>
+          <w:sz w:val="24"/>
+          <w:szCs w:val="24"/>
+        </w:rPr>
+      </w:pPr>
+      <w:r>
+        <w:rPr>
+          <w:sz w:val="24"/>
+          <w:szCs w:val="24"/>
+        </w:rPr>
+        <w:t>Exception : cette classe a été construite dans le but de gérer les exceptions pour chaque objets crées. Elle a un seul paramètre qui est une chaîne de caractère</w:t>
+      </w:r>
+      <w:r>
+        <w:rPr>
+          <w:sz w:val="24"/>
+          <w:szCs w:val="24"/>
+        </w:rPr>
+        <w:t xml:space="preserve"> correspondant au message d’erreur de l’</w:t>
+      </w:r>
+      <w:r>
+        <w:rPr>
+          <w:sz w:val="24"/>
+          <w:szCs w:val="24"/>
+        </w:rPr>
+        <w:t>exception</w:t>
+      </w:r>
+      <w:bookmarkStart w:id="0" w:name="_GoBack"/>
+      <w:bookmarkEnd w:id="0"/>
+      <w:r>
+        <w:rPr>
+          <w:sz w:val="24"/>
+          <w:szCs w:val="24"/>
+        </w:rPr>
+        <w:t>.</w:t>
+      </w:r>
+      <w:r>
+        <w:rPr>
+          <w:sz w:val="24"/>
+          <w:szCs w:val="24"/>
+        </w:rPr>
+        <w:t xml:space="preserve"> Il n’y a qu’un </w:t>
+      </w:r>
+      <w:r>
+        <w:rPr>
+          <w:sz w:val="24"/>
+          <w:szCs w:val="24"/>
+        </w:rPr>
+        <w:t>constructeur</w:t>
+      </w:r>
+      <w:r>
+        <w:rPr>
+          <w:sz w:val="24"/>
+          <w:szCs w:val="24"/>
+        </w:rPr>
+        <w:t xml:space="preserve"> par copie ainsi qu’une fonction permettant de récupérer le message d’erreur.</w:t>
+      </w:r>
+    </w:p>
+    <w:p>
+      <w:pPr>
+        <w:pStyle w:val="Paragraphedeliste"/>
+        <w:rPr>
+          <w:sz w:val="24"/>
+          <w:szCs w:val="24"/>
+        </w:rPr>
+      </w:pPr>
+    </w:p>
+    <w:p>
+      <w:pPr>
         <w:pStyle w:val="Titre2"/>
         <w:numPr>
           <w:ilvl w:val="0"/>
@@ -1252,7 +1335,51 @@
           <w:sz w:val="24"/>
           <w:szCs w:val="24"/>
         </w:rPr>
-        <w:t xml:space="preserve">Cela n’a pas été détaillé dans toutes ces classes, mais une surcharge des opérateurs </w:t>
+        <w:t>Tous nos objets sont manipulés via des pointeurs pour une plus nette rapidité d’</w:t>
+      </w:r>
+      <w:r>
+        <w:rPr>
+          <w:sz w:val="24"/>
+          <w:szCs w:val="24"/>
+        </w:rPr>
+        <w:t>exécution</w:t>
+      </w:r>
+      <w:r>
+        <w:rPr>
+          <w:sz w:val="24"/>
+          <w:szCs w:val="24"/>
+        </w:rPr>
+        <w:t xml:space="preserve"> et de gestion.</w:t>
+      </w:r>
+    </w:p>
+    <w:p>
+      <w:pPr>
+        <w:ind w:left="360"/>
+        <w:rPr>
+          <w:sz w:val="24"/>
+          <w:szCs w:val="24"/>
+        </w:rPr>
+      </w:pPr>
+      <w:r>
+        <w:rPr>
+          <w:sz w:val="24"/>
+          <w:szCs w:val="24"/>
+        </w:rPr>
+        <w:t>Cela n’a pas été détaillé dans toutes ces</w:t>
+      </w:r>
+      <w:r>
+        <w:rPr>
+          <w:sz w:val="24"/>
+          <w:szCs w:val="24"/>
+        </w:rPr>
+        <w:t xml:space="preserve"> classes, mais une surcharge de l’opérateur</w:t>
+      </w:r>
+      <w:r>
+        <w:rPr>
+          <w:sz w:val="24"/>
+          <w:szCs w:val="24"/>
+        </w:rPr>
+        <w:t xml:space="preserve"> </w:t>
       </w:r>
       <w:r>
         <w:rPr>
@@ -1280,21 +1407,42 @@
           <w:sz w:val="24"/>
           <w:szCs w:val="24"/>
         </w:rPr>
-        <w:t xml:space="preserve"> et </w:t>
-      </w:r>
-      <w:r>
-        <w:rPr>
-          <w:sz w:val="24"/>
-          <w:szCs w:val="24"/>
-        </w:rPr>
-        <w:t xml:space="preserve">« == » </w:t>
-      </w:r>
-      <w:r>
-        <w:rPr>
-          <w:sz w:val="24"/>
-          <w:szCs w:val="24"/>
-        </w:rPr>
-        <w:t>a été implémentée afin de faciliter l’affichage et la comparaison des objets.</w:t>
+        <w:t xml:space="preserve"> </w:t>
+      </w:r>
+      <w:r>
+        <w:rPr>
+          <w:sz w:val="24"/>
+          <w:szCs w:val="24"/>
+        </w:rPr>
+        <w:t xml:space="preserve"> </w:t>
+      </w:r>
+      <w:r>
+        <w:rPr>
+          <w:sz w:val="24"/>
+          <w:szCs w:val="24"/>
+        </w:rPr>
+        <w:t xml:space="preserve">a été implémentée afin de faciliter l’affichage </w:t>
+      </w:r>
+      <w:r>
+        <w:rPr>
+          <w:sz w:val="24"/>
+          <w:szCs w:val="24"/>
+        </w:rPr>
+        <w:t>des objets</w:t>
+      </w:r>
+      <w:r>
+        <w:rPr>
+          <w:sz w:val="24"/>
+          <w:szCs w:val="24"/>
+        </w:rPr>
+        <w:t>.</w:t>
+      </w:r>
+      <w:r>
+        <w:rPr>
+          <w:sz w:val="24"/>
+          <w:szCs w:val="24"/>
+        </w:rPr>
+        <w:t xml:space="preserve"> Comme autre surcharge d’opérateur, celle du « == » afin de pouvoir comparer directement des objets (notamment des points).</w:t>
       </w:r>
     </w:p>
     <w:p>
@@ -1310,7 +1458,28 @@
           <w:sz w:val="24"/>
           <w:szCs w:val="24"/>
         </w:rPr>
-        <w:t>De plus, une fonction nommée « </w:t>
+        <w:t>Comme demandée dans le sujet,</w:t>
+      </w:r>
+      <w:r>
+        <w:rPr>
+          <w:sz w:val="24"/>
+          <w:szCs w:val="24"/>
+        </w:rPr>
+        <w:t xml:space="preserve"> une fonction </w:t>
+      </w:r>
+      <w:r>
+        <w:rPr>
+          <w:sz w:val="24"/>
+          <w:szCs w:val="24"/>
+        </w:rPr>
+        <w:t xml:space="preserve">de conversion </w:t>
+      </w:r>
+      <w:r>
+        <w:rPr>
+          <w:sz w:val="24"/>
+          <w:szCs w:val="24"/>
+        </w:rPr>
+        <w:t>nommée « </w:t>
       </w:r>
       <w:proofErr w:type="spellStart"/>
       <w:proofErr w:type="gramStart"/>
@@ -1335,7 +1504,21 @@
           <w:sz w:val="24"/>
           <w:szCs w:val="24"/>
         </w:rPr>
-        <w:t>) » a été mise en place afin de créer un flux XML contenant nos objets qui va être envoyé au serveur JAVA.</w:t>
+        <w:t xml:space="preserve">) » a été mise en place afin de créer un flux XML contenant nos objets qui </w:t>
+      </w:r>
+      <w:r>
+        <w:rPr>
+          <w:sz w:val="24"/>
+          <w:szCs w:val="24"/>
+        </w:rPr>
+        <w:t>sera</w:t>
+      </w:r>
+      <w:r>
+        <w:rPr>
+          <w:sz w:val="24"/>
+          <w:szCs w:val="24"/>
+        </w:rPr>
+        <w:t xml:space="preserve"> envoyé au serveur JAVA.</w:t>
       </w:r>
     </w:p>
     <w:p>
@@ -1532,6 +1715,14 @@
         </w:rPr>
         <w:t xml:space="preserve"> cette fonction prend en paramètre un objet Point qui sera le centre d’homothétie, puis un réel pour le rapport d’homothétie.</w:t>
       </w:r>
+    </w:p>
+    <w:p>
+      <w:pPr>
+        <w:rPr>
+          <w:sz w:val="24"/>
+          <w:szCs w:val="24"/>
+        </w:rPr>
+      </w:pPr>
     </w:p>
     <w:p>
       <w:pPr>
@@ -1601,7 +1792,7 @@
         <v:path o:extrusionok="f" gradientshapeok="t" o:connecttype="rect"/>
         <o:lock v:ext="edit" aspectratio="t"/>
       </v:shapetype>
-      <v:shape id="_x0000_i1027" type="#_x0000_t75" style="width:11.25pt;height:11.25pt" o:bullet="t">
+      <v:shape id="_x0000_i1043" type="#_x0000_t75" style="width:14.4pt;height:14.4pt" o:bullet="t">
         <v:imagedata r:id="rId1" o:title="mso7A8D"/>
       </v:shape>
     </w:pict>

</xml_diff>

<commit_message>
M?j rapport, ajout rectangle & ellipse
</commit_message>
<xml_diff>
--- a/Rapport C++JAVA.docx
+++ b/Rapport C++JAVA.docx
@@ -247,70 +247,7 @@
           <w:sz w:val="24"/>
           <w:szCs w:val="24"/>
         </w:rPr>
-        <w:t>Apr</w:t>
-      </w:r>
-      <w:r>
-        <w:rPr>
-          <w:sz w:val="24"/>
-          <w:szCs w:val="24"/>
-        </w:rPr>
-        <w:t xml:space="preserve">ès analyse du sujet et de ses objectifs, nous avons </w:t>
-      </w:r>
-      <w:r>
-        <w:rPr>
-          <w:sz w:val="24"/>
-          <w:szCs w:val="24"/>
-        </w:rPr>
-        <w:t>é</w:t>
-      </w:r>
-      <w:r>
-        <w:rPr>
-          <w:sz w:val="24"/>
-          <w:szCs w:val="24"/>
-        </w:rPr>
-        <w:t>tablis</w:t>
-      </w:r>
-      <w:r>
-        <w:rPr>
-          <w:sz w:val="24"/>
-          <w:szCs w:val="24"/>
-        </w:rPr>
-        <w:t xml:space="preserve"> le diagramme des classes ci-dessus en langage UML, que nous allons maintenant vous d</w:t>
-      </w:r>
-      <w:r>
-        <w:rPr>
-          <w:sz w:val="24"/>
-          <w:szCs w:val="24"/>
-        </w:rPr>
-        <w:t>é</w:t>
-      </w:r>
-      <w:r>
-        <w:rPr>
-          <w:sz w:val="24"/>
-          <w:szCs w:val="24"/>
-        </w:rPr>
-        <w:t>crire en d</w:t>
-      </w:r>
-      <w:r>
-        <w:rPr>
-          <w:sz w:val="24"/>
-          <w:szCs w:val="24"/>
-        </w:rPr>
-        <w:t>é</w:t>
-      </w:r>
-      <w:r>
-        <w:rPr>
-          <w:sz w:val="24"/>
-          <w:szCs w:val="24"/>
-        </w:rPr>
-        <w:t>tail</w:t>
-      </w:r>
-      <w:r>
-        <w:rPr>
-          <w:sz w:val="24"/>
-          <w:szCs w:val="24"/>
-        </w:rPr>
-        <w:t> :</w:t>
+        <w:t>Après analyse du sujet et de ses objectifs, nous avons établis le diagramme des classes ci-dessus en langage UML, que nous allons maintenant vous décrire en détail :</w:t>
       </w:r>
       <w:r>
         <w:t xml:space="preserve"> </w:t>
@@ -336,38 +273,46 @@
         </w:rPr>
         <w:drawing>
           <wp:inline distT="0" distB="0" distL="0" distR="0">
-            <wp:extent cx="5753100" cy="3867150"/>
+            <wp:extent cx="5753100" cy="4629150"/>
             <wp:effectExtent l="0" t="0" r="0" b="0"/>
-            <wp:docPr id="1073741825" name="officeArt object" descr="C:\Users\Dylan\geo2d\Diagrammedeclasses.png"/>
-            <wp:cNvGraphicFramePr/>
+            <wp:docPr id="6" name="Image 6" descr="C:\Users\Dylan\geo2d\Diagrammedeclasses.png"/>
+            <wp:cNvGraphicFramePr>
+              <a:graphicFrameLocks xmlns:a="http://schemas.openxmlformats.org/drawingml/2006/main" noChangeAspect="1"/>
+            </wp:cNvGraphicFramePr>
             <a:graphic xmlns:a="http://schemas.openxmlformats.org/drawingml/2006/main">
               <a:graphicData uri="http://schemas.openxmlformats.org/drawingml/2006/picture">
                 <pic:pic xmlns:pic="http://schemas.openxmlformats.org/drawingml/2006/picture">
                   <pic:nvPicPr>
-                    <pic:cNvPr id="1073741825" name="image2.png" descr="C:\Users\Dylan\geo2d\Diagrammedeclasses.png"/>
-                    <pic:cNvPicPr/>
+                    <pic:cNvPr id="0" name="Picture 2" descr="C:\Users\Dylan\geo2d\Diagrammedeclasses.png"/>
+                    <pic:cNvPicPr>
+                      <a:picLocks noChangeAspect="1" noChangeArrowheads="1"/>
+                    </pic:cNvPicPr>
                   </pic:nvPicPr>
                   <pic:blipFill>
-                    <a:blip r:embed="rId7">
-                      <a:extLst/>
+                    <a:blip r:embed="rId7" cstate="print">
+                      <a:extLst>
+                        <a:ext uri="{28A0092B-C50C-407E-A947-70E740481C1C}">
+                          <a14:useLocalDpi xmlns:a14="http://schemas.microsoft.com/office/drawing/2010/main" val="0"/>
+                        </a:ext>
+                      </a:extLst>
                     </a:blip>
+                    <a:srcRect/>
                     <a:stretch>
                       <a:fillRect/>
                     </a:stretch>
                   </pic:blipFill>
-                  <pic:spPr>
+                  <pic:spPr bwMode="auto">
                     <a:xfrm>
                       <a:off x="0" y="0"/>
-                      <a:ext cx="5753100" cy="3867150"/>
+                      <a:ext cx="5753100" cy="4629150"/>
                     </a:xfrm>
                     <a:prstGeom prst="rect">
                       <a:avLst/>
                     </a:prstGeom>
-                    <a:ln w="12700" cap="flat">
+                    <a:noFill/>
+                    <a:ln>
                       <a:noFill/>
-                      <a:miter lim="400000"/>
                     </a:ln>
-                    <a:effectLst/>
                   </pic:spPr>
                 </pic:pic>
               </a:graphicData>
@@ -473,15 +418,7 @@
           <w:sz w:val="24"/>
           <w:szCs w:val="24"/>
         </w:rPr>
-        <w:t>ations de figures. Elle comprend donc un point (la c</w:t>
-      </w:r>
-      <w:r>
-        <w:rPr>
-          <w:rFonts w:ascii="Trebuchet MS"/>
-          <w:sz w:val="24"/>
-          <w:szCs w:val="24"/>
-        </w:rPr>
-        <w:t>lasse Point sera d</w:t>
+        <w:t>ations de figures. Elle comprend donc un point (la classe Point sera d</w:t>
       </w:r>
       <w:r>
         <w:rPr>
@@ -577,14 +514,7 @@
           <w:sz w:val="24"/>
           <w:szCs w:val="24"/>
         </w:rPr>
-        <w:t>Elle comprend trois constructeurs, le premier qui est un constructeur par défaut, le second avec le dit « point de départ » et une couleur, et le de</w:t>
-      </w:r>
-      <w:r>
-        <w:rPr>
-          <w:sz w:val="24"/>
-          <w:szCs w:val="24"/>
-        </w:rPr>
-        <w:t>rnier qui est un constructeur par copie de figure.</w:t>
+        <w:t>Elle comprend trois constructeurs, le premier qui est un constructeur par défaut, le second avec le dit « point de départ » et une couleur, et le dernier qui est un constructeur par copie de figure.</w:t>
       </w:r>
     </w:p>
     <w:p>
@@ -600,29 +530,8 @@
           <w:sz w:val="24"/>
           <w:szCs w:val="24"/>
         </w:rPr>
-        <w:t>Il a également été mis en place les fonctions de transformations (translation, rotation et homothétie) mais qui n’ont pas été développées dans cette classe mais dans ses classes filles ; pour en assurer un</w:t>
-      </w:r>
-      <w:r>
-        <w:rPr>
-          <w:sz w:val="24"/>
-          <w:szCs w:val="24"/>
-        </w:rPr>
-        <w:t xml:space="preserve">e bonne gestion, des getters et des setters pour le </w:t>
-      </w:r>
-      <w:r>
-        <w:rPr>
-          <w:sz w:val="24"/>
-          <w:szCs w:val="24"/>
-        </w:rPr>
         <w:lastRenderedPageBreak/>
-        <w:t>point et la couleur ont été implémentés. Il ne reste qu’une simple fonction d’affichage de la figure qui n’a pas été implémentée non plus ici mais dans les classes filles. De plus, une fonction de clonage</w:t>
-      </w:r>
-      <w:r>
-        <w:rPr>
-          <w:sz w:val="24"/>
-          <w:szCs w:val="24"/>
-        </w:rPr>
-        <w:t xml:space="preserve"> nommée « copy() » a été mise en place afin de cloner (copie virtuelle) un objet en une figure, elle est également présente dans toutes les classes filles.</w:t>
+        <w:t>Il a également été mis en place les fonctions de transformations (translation, rotation et homothétie) mais qui n’ont pas été développées dans cette classe mais dans ses classes filles ; pour en assurer une bonne gestion, des getters et des setters pour le point et la couleur ont été implémentés. Il ne reste qu’une simple fonction d’affichage de la figure qui n’a pas été implémentée non plus ici mais dans les classes filles. De plus, une fonction de clonage nommée « copy() » a été mise en place afin de cloner (copie virtuelle) un objet en une figure, elle est également présente dans toutes les classes filles.</w:t>
       </w:r>
     </w:p>
     <w:p>
@@ -805,21 +714,7 @@
           <w:sz w:val="24"/>
           <w:szCs w:val="24"/>
         </w:rPr>
-        <w:t>Comme pour toutes autres classes, des getters et setters présents afin d’ajuster les coordonnées d’un point à tout moment, un</w:t>
-      </w:r>
-      <w:r>
-        <w:rPr>
-          <w:sz w:val="24"/>
-          <w:szCs w:val="24"/>
-        </w:rPr>
-        <w:t>e fonction d’affichage d’un point, à nouveau les fonctionnalités de transformation sauf l’homothétie d’un point qui n’a pas été jugée utile dans cette classe. Concernant les constructeurs : un par défaut, un autre par copie et un troisième avec les deux co</w:t>
-      </w:r>
-      <w:r>
-        <w:rPr>
-          <w:sz w:val="24"/>
-          <w:szCs w:val="24"/>
-        </w:rPr>
-        <w:t xml:space="preserve">ordonnées. </w:t>
+        <w:t xml:space="preserve">Comme pour toutes autres classes, des getters et setters présents afin d’ajuster les coordonnées d’un point à tout moment, une fonction d’affichage d’un point, à nouveau les fonctionnalités de transformation sauf l’homothétie d’un point qui n’a pas été jugée utile dans cette classe. Concernant les constructeurs : un par défaut, un autre par copie et un troisième avec les deux coordonnées. </w:t>
       </w:r>
     </w:p>
     <w:p>
@@ -1057,15 +952,7 @@
           <w:sz w:val="24"/>
           <w:szCs w:val="24"/>
         </w:rPr>
-        <w:t xml:space="preserve">: cette classe est une composition de </w:t>
-      </w:r>
-      <w:r>
-        <w:rPr>
-          <w:rFonts w:ascii="Trebuchet MS"/>
-          <w:sz w:val="24"/>
-          <w:szCs w:val="24"/>
-        </w:rPr>
-        <w:t>figures, d</w:t>
+        <w:t>: cette classe est une composition de figures, d</w:t>
       </w:r>
       <w:r>
         <w:rPr>
@@ -1169,15 +1056,7 @@
           <w:sz w:val="24"/>
           <w:szCs w:val="24"/>
         </w:rPr>
-        <w:t>sentes, ainsi que les fonc</w:t>
-      </w:r>
-      <w:r>
-        <w:rPr>
-          <w:rFonts w:ascii="Trebuchet MS"/>
-          <w:sz w:val="24"/>
-          <w:szCs w:val="24"/>
-        </w:rPr>
-        <w:t>tionnalit</w:t>
+        <w:t>sentes, ainsi que les fonctionnalit</w:t>
       </w:r>
       <w:r>
         <w:rPr>
@@ -1329,15 +1208,7 @@
           <w:sz w:val="24"/>
           <w:szCs w:val="24"/>
         </w:rPr>
-        <w:t>une fonction de clonage. Cette composition est symbol</w:t>
-      </w:r>
-      <w:r>
-        <w:rPr>
-          <w:rFonts w:ascii="Trebuchet MS"/>
-          <w:sz w:val="24"/>
-          <w:szCs w:val="24"/>
-        </w:rPr>
-        <w:t>is</w:t>
+        <w:t>une fonction de clonage. Cette composition est symbolis</w:t>
       </w:r>
       <w:r>
         <w:rPr>
@@ -1536,15 +1407,7 @@
           <w:sz w:val="24"/>
           <w:szCs w:val="24"/>
         </w:rPr>
-        <w:t xml:space="preserve">coule trois </w:t>
-      </w:r>
-      <w:r>
-        <w:rPr>
-          <w:rFonts w:ascii="Trebuchet MS"/>
-          <w:sz w:val="24"/>
-          <w:szCs w:val="24"/>
-        </w:rPr>
-        <w:t>constructeurs (un par copie, un autre avec un point et une couleur comme la classe Figure, et un dernier avec un point, une couleur et un vector de segments), une fonction d</w:t>
+        <w:t>coule trois constructeurs (un par copie, un autre avec un point et une couleur comme la classe Figure, et un dernier avec un point, une couleur et un vector de segments), une fonction d</w:t>
       </w:r>
       <w:r>
         <w:rPr>
@@ -1632,15 +1495,7 @@
           <w:sz w:val="24"/>
           <w:szCs w:val="24"/>
         </w:rPr>
-        <w:t>objet vector lu</w:t>
-      </w:r>
-      <w:r>
-        <w:rPr>
-          <w:rFonts w:ascii="Trebuchet MS"/>
-          <w:sz w:val="24"/>
-          <w:szCs w:val="24"/>
-        </w:rPr>
-        <w:t>i-m</w:t>
+        <w:t>objet vector lui-m</w:t>
       </w:r>
       <w:r>
         <w:rPr>
@@ -1704,7 +1559,16 @@
           <w:sz w:val="24"/>
           <w:szCs w:val="24"/>
         </w:rPr>
-        <w:t>e par un losange vide car lorsqu</w:t>
+        <w:t xml:space="preserve">e par un </w:t>
+      </w:r>
+      <w:r>
+        <w:rPr>
+          <w:rFonts w:ascii="Trebuchet MS"/>
+          <w:sz w:val="24"/>
+          <w:szCs w:val="24"/>
+        </w:rPr>
+        <w:lastRenderedPageBreak/>
+        <w:t>losange vide car lorsqu</w:t>
       </w:r>
       <w:r>
         <w:rPr>
@@ -1720,15 +1584,7 @@
           <w:sz w:val="24"/>
           <w:szCs w:val="24"/>
         </w:rPr>
-        <w:t>on supprime un polygone, on ne supprime pas les segments qu</w:t>
-      </w:r>
-      <w:r>
-        <w:rPr>
-          <w:rFonts w:ascii="Trebuchet MS"/>
-          <w:sz w:val="24"/>
-          <w:szCs w:val="24"/>
-        </w:rPr>
-        <w:t xml:space="preserve">i y ont </w:t>
+        <w:t xml:space="preserve">on supprime un polygone, on ne supprime pas les segments qui y ont </w:t>
       </w:r>
       <w:r>
         <w:rPr>
@@ -1831,7 +1687,6 @@
           <w:sz w:val="24"/>
           <w:szCs w:val="24"/>
         </w:rPr>
-        <w:lastRenderedPageBreak/>
         <w:t>Triangle</w:t>
       </w:r>
       <w:r>
@@ -1864,15 +1719,7 @@
           <w:sz w:val="24"/>
           <w:szCs w:val="24"/>
         </w:rPr>
-        <w:t>affichage, un getter et un setter pour le second point (le premier</w:t>
-      </w:r>
-      <w:r>
-        <w:rPr>
-          <w:rFonts w:ascii="Trebuchet MS"/>
-          <w:sz w:val="24"/>
-          <w:szCs w:val="24"/>
-        </w:rPr>
-        <w:t xml:space="preserve"> </w:t>
+        <w:t xml:space="preserve">affichage, un getter et un setter pour le second point (le premier </w:t>
       </w:r>
       <w:r>
         <w:rPr>
@@ -1991,15 +1838,7 @@
           <w:sz w:val="24"/>
           <w:szCs w:val="24"/>
         </w:rPr>
-        <w:t>affichage, un getter et un setter pou</w:t>
-      </w:r>
-      <w:r>
-        <w:rPr>
-          <w:rFonts w:ascii="Trebuchet MS"/>
-          <w:sz w:val="24"/>
-          <w:szCs w:val="24"/>
-        </w:rPr>
-        <w:t xml:space="preserve">r le second point (le premier </w:t>
+        <w:t xml:space="preserve">affichage, un getter et un setter pour le second point (le premier </w:t>
       </w:r>
       <w:r>
         <w:rPr>
@@ -2190,15 +2029,7 @@
           <w:sz w:val="24"/>
           <w:szCs w:val="24"/>
         </w:rPr>
-        <w:t xml:space="preserve">el. Elle comporte un constructeur par copie et un prenant le </w:t>
-      </w:r>
-      <w:r>
-        <w:rPr>
-          <w:rFonts w:ascii="Trebuchet MS"/>
-          <w:sz w:val="24"/>
-          <w:szCs w:val="24"/>
-        </w:rPr>
-        <w:t>centre, le rayon et une couleur. Un getter et un setter permettant de r</w:t>
+        <w:t>el. Elle comporte un constructeur par copie et un prenant le centre, le rayon et une couleur. Un getter et un setter permettant de r</w:t>
       </w:r>
       <w:r>
         <w:rPr>
@@ -2279,6 +2110,364 @@
           <w:szCs w:val="24"/>
         </w:rPr>
         <w:t>sentes.</w:t>
+      </w:r>
+    </w:p>
+    <w:p>
+      <w:pPr>
+        <w:pStyle w:val="Paragraphedeliste"/>
+        <w:numPr>
+          <w:ilvl w:val="0"/>
+          <w:numId w:val="16"/>
+        </w:numPr>
+        <w:tabs>
+          <w:tab w:val="clear" w:pos="720"/>
+          <w:tab w:val="num" w:pos="690"/>
+        </w:tabs>
+        <w:ind w:left="690" w:hanging="330"/>
+      </w:pPr>
+      <w:r>
+        <w:rPr>
+          <w:rFonts w:ascii="Trebuchet MS"/>
+          <w:sz w:val="24"/>
+          <w:szCs w:val="24"/>
+        </w:rPr>
+        <w:t>Rectangle</w:t>
+      </w:r>
+      <w:r>
+        <w:rPr>
+          <w:rFonts w:ascii="Trebuchet MS"/>
+          <w:sz w:val="24"/>
+          <w:szCs w:val="24"/>
+        </w:rPr>
+        <w:t> </w:t>
+      </w:r>
+      <w:r>
+        <w:rPr>
+          <w:rFonts w:ascii="Trebuchet MS"/>
+          <w:sz w:val="24"/>
+          <w:szCs w:val="24"/>
+        </w:rPr>
+        <w:t>: cette classe est compos</w:t>
+      </w:r>
+      <w:r>
+        <w:rPr>
+          <w:rFonts w:ascii="Trebuchet MS"/>
+          <w:sz w:val="24"/>
+          <w:szCs w:val="24"/>
+        </w:rPr>
+        <w:t>é</w:t>
+      </w:r>
+      <w:r>
+        <w:rPr>
+          <w:rFonts w:ascii="Trebuchet MS"/>
+          <w:sz w:val="24"/>
+          <w:szCs w:val="24"/>
+        </w:rPr>
+        <w:t>e de quatre points</w:t>
+      </w:r>
+      <w:r>
+        <w:rPr>
+          <w:rFonts w:ascii="Trebuchet MS"/>
+          <w:sz w:val="24"/>
+          <w:szCs w:val="24"/>
+        </w:rPr>
+        <w:t> </w:t>
+      </w:r>
+      <w:r>
+        <w:rPr>
+          <w:rFonts w:ascii="Trebuchet MS"/>
+          <w:sz w:val="24"/>
+          <w:szCs w:val="24"/>
+        </w:rPr>
+        <w:t>donc le premier est h</w:t>
+      </w:r>
+      <w:r>
+        <w:rPr>
+          <w:rFonts w:ascii="Trebuchet MS"/>
+          <w:sz w:val="24"/>
+          <w:szCs w:val="24"/>
+        </w:rPr>
+        <w:t>é</w:t>
+      </w:r>
+      <w:r>
+        <w:rPr>
+          <w:rFonts w:ascii="Trebuchet MS"/>
+          <w:sz w:val="24"/>
+          <w:szCs w:val="24"/>
+        </w:rPr>
+        <w:t>rit</w:t>
+      </w:r>
+      <w:r>
+        <w:rPr>
+          <w:rFonts w:ascii="Trebuchet MS"/>
+          <w:sz w:val="24"/>
+          <w:szCs w:val="24"/>
+        </w:rPr>
+        <w:t>é</w:t>
+      </w:r>
+      <w:r>
+        <w:rPr>
+          <w:rFonts w:ascii="Trebuchet MS"/>
+          <w:sz w:val="24"/>
+          <w:szCs w:val="24"/>
+        </w:rPr>
+        <w:t xml:space="preserve"> de Figure, ainsi que la couleur.</w:t>
+      </w:r>
+      <w:r>
+        <w:rPr>
+          <w:rFonts w:ascii="Trebuchet MS"/>
+          <w:sz w:val="24"/>
+          <w:szCs w:val="24"/>
+        </w:rPr>
+        <w:t xml:space="preserve"> Comme toutes les autres classes, il y a un constructeur par copie, un autre avec quatre points et une couleur. Nous avons mis en place des getters et ses setters pour les 3 points en plus, une fonction permettant de calculer l</w:t>
+      </w:r>
+      <w:r>
+        <w:rPr>
+          <w:rFonts w:ascii="Trebuchet MS"/>
+          <w:sz w:val="24"/>
+          <w:szCs w:val="24"/>
+        </w:rPr>
+        <w:t>’</w:t>
+      </w:r>
+      <w:r>
+        <w:rPr>
+          <w:rFonts w:ascii="Trebuchet MS"/>
+          <w:sz w:val="24"/>
+          <w:szCs w:val="24"/>
+        </w:rPr>
+        <w:t>aire d</w:t>
+      </w:r>
+      <w:r>
+        <w:rPr>
+          <w:rFonts w:ascii="Trebuchet MS"/>
+          <w:sz w:val="24"/>
+          <w:szCs w:val="24"/>
+        </w:rPr>
+        <w:t>’</w:t>
+      </w:r>
+      <w:r>
+        <w:rPr>
+          <w:rFonts w:ascii="Trebuchet MS"/>
+          <w:sz w:val="24"/>
+          <w:szCs w:val="24"/>
+        </w:rPr>
+        <w:t>un rectangle, de v</w:t>
+      </w:r>
+      <w:r>
+        <w:rPr>
+          <w:rFonts w:ascii="Trebuchet MS"/>
+          <w:sz w:val="24"/>
+          <w:szCs w:val="24"/>
+        </w:rPr>
+        <w:t>é</w:t>
+      </w:r>
+      <w:r>
+        <w:rPr>
+          <w:rFonts w:ascii="Trebuchet MS"/>
+          <w:sz w:val="24"/>
+          <w:szCs w:val="24"/>
+        </w:rPr>
+        <w:t xml:space="preserve">rifier que cela en est bien un, </w:t>
+      </w:r>
+      <w:r>
+        <w:rPr>
+          <w:rFonts w:ascii="Trebuchet MS"/>
+          <w:sz w:val="24"/>
+          <w:szCs w:val="24"/>
+        </w:rPr>
+        <w:t>ainsi que les fonctions de transformations et d</w:t>
+      </w:r>
+      <w:r>
+        <w:rPr>
+          <w:rFonts w:ascii="Trebuchet MS"/>
+          <w:sz w:val="24"/>
+          <w:szCs w:val="24"/>
+        </w:rPr>
+        <w:t>’</w:t>
+      </w:r>
+      <w:r>
+        <w:rPr>
+          <w:rFonts w:ascii="Trebuchet MS"/>
+          <w:sz w:val="24"/>
+          <w:szCs w:val="24"/>
+        </w:rPr>
+        <w:t>affichage.</w:t>
+      </w:r>
+    </w:p>
+    <w:p>
+      <w:pPr>
+        <w:pStyle w:val="Paragraphedeliste"/>
+        <w:numPr>
+          <w:ilvl w:val="0"/>
+          <w:numId w:val="16"/>
+        </w:numPr>
+        <w:tabs>
+          <w:tab w:val="clear" w:pos="720"/>
+          <w:tab w:val="num" w:pos="690"/>
+        </w:tabs>
+        <w:ind w:left="690" w:hanging="330"/>
+      </w:pPr>
+      <w:r>
+        <w:rPr>
+          <w:rFonts w:ascii="Trebuchet MS"/>
+          <w:sz w:val="24"/>
+          <w:szCs w:val="24"/>
+        </w:rPr>
+        <w:t>Carre</w:t>
+      </w:r>
+      <w:r>
+        <w:rPr>
+          <w:rFonts w:ascii="Trebuchet MS"/>
+          <w:sz w:val="24"/>
+          <w:szCs w:val="24"/>
+        </w:rPr>
+        <w:t> </w:t>
+      </w:r>
+      <w:r>
+        <w:rPr>
+          <w:rFonts w:ascii="Trebuchet MS"/>
+          <w:sz w:val="24"/>
+          <w:szCs w:val="24"/>
+        </w:rPr>
+        <w:t>:</w:t>
+      </w:r>
+      <w:r>
+        <w:rPr>
+          <w:rFonts w:ascii="Trebuchet MS"/>
+          <w:sz w:val="24"/>
+          <w:szCs w:val="24"/>
+        </w:rPr>
+        <w:t xml:space="preserve"> cette classe </w:t>
+      </w:r>
+      <w:r>
+        <w:rPr>
+          <w:rFonts w:ascii="Trebuchet MS"/>
+          <w:sz w:val="24"/>
+          <w:szCs w:val="24"/>
+        </w:rPr>
+        <w:t>reprend</w:t>
+      </w:r>
+      <w:r>
+        <w:rPr>
+          <w:rFonts w:ascii="Trebuchet MS"/>
+          <w:sz w:val="24"/>
+          <w:szCs w:val="24"/>
+        </w:rPr>
+        <w:t xml:space="preserve"> beaucoup </w:t>
+      </w:r>
+      <w:r>
+        <w:rPr>
+          <w:rFonts w:ascii="Trebuchet MS"/>
+          <w:sz w:val="24"/>
+          <w:szCs w:val="24"/>
+        </w:rPr>
+        <w:t>les m</w:t>
+      </w:r>
+      <w:r>
+        <w:rPr>
+          <w:rFonts w:ascii="Trebuchet MS"/>
+          <w:sz w:val="24"/>
+          <w:szCs w:val="24"/>
+        </w:rPr>
+        <w:t>é</w:t>
+      </w:r>
+      <w:r>
+        <w:rPr>
+          <w:rFonts w:ascii="Trebuchet MS"/>
+          <w:sz w:val="24"/>
+          <w:szCs w:val="24"/>
+        </w:rPr>
+        <w:t>thodes de</w:t>
+      </w:r>
+      <w:bookmarkStart w:id="0" w:name="_GoBack"/>
+      <w:bookmarkEnd w:id="0"/>
+      <w:r>
+        <w:rPr>
+          <w:rFonts w:ascii="Trebuchet MS"/>
+          <w:sz w:val="24"/>
+          <w:szCs w:val="24"/>
+        </w:rPr>
+        <w:t xml:space="preserve"> Rectangle, hormis la m</w:t>
+      </w:r>
+      <w:r>
+        <w:rPr>
+          <w:rFonts w:ascii="Trebuchet MS"/>
+          <w:sz w:val="24"/>
+          <w:szCs w:val="24"/>
+        </w:rPr>
+        <w:t>é</w:t>
+      </w:r>
+      <w:r>
+        <w:rPr>
+          <w:rFonts w:ascii="Trebuchet MS"/>
+          <w:sz w:val="24"/>
+          <w:szCs w:val="24"/>
+        </w:rPr>
+        <w:t>thode de calcul de l</w:t>
+      </w:r>
+      <w:r>
+        <w:rPr>
+          <w:rFonts w:ascii="Trebuchet MS"/>
+          <w:sz w:val="24"/>
+          <w:szCs w:val="24"/>
+        </w:rPr>
+        <w:t>’</w:t>
+      </w:r>
+      <w:r>
+        <w:rPr>
+          <w:rFonts w:ascii="Trebuchet MS"/>
+          <w:sz w:val="24"/>
+          <w:szCs w:val="24"/>
+        </w:rPr>
+        <w:t>aire du carr</w:t>
+      </w:r>
+      <w:r>
+        <w:rPr>
+          <w:rFonts w:ascii="Trebuchet MS"/>
+          <w:sz w:val="24"/>
+          <w:szCs w:val="24"/>
+        </w:rPr>
+        <w:t>é</w:t>
+      </w:r>
+      <w:r>
+        <w:rPr>
+          <w:rFonts w:ascii="Trebuchet MS"/>
+          <w:sz w:val="24"/>
+          <w:szCs w:val="24"/>
+        </w:rPr>
+        <w:t>, de v</w:t>
+      </w:r>
+      <w:r>
+        <w:rPr>
+          <w:rFonts w:ascii="Trebuchet MS"/>
+          <w:sz w:val="24"/>
+          <w:szCs w:val="24"/>
+        </w:rPr>
+        <w:t>é</w:t>
+      </w:r>
+      <w:r>
+        <w:rPr>
+          <w:rFonts w:ascii="Trebuchet MS"/>
+          <w:sz w:val="24"/>
+          <w:szCs w:val="24"/>
+        </w:rPr>
+        <w:t>rification et d</w:t>
+      </w:r>
+      <w:r>
+        <w:rPr>
+          <w:rFonts w:ascii="Trebuchet MS"/>
+          <w:sz w:val="24"/>
+          <w:szCs w:val="24"/>
+        </w:rPr>
+        <w:t>’</w:t>
+      </w:r>
+      <w:r>
+        <w:rPr>
+          <w:rFonts w:ascii="Trebuchet MS"/>
+          <w:sz w:val="24"/>
+          <w:szCs w:val="24"/>
+        </w:rPr>
+        <w:t>affichage.</w:t>
       </w:r>
     </w:p>
     <w:p>
@@ -2313,6 +2502,14 @@
       </w:r>
       <w:r>
         <w:rPr>
+          <w:rFonts w:ascii="Trebuchet MS"/>
+          <w:sz w:val="24"/>
+          <w:szCs w:val="24"/>
+        </w:rPr>
+        <w:t>Geo2D</w:t>
+      </w:r>
+      <w:r>
+        <w:rPr>
           <w:rFonts w:hAnsi="Trebuchet MS"/>
           <w:sz w:val="24"/>
           <w:szCs w:val="24"/>
@@ -2365,15 +2562,7 @@
           <w:sz w:val="24"/>
           <w:szCs w:val="24"/>
         </w:rPr>
-        <w:t>construite dans le b</w:t>
-      </w:r>
-      <w:r>
-        <w:rPr>
-          <w:rFonts w:ascii="Trebuchet MS"/>
-          <w:sz w:val="24"/>
-          <w:szCs w:val="24"/>
-        </w:rPr>
-        <w:t>ut de g</w:t>
+        <w:t>construite dans le but de g</w:t>
       </w:r>
       <w:r>
         <w:rPr>
@@ -2696,6 +2885,7 @@
           <w:sz w:val="24"/>
           <w:szCs w:val="24"/>
         </w:rPr>
+        <w:lastRenderedPageBreak/>
         <w:t>Tous nos objets sont manipul</w:t>
       </w:r>
       <w:r>
@@ -2712,15 +2902,7 @@
           <w:sz w:val="24"/>
           <w:szCs w:val="24"/>
         </w:rPr>
-        <w:t xml:space="preserve">s via des pointeurs pour une plus nette </w:t>
-      </w:r>
-      <w:r>
-        <w:rPr>
-          <w:rFonts w:ascii="Trebuchet MS"/>
-          <w:sz w:val="24"/>
-          <w:szCs w:val="24"/>
-        </w:rPr>
-        <w:t>rapidit</w:t>
+        <w:t>s via des pointeurs pour une plus nette rapidit</w:t>
       </w:r>
       <w:r>
         <w:rPr>
@@ -3122,15 +3304,7 @@
           <w:sz w:val="24"/>
           <w:szCs w:val="24"/>
         </w:rPr>
-        <w:t xml:space="preserve">afin de pouvoir </w:t>
-      </w:r>
-      <w:r>
-        <w:rPr>
-          <w:rFonts w:ascii="Trebuchet MS"/>
-          <w:sz w:val="24"/>
-          <w:szCs w:val="24"/>
-        </w:rPr>
-        <w:t>comparer directement des objets (notamment des points).</w:t>
+        <w:t>afin de pouvoir comparer directement des objets (notamment des points).</w:t>
       </w:r>
     </w:p>
     <w:p>
@@ -3334,15 +3508,7 @@
           <w:sz w:val="24"/>
           <w:szCs w:val="24"/>
         </w:rPr>
-        <w:t>galement ins</w:t>
-      </w:r>
-      <w:r>
-        <w:rPr>
-          <w:rFonts w:ascii="Trebuchet MS"/>
-          <w:sz w:val="24"/>
-          <w:szCs w:val="24"/>
-        </w:rPr>
-        <w:t>taur</w:t>
+        <w:t>galement instaur</w:t>
       </w:r>
       <w:r>
         <w:rPr>
@@ -3512,7 +3678,6 @@
           <w:sz w:val="24"/>
           <w:szCs w:val="24"/>
         </w:rPr>
-        <w:lastRenderedPageBreak/>
         <w:t>Voici la description des fonctions de transformations qui sont</w:t>
       </w:r>
       <w:r>
@@ -3567,15 +3732,7 @@
           <w:sz w:val="24"/>
           <w:szCs w:val="24"/>
         </w:rPr>
-        <w:t xml:space="preserve">: cette fonction </w:t>
-      </w:r>
-      <w:r>
-        <w:rPr>
-          <w:rFonts w:ascii="Trebuchet MS"/>
-          <w:sz w:val="24"/>
-          <w:szCs w:val="24"/>
-        </w:rPr>
-        <w:t>prend en param</w:t>
+        <w:t>: cette fonction prend en param</w:t>
       </w:r>
       <w:r>
         <w:rPr>
@@ -3751,15 +3908,7 @@
           <w:sz w:val="24"/>
           <w:szCs w:val="24"/>
         </w:rPr>
-        <w:t>or</w:t>
-      </w:r>
-      <w:r>
-        <w:rPr>
-          <w:rFonts w:ascii="Trebuchet MS"/>
-          <w:sz w:val="24"/>
-          <w:szCs w:val="24"/>
-        </w:rPr>
-        <w:t>igine et bien entendu un angle saisi en radian.</w:t>
+        <w:t>origine et bien entendu un angle saisi en radian.</w:t>
       </w:r>
     </w:p>
     <w:p>
@@ -4044,7 +4193,6 @@
           <w:numId w:val="24"/>
         </w:numPr>
         <w:tabs>
-          <w:tab w:val="clear" w:pos="393"/>
           <w:tab w:val="num" w:pos="1113"/>
         </w:tabs>
         <w:ind w:left="1113"/>
@@ -4285,15 +4433,7 @@
           <w:sz w:val="24"/>
           <w:szCs w:val="24"/>
         </w:rPr>
-        <w:t>diter un fichier de sauvegarde et de rajou</w:t>
-      </w:r>
-      <w:r>
-        <w:rPr>
-          <w:rFonts w:ascii="Trebuchet MS"/>
-          <w:sz w:val="24"/>
-          <w:szCs w:val="24"/>
-        </w:rPr>
-        <w:t xml:space="preserve">ter </w:t>
+        <w:t xml:space="preserve">diter un fichier de sauvegarde et de rajouter </w:t>
       </w:r>
       <w:r>
         <w:rPr>
@@ -4445,15 +4585,7 @@
           <w:sz w:val="24"/>
           <w:szCs w:val="24"/>
         </w:rPr>
-        <w:t xml:space="preserve">es XML </w:t>
-      </w:r>
-      <w:r>
-        <w:rPr>
-          <w:rFonts w:ascii="Trebuchet MS"/>
-          <w:sz w:val="24"/>
-          <w:szCs w:val="24"/>
-        </w:rPr>
-        <w:t>facilement.</w:t>
+        <w:t>es XML facilement.</w:t>
       </w:r>
     </w:p>
     <w:p>
@@ -4464,7 +4596,6 @@
           <w:numId w:val="24"/>
         </w:numPr>
         <w:tabs>
-          <w:tab w:val="clear" w:pos="393"/>
           <w:tab w:val="num" w:pos="1113"/>
         </w:tabs>
         <w:ind w:left="1113"/>
@@ -4479,7 +4610,6 @@
           <w:sz w:val="24"/>
           <w:szCs w:val="24"/>
         </w:rPr>
-        <w:lastRenderedPageBreak/>
         <w:t>Biblioth</w:t>
       </w:r>
       <w:r>
@@ -4690,15 +4820,7 @@
           <w:sz w:val="24"/>
           <w:szCs w:val="24"/>
         </w:rPr>
-        <w:t xml:space="preserve">seau celle de Qt. Elle se veut portable selon les OS </w:t>
-      </w:r>
-      <w:r>
-        <w:rPr>
-          <w:rFonts w:ascii="Trebuchet MS"/>
-          <w:sz w:val="24"/>
-          <w:szCs w:val="24"/>
-        </w:rPr>
-        <w:t xml:space="preserve">et elle est facile </w:t>
+        <w:t xml:space="preserve">seau celle de Qt. Elle se veut portable selon les OS et elle est facile </w:t>
       </w:r>
       <w:r>
         <w:rPr>
@@ -4794,7 +4916,7 @@
           <w:szCs w:val="24"/>
         </w:rPr>
         <w:tab/>
-        <w:t xml:space="preserve">Le design pattern Chain Of Responsibility (COR) a </w:t>
+        <w:t xml:space="preserve">Le design pattern Chain Of Responsibility (COR) a été mis en place aussi bien côté client que côté serveur. En effet, nous avons laissé la possibilité au client de pouvoir sauvegarder une figure, il était donc logique qu’il puisse également la </w:t>
       </w:r>
       <w:r>
         <w:rPr>
@@ -4802,7 +4924,7 @@
           <w:sz w:val="24"/>
           <w:szCs w:val="24"/>
         </w:rPr>
-        <w:t>é</w:t>
+        <w:t>rouvrir</w:t>
       </w:r>
       <w:r>
         <w:rPr>
@@ -4810,7 +4932,7 @@
           <w:sz w:val="24"/>
           <w:szCs w:val="24"/>
         </w:rPr>
-        <w:t>t</w:t>
+        <w:t xml:space="preserve">. Nous avons donc en entrée des données XML. Le programme va donc parcourir tout le document XML, et pour chaque </w:t>
       </w:r>
       <w:r>
         <w:rPr>
@@ -4818,7 +4940,7 @@
           <w:sz w:val="24"/>
           <w:szCs w:val="24"/>
         </w:rPr>
-        <w:t xml:space="preserve">é </w:t>
+        <w:t>nœud</w:t>
       </w:r>
       <w:r>
         <w:rPr>
@@ -4826,7 +4948,7 @@
           <w:sz w:val="24"/>
           <w:szCs w:val="24"/>
         </w:rPr>
-        <w:t>mis en place aussi bien c</w:t>
+        <w:t xml:space="preserve">, il appellera un groupe d’experts, appelé ici constructeurs. Chaque constructeurs ira analyser le </w:t>
       </w:r>
       <w:r>
         <w:rPr>
@@ -4834,7 +4956,7 @@
           <w:sz w:val="24"/>
           <w:szCs w:val="24"/>
         </w:rPr>
-        <w:t>ô</w:t>
+        <w:t>nœud</w:t>
       </w:r>
       <w:r>
         <w:rPr>
@@ -4842,495 +4964,7 @@
           <w:sz w:val="24"/>
           <w:szCs w:val="24"/>
         </w:rPr>
-        <w:t>t</w:t>
-      </w:r>
-      <w:r>
-        <w:rPr>
-          <w:rFonts w:asciiTheme="majorHAnsi" w:hAnsiTheme="majorHAnsi"/>
-          <w:sz w:val="24"/>
-          <w:szCs w:val="24"/>
-        </w:rPr>
-        <w:t xml:space="preserve">é </w:t>
-      </w:r>
-      <w:r>
-        <w:rPr>
-          <w:rFonts w:asciiTheme="majorHAnsi" w:hAnsiTheme="majorHAnsi"/>
-          <w:sz w:val="24"/>
-          <w:szCs w:val="24"/>
-        </w:rPr>
-        <w:t>client que c</w:t>
-      </w:r>
-      <w:r>
-        <w:rPr>
-          <w:rFonts w:asciiTheme="majorHAnsi" w:hAnsiTheme="majorHAnsi"/>
-          <w:sz w:val="24"/>
-          <w:szCs w:val="24"/>
-        </w:rPr>
-        <w:t>ô</w:t>
-      </w:r>
-      <w:r>
-        <w:rPr>
-          <w:rFonts w:asciiTheme="majorHAnsi" w:hAnsiTheme="majorHAnsi"/>
-          <w:sz w:val="24"/>
-          <w:szCs w:val="24"/>
-        </w:rPr>
-        <w:t>t</w:t>
-      </w:r>
-      <w:r>
-        <w:rPr>
-          <w:rFonts w:asciiTheme="majorHAnsi" w:hAnsiTheme="majorHAnsi"/>
-          <w:sz w:val="24"/>
-          <w:szCs w:val="24"/>
-        </w:rPr>
-        <w:t xml:space="preserve">é </w:t>
-      </w:r>
-      <w:r>
-        <w:rPr>
-          <w:rFonts w:asciiTheme="majorHAnsi" w:hAnsiTheme="majorHAnsi"/>
-          <w:sz w:val="24"/>
-          <w:szCs w:val="24"/>
-        </w:rPr>
-        <w:t>serveur. En effet, nous avons laiss</w:t>
-      </w:r>
-      <w:r>
-        <w:rPr>
-          <w:rFonts w:asciiTheme="majorHAnsi" w:hAnsiTheme="majorHAnsi"/>
-          <w:sz w:val="24"/>
-          <w:szCs w:val="24"/>
-        </w:rPr>
-        <w:t xml:space="preserve">é </w:t>
-      </w:r>
-      <w:r>
-        <w:rPr>
-          <w:rFonts w:asciiTheme="majorHAnsi" w:hAnsiTheme="majorHAnsi"/>
-          <w:sz w:val="24"/>
-          <w:szCs w:val="24"/>
-        </w:rPr>
-        <w:t>la possibilit</w:t>
-      </w:r>
-      <w:r>
-        <w:rPr>
-          <w:rFonts w:asciiTheme="majorHAnsi" w:hAnsiTheme="majorHAnsi"/>
-          <w:sz w:val="24"/>
-          <w:szCs w:val="24"/>
-        </w:rPr>
-        <w:t xml:space="preserve">é </w:t>
-      </w:r>
-      <w:r>
-        <w:rPr>
-          <w:rFonts w:asciiTheme="majorHAnsi" w:hAnsiTheme="majorHAnsi"/>
-          <w:sz w:val="24"/>
-          <w:szCs w:val="24"/>
-        </w:rPr>
-        <w:t xml:space="preserve">au client de pouvoir </w:t>
-      </w:r>
-      <w:r>
-        <w:rPr>
-          <w:rFonts w:asciiTheme="majorHAnsi" w:hAnsiTheme="majorHAnsi"/>
-          <w:sz w:val="24"/>
-          <w:szCs w:val="24"/>
-        </w:rPr>
-        <w:t xml:space="preserve">sauvegarder une figure, il </w:t>
-      </w:r>
-      <w:r>
-        <w:rPr>
-          <w:rFonts w:asciiTheme="majorHAnsi" w:hAnsiTheme="majorHAnsi"/>
-          <w:sz w:val="24"/>
-          <w:szCs w:val="24"/>
-        </w:rPr>
-        <w:t>é</w:t>
-      </w:r>
-      <w:r>
-        <w:rPr>
-          <w:rFonts w:asciiTheme="majorHAnsi" w:hAnsiTheme="majorHAnsi"/>
-          <w:sz w:val="24"/>
-          <w:szCs w:val="24"/>
-        </w:rPr>
-        <w:t>tait donc logique qu</w:t>
-      </w:r>
-      <w:r>
-        <w:rPr>
-          <w:rFonts w:asciiTheme="majorHAnsi" w:hAnsiTheme="majorHAnsi"/>
-          <w:sz w:val="24"/>
-          <w:szCs w:val="24"/>
-        </w:rPr>
-        <w:t>’</w:t>
-      </w:r>
-      <w:r>
-        <w:rPr>
-          <w:rFonts w:asciiTheme="majorHAnsi" w:hAnsiTheme="majorHAnsi"/>
-          <w:sz w:val="24"/>
-          <w:szCs w:val="24"/>
-        </w:rPr>
-        <w:t xml:space="preserve">il puisse </w:t>
-      </w:r>
-      <w:r>
-        <w:rPr>
-          <w:rFonts w:asciiTheme="majorHAnsi" w:hAnsiTheme="majorHAnsi"/>
-          <w:sz w:val="24"/>
-          <w:szCs w:val="24"/>
-        </w:rPr>
-        <w:t>é</w:t>
-      </w:r>
-      <w:r>
-        <w:rPr>
-          <w:rFonts w:asciiTheme="majorHAnsi" w:hAnsiTheme="majorHAnsi"/>
-          <w:sz w:val="24"/>
-          <w:szCs w:val="24"/>
-        </w:rPr>
-        <w:t xml:space="preserve">galement la </w:t>
-      </w:r>
-      <w:r>
-        <w:rPr>
-          <w:rFonts w:asciiTheme="majorHAnsi" w:hAnsiTheme="majorHAnsi"/>
-          <w:sz w:val="24"/>
-          <w:szCs w:val="24"/>
-        </w:rPr>
-        <w:t>rouvrir</w:t>
-      </w:r>
-      <w:r>
-        <w:rPr>
-          <w:rFonts w:asciiTheme="majorHAnsi" w:hAnsiTheme="majorHAnsi"/>
-          <w:sz w:val="24"/>
-          <w:szCs w:val="24"/>
-        </w:rPr>
-        <w:t>. Nous avons donc en entr</w:t>
-      </w:r>
-      <w:r>
-        <w:rPr>
-          <w:rFonts w:asciiTheme="majorHAnsi" w:hAnsiTheme="majorHAnsi"/>
-          <w:sz w:val="24"/>
-          <w:szCs w:val="24"/>
-        </w:rPr>
-        <w:t>é</w:t>
-      </w:r>
-      <w:r>
-        <w:rPr>
-          <w:rFonts w:asciiTheme="majorHAnsi" w:hAnsiTheme="majorHAnsi"/>
-          <w:sz w:val="24"/>
-          <w:szCs w:val="24"/>
-        </w:rPr>
-        <w:t>e des donn</w:t>
-      </w:r>
-      <w:r>
-        <w:rPr>
-          <w:rFonts w:asciiTheme="majorHAnsi" w:hAnsiTheme="majorHAnsi"/>
-          <w:sz w:val="24"/>
-          <w:szCs w:val="24"/>
-        </w:rPr>
-        <w:t>é</w:t>
-      </w:r>
-      <w:r>
-        <w:rPr>
-          <w:rFonts w:asciiTheme="majorHAnsi" w:hAnsiTheme="majorHAnsi"/>
-          <w:sz w:val="24"/>
-          <w:szCs w:val="24"/>
-        </w:rPr>
-        <w:t xml:space="preserve">es XML. Le programme va donc parcourir tout le document XML, et pour chaque </w:t>
-      </w:r>
-      <w:r>
-        <w:rPr>
-          <w:rFonts w:asciiTheme="majorHAnsi" w:hAnsiTheme="majorHAnsi"/>
-          <w:sz w:val="24"/>
-          <w:szCs w:val="24"/>
-        </w:rPr>
-        <w:t>nœud</w:t>
-      </w:r>
-      <w:r>
-        <w:rPr>
-          <w:rFonts w:asciiTheme="majorHAnsi" w:hAnsiTheme="majorHAnsi"/>
-          <w:sz w:val="24"/>
-          <w:szCs w:val="24"/>
-        </w:rPr>
-        <w:t>, il appellera un groupe d</w:t>
-      </w:r>
-      <w:r>
-        <w:rPr>
-          <w:rFonts w:asciiTheme="majorHAnsi" w:hAnsiTheme="majorHAnsi"/>
-          <w:sz w:val="24"/>
-          <w:szCs w:val="24"/>
-        </w:rPr>
-        <w:t>’</w:t>
-      </w:r>
-      <w:r>
-        <w:rPr>
-          <w:rFonts w:asciiTheme="majorHAnsi" w:hAnsiTheme="majorHAnsi"/>
-          <w:sz w:val="24"/>
-          <w:szCs w:val="24"/>
-        </w:rPr>
-        <w:t>experts, appel</w:t>
-      </w:r>
-      <w:r>
-        <w:rPr>
-          <w:rFonts w:asciiTheme="majorHAnsi" w:hAnsiTheme="majorHAnsi"/>
-          <w:sz w:val="24"/>
-          <w:szCs w:val="24"/>
-        </w:rPr>
-        <w:t xml:space="preserve">é </w:t>
-      </w:r>
-      <w:r>
-        <w:rPr>
-          <w:rFonts w:asciiTheme="majorHAnsi" w:hAnsiTheme="majorHAnsi"/>
-          <w:sz w:val="24"/>
-          <w:szCs w:val="24"/>
-        </w:rPr>
-        <w:t>ici constructeu</w:t>
-      </w:r>
-      <w:r>
-        <w:rPr>
-          <w:rFonts w:asciiTheme="majorHAnsi" w:hAnsiTheme="majorHAnsi"/>
-          <w:sz w:val="24"/>
-          <w:szCs w:val="24"/>
-        </w:rPr>
-        <w:t xml:space="preserve">rs. Chaque constructeurs ira analyser le </w:t>
-      </w:r>
-      <w:r>
-        <w:rPr>
-          <w:rFonts w:asciiTheme="majorHAnsi" w:hAnsiTheme="majorHAnsi"/>
-          <w:sz w:val="24"/>
-          <w:szCs w:val="24"/>
-        </w:rPr>
-        <w:t>nœud</w:t>
-      </w:r>
-      <w:r>
-        <w:rPr>
-          <w:rFonts w:asciiTheme="majorHAnsi" w:hAnsiTheme="majorHAnsi"/>
-          <w:sz w:val="24"/>
-          <w:szCs w:val="24"/>
-        </w:rPr>
-        <w:t xml:space="preserve"> (chacun leur tours) et le traitera si il le peut. La cr</w:t>
-      </w:r>
-      <w:r>
-        <w:rPr>
-          <w:rFonts w:asciiTheme="majorHAnsi" w:hAnsiTheme="majorHAnsi"/>
-          <w:sz w:val="24"/>
-          <w:szCs w:val="24"/>
-        </w:rPr>
-        <w:t>é</w:t>
-      </w:r>
-      <w:r>
-        <w:rPr>
-          <w:rFonts w:asciiTheme="majorHAnsi" w:hAnsiTheme="majorHAnsi"/>
-          <w:sz w:val="24"/>
-          <w:szCs w:val="24"/>
-        </w:rPr>
-        <w:t>ation de la solution dans ce cas est la cr</w:t>
-      </w:r>
-      <w:r>
-        <w:rPr>
-          <w:rFonts w:asciiTheme="majorHAnsi" w:hAnsiTheme="majorHAnsi"/>
-          <w:sz w:val="24"/>
-          <w:szCs w:val="24"/>
-        </w:rPr>
-        <w:t>é</w:t>
-      </w:r>
-      <w:r>
-        <w:rPr>
-          <w:rFonts w:asciiTheme="majorHAnsi" w:hAnsiTheme="majorHAnsi"/>
-          <w:sz w:val="24"/>
-          <w:szCs w:val="24"/>
-        </w:rPr>
-        <w:t>ation d</w:t>
-      </w:r>
-      <w:r>
-        <w:rPr>
-          <w:rFonts w:asciiTheme="majorHAnsi" w:hAnsiTheme="majorHAnsi"/>
-          <w:sz w:val="24"/>
-          <w:szCs w:val="24"/>
-        </w:rPr>
-        <w:t>’</w:t>
-      </w:r>
-      <w:r>
-        <w:rPr>
-          <w:rFonts w:asciiTheme="majorHAnsi" w:hAnsiTheme="majorHAnsi"/>
-          <w:sz w:val="24"/>
-          <w:szCs w:val="24"/>
-        </w:rPr>
-        <w:t>un objet et l</w:t>
-      </w:r>
-      <w:r>
-        <w:rPr>
-          <w:rFonts w:asciiTheme="majorHAnsi" w:hAnsiTheme="majorHAnsi"/>
-          <w:sz w:val="24"/>
-          <w:szCs w:val="24"/>
-        </w:rPr>
-        <w:t>’</w:t>
-      </w:r>
-      <w:r>
-        <w:rPr>
-          <w:rFonts w:asciiTheme="majorHAnsi" w:hAnsiTheme="majorHAnsi"/>
-          <w:sz w:val="24"/>
-          <w:szCs w:val="24"/>
-        </w:rPr>
-        <w:t>ajout dans l</w:t>
-      </w:r>
-      <w:r>
-        <w:rPr>
-          <w:rFonts w:asciiTheme="majorHAnsi" w:hAnsiTheme="majorHAnsi"/>
-          <w:sz w:val="24"/>
-          <w:szCs w:val="24"/>
-        </w:rPr>
-        <w:t>’</w:t>
-      </w:r>
-      <w:r>
-        <w:rPr>
-          <w:rFonts w:asciiTheme="majorHAnsi" w:hAnsiTheme="majorHAnsi"/>
-          <w:sz w:val="24"/>
-          <w:szCs w:val="24"/>
-        </w:rPr>
-        <w:t>objet Groupe. C</w:t>
-      </w:r>
-      <w:r>
-        <w:rPr>
-          <w:rFonts w:asciiTheme="majorHAnsi" w:hAnsiTheme="majorHAnsi"/>
-          <w:sz w:val="24"/>
-          <w:szCs w:val="24"/>
-        </w:rPr>
-        <w:t>ô</w:t>
-      </w:r>
-      <w:r>
-        <w:rPr>
-          <w:rFonts w:asciiTheme="majorHAnsi" w:hAnsiTheme="majorHAnsi"/>
-          <w:sz w:val="24"/>
-          <w:szCs w:val="24"/>
-        </w:rPr>
-        <w:t>t</w:t>
-      </w:r>
-      <w:r>
-        <w:rPr>
-          <w:rFonts w:asciiTheme="majorHAnsi" w:hAnsiTheme="majorHAnsi"/>
-          <w:sz w:val="24"/>
-          <w:szCs w:val="24"/>
-        </w:rPr>
-        <w:t xml:space="preserve">é </w:t>
-      </w:r>
-      <w:r>
-        <w:rPr>
-          <w:rFonts w:asciiTheme="majorHAnsi" w:hAnsiTheme="majorHAnsi"/>
-          <w:sz w:val="24"/>
-          <w:szCs w:val="24"/>
-        </w:rPr>
-        <w:t>serveur, le principe est exactement le m</w:t>
-      </w:r>
-      <w:r>
-        <w:rPr>
-          <w:rFonts w:asciiTheme="majorHAnsi" w:hAnsiTheme="majorHAnsi"/>
-          <w:sz w:val="24"/>
-          <w:szCs w:val="24"/>
-        </w:rPr>
-        <w:t>ê</w:t>
-      </w:r>
-      <w:r>
-        <w:rPr>
-          <w:rFonts w:asciiTheme="majorHAnsi" w:hAnsiTheme="majorHAnsi"/>
-          <w:sz w:val="24"/>
-          <w:szCs w:val="24"/>
-        </w:rPr>
-        <w:t>me, on re</w:t>
-      </w:r>
-      <w:r>
-        <w:rPr>
-          <w:rFonts w:asciiTheme="majorHAnsi" w:hAnsiTheme="majorHAnsi"/>
-          <w:sz w:val="24"/>
-          <w:szCs w:val="24"/>
-        </w:rPr>
-        <w:t>ç</w:t>
-      </w:r>
-      <w:r>
-        <w:rPr>
-          <w:rFonts w:asciiTheme="majorHAnsi" w:hAnsiTheme="majorHAnsi"/>
-          <w:sz w:val="24"/>
-          <w:szCs w:val="24"/>
-        </w:rPr>
-        <w:t xml:space="preserve">oit </w:t>
-      </w:r>
-      <w:r>
-        <w:rPr>
-          <w:rFonts w:asciiTheme="majorHAnsi" w:hAnsiTheme="majorHAnsi"/>
-          <w:sz w:val="24"/>
-          <w:szCs w:val="24"/>
-        </w:rPr>
-        <w:t>un flux XML et les constructeurs vont chacun leur tours essayer de r</w:t>
-      </w:r>
-      <w:r>
-        <w:rPr>
-          <w:rFonts w:asciiTheme="majorHAnsi" w:hAnsiTheme="majorHAnsi"/>
-          <w:sz w:val="24"/>
-          <w:szCs w:val="24"/>
-        </w:rPr>
-        <w:t>é</w:t>
-      </w:r>
-      <w:r>
-        <w:rPr>
-          <w:rFonts w:asciiTheme="majorHAnsi" w:hAnsiTheme="majorHAnsi"/>
-          <w:sz w:val="24"/>
-          <w:szCs w:val="24"/>
-        </w:rPr>
-        <w:t>soudre le probl</w:t>
-      </w:r>
-      <w:r>
-        <w:rPr>
-          <w:rFonts w:asciiTheme="majorHAnsi" w:hAnsiTheme="majorHAnsi"/>
-          <w:sz w:val="24"/>
-          <w:szCs w:val="24"/>
-        </w:rPr>
-        <w:t>è</w:t>
-      </w:r>
-      <w:r>
-        <w:rPr>
-          <w:rFonts w:asciiTheme="majorHAnsi" w:hAnsiTheme="majorHAnsi"/>
-          <w:sz w:val="24"/>
-          <w:szCs w:val="24"/>
-        </w:rPr>
-        <w:t>me. Ici la solution se ram</w:t>
-      </w:r>
-      <w:r>
-        <w:rPr>
-          <w:rFonts w:asciiTheme="majorHAnsi" w:hAnsiTheme="majorHAnsi"/>
-          <w:sz w:val="24"/>
-          <w:szCs w:val="24"/>
-        </w:rPr>
-        <w:t>è</w:t>
-      </w:r>
-      <w:r>
-        <w:rPr>
-          <w:rFonts w:asciiTheme="majorHAnsi" w:hAnsiTheme="majorHAnsi"/>
-          <w:sz w:val="24"/>
-          <w:szCs w:val="24"/>
-        </w:rPr>
-        <w:t xml:space="preserve">ne </w:t>
-      </w:r>
-      <w:r>
-        <w:rPr>
-          <w:rFonts w:asciiTheme="majorHAnsi" w:hAnsiTheme="majorHAnsi"/>
-          <w:sz w:val="24"/>
-          <w:szCs w:val="24"/>
-        </w:rPr>
-        <w:t xml:space="preserve">à </w:t>
-      </w:r>
-      <w:r>
-        <w:rPr>
-          <w:rFonts w:asciiTheme="majorHAnsi" w:hAnsiTheme="majorHAnsi"/>
-          <w:sz w:val="24"/>
-          <w:szCs w:val="24"/>
-        </w:rPr>
-        <w:t>dessiner sur une fen</w:t>
-      </w:r>
-      <w:r>
-        <w:rPr>
-          <w:rFonts w:asciiTheme="majorHAnsi" w:hAnsiTheme="majorHAnsi"/>
-          <w:sz w:val="24"/>
-          <w:szCs w:val="24"/>
-        </w:rPr>
-        <w:t>ê</w:t>
-      </w:r>
-      <w:r>
-        <w:rPr>
-          <w:rFonts w:asciiTheme="majorHAnsi" w:hAnsiTheme="majorHAnsi"/>
-          <w:sz w:val="24"/>
-          <w:szCs w:val="24"/>
-        </w:rPr>
-        <w:t>tre.</w:t>
+        <w:t xml:space="preserve"> (chacun leur tours) et le traitera si il le peut. La création de la solution dans ce cas est la création d’un objet et l’ajout dans l’objet Groupe. Côté serveur, le principe est exactement le même, on reçoit un flux XML et les constructeurs vont chacun leur tours essayer de résoudre le problème. Ici la solution se ramène à dessiner sur une fenêtre.</w:t>
       </w:r>
     </w:p>
     <w:p>
@@ -5393,7 +5027,7 @@
           <w:sz w:val="24"/>
           <w:szCs w:val="24"/>
         </w:rPr>
-        <w:t xml:space="preserve">Le design pattern Singleton a </w:t>
+        <w:t xml:space="preserve">Le design pattern Singleton a été mis en place côté client. Il se traduit par l’initialisation unique de la bibliothèque réseau. Nous avons </w:t>
       </w:r>
       <w:r>
         <w:rPr>
@@ -5401,7 +5035,7 @@
           <w:sz w:val="24"/>
           <w:szCs w:val="24"/>
         </w:rPr>
-        <w:t>é</w:t>
+        <w:t>créé</w:t>
       </w:r>
       <w:r>
         <w:rPr>
@@ -5409,343 +5043,7 @@
           <w:sz w:val="24"/>
           <w:szCs w:val="24"/>
         </w:rPr>
-        <w:t>t</w:t>
-      </w:r>
-      <w:r>
-        <w:rPr>
-          <w:rFonts w:asciiTheme="majorHAnsi" w:hAnsiTheme="majorHAnsi"/>
-          <w:sz w:val="24"/>
-          <w:szCs w:val="24"/>
-        </w:rPr>
-        <w:t xml:space="preserve">é </w:t>
-      </w:r>
-      <w:r>
-        <w:rPr>
-          <w:rFonts w:asciiTheme="majorHAnsi" w:hAnsiTheme="majorHAnsi"/>
-          <w:sz w:val="24"/>
-          <w:szCs w:val="24"/>
-        </w:rPr>
-        <w:t>mis en place c</w:t>
-      </w:r>
-      <w:r>
-        <w:rPr>
-          <w:rFonts w:asciiTheme="majorHAnsi" w:hAnsiTheme="majorHAnsi"/>
-          <w:sz w:val="24"/>
-          <w:szCs w:val="24"/>
-        </w:rPr>
-        <w:t>ô</w:t>
-      </w:r>
-      <w:r>
-        <w:rPr>
-          <w:rFonts w:asciiTheme="majorHAnsi" w:hAnsiTheme="majorHAnsi"/>
-          <w:sz w:val="24"/>
-          <w:szCs w:val="24"/>
-        </w:rPr>
-        <w:t>t</w:t>
-      </w:r>
-      <w:r>
-        <w:rPr>
-          <w:rFonts w:asciiTheme="majorHAnsi" w:hAnsiTheme="majorHAnsi"/>
-          <w:sz w:val="24"/>
-          <w:szCs w:val="24"/>
-        </w:rPr>
-        <w:t xml:space="preserve">é </w:t>
-      </w:r>
-      <w:r>
-        <w:rPr>
-          <w:rFonts w:asciiTheme="majorHAnsi" w:hAnsiTheme="majorHAnsi"/>
-          <w:sz w:val="24"/>
-          <w:szCs w:val="24"/>
-        </w:rPr>
-        <w:t>client. Il se traduit par l</w:t>
-      </w:r>
-      <w:r>
-        <w:rPr>
-          <w:rFonts w:asciiTheme="majorHAnsi" w:hAnsiTheme="majorHAnsi"/>
-          <w:sz w:val="24"/>
-          <w:szCs w:val="24"/>
-        </w:rPr>
-        <w:t>’</w:t>
-      </w:r>
-      <w:r>
-        <w:rPr>
-          <w:rFonts w:asciiTheme="majorHAnsi" w:hAnsiTheme="majorHAnsi"/>
-          <w:sz w:val="24"/>
-          <w:szCs w:val="24"/>
-        </w:rPr>
-        <w:t xml:space="preserve">initialisation unique </w:t>
-      </w:r>
-      <w:r>
-        <w:rPr>
-          <w:rFonts w:asciiTheme="majorHAnsi" w:hAnsiTheme="majorHAnsi"/>
-          <w:sz w:val="24"/>
-          <w:szCs w:val="24"/>
-        </w:rPr>
-        <w:t>de la biblioth</w:t>
-      </w:r>
-      <w:r>
-        <w:rPr>
-          <w:rFonts w:asciiTheme="majorHAnsi" w:hAnsiTheme="majorHAnsi"/>
-          <w:sz w:val="24"/>
-          <w:szCs w:val="24"/>
-        </w:rPr>
-        <w:t>è</w:t>
-      </w:r>
-      <w:r>
-        <w:rPr>
-          <w:rFonts w:asciiTheme="majorHAnsi" w:hAnsiTheme="majorHAnsi"/>
-          <w:sz w:val="24"/>
-          <w:szCs w:val="24"/>
-        </w:rPr>
-        <w:t>que r</w:t>
-      </w:r>
-      <w:r>
-        <w:rPr>
-          <w:rFonts w:asciiTheme="majorHAnsi" w:hAnsiTheme="majorHAnsi"/>
-          <w:sz w:val="24"/>
-          <w:szCs w:val="24"/>
-        </w:rPr>
-        <w:t>é</w:t>
-      </w:r>
-      <w:r>
-        <w:rPr>
-          <w:rFonts w:asciiTheme="majorHAnsi" w:hAnsiTheme="majorHAnsi"/>
-          <w:sz w:val="24"/>
-          <w:szCs w:val="24"/>
-        </w:rPr>
-        <w:t xml:space="preserve">seau. Nous avons </w:t>
-      </w:r>
-      <w:r>
-        <w:rPr>
-          <w:rFonts w:asciiTheme="majorHAnsi" w:hAnsiTheme="majorHAnsi"/>
-          <w:sz w:val="24"/>
-          <w:szCs w:val="24"/>
-        </w:rPr>
-        <w:t>créé</w:t>
-      </w:r>
-      <w:r>
-        <w:rPr>
-          <w:rFonts w:asciiTheme="majorHAnsi" w:hAnsiTheme="majorHAnsi"/>
-          <w:sz w:val="24"/>
-          <w:szCs w:val="24"/>
-        </w:rPr>
-        <w:t xml:space="preserve"> un objet ind</w:t>
-      </w:r>
-      <w:r>
-        <w:rPr>
-          <w:rFonts w:asciiTheme="majorHAnsi" w:hAnsiTheme="majorHAnsi"/>
-          <w:sz w:val="24"/>
-          <w:szCs w:val="24"/>
-        </w:rPr>
-        <w:t>é</w:t>
-      </w:r>
-      <w:r>
-        <w:rPr>
-          <w:rFonts w:asciiTheme="majorHAnsi" w:hAnsiTheme="majorHAnsi"/>
-          <w:sz w:val="24"/>
-          <w:szCs w:val="24"/>
-        </w:rPr>
-        <w:t>pendant, Network, qui va g</w:t>
-      </w:r>
-      <w:r>
-        <w:rPr>
-          <w:rFonts w:asciiTheme="majorHAnsi" w:hAnsiTheme="majorHAnsi"/>
-          <w:sz w:val="24"/>
-          <w:szCs w:val="24"/>
-        </w:rPr>
-        <w:t>é</w:t>
-      </w:r>
-      <w:r>
-        <w:rPr>
-          <w:rFonts w:asciiTheme="majorHAnsi" w:hAnsiTheme="majorHAnsi"/>
-          <w:sz w:val="24"/>
-          <w:szCs w:val="24"/>
-        </w:rPr>
-        <w:t>rer toute la partie r</w:t>
-      </w:r>
-      <w:r>
-        <w:rPr>
-          <w:rFonts w:asciiTheme="majorHAnsi" w:hAnsiTheme="majorHAnsi"/>
-          <w:sz w:val="24"/>
-          <w:szCs w:val="24"/>
-        </w:rPr>
-        <w:t>é</w:t>
-      </w:r>
-      <w:r>
-        <w:rPr>
-          <w:rFonts w:asciiTheme="majorHAnsi" w:hAnsiTheme="majorHAnsi"/>
-          <w:sz w:val="24"/>
-          <w:szCs w:val="24"/>
-        </w:rPr>
-        <w:t>seau cliente. Une m</w:t>
-      </w:r>
-      <w:r>
-        <w:rPr>
-          <w:rFonts w:asciiTheme="majorHAnsi" w:hAnsiTheme="majorHAnsi"/>
-          <w:sz w:val="24"/>
-          <w:szCs w:val="24"/>
-        </w:rPr>
-        <w:t>é</w:t>
-      </w:r>
-      <w:r>
-        <w:rPr>
-          <w:rFonts w:asciiTheme="majorHAnsi" w:hAnsiTheme="majorHAnsi"/>
-          <w:sz w:val="24"/>
-          <w:szCs w:val="24"/>
-        </w:rPr>
-        <w:t>thode permet d</w:t>
-      </w:r>
-      <w:r>
-        <w:rPr>
-          <w:rFonts w:asciiTheme="majorHAnsi" w:hAnsiTheme="majorHAnsi"/>
-          <w:sz w:val="24"/>
-          <w:szCs w:val="24"/>
-        </w:rPr>
-        <w:t>’</w:t>
-      </w:r>
-      <w:r>
-        <w:rPr>
-          <w:rFonts w:asciiTheme="majorHAnsi" w:hAnsiTheme="majorHAnsi"/>
-          <w:sz w:val="24"/>
-          <w:szCs w:val="24"/>
-        </w:rPr>
-        <w:t>envoyer des donn</w:t>
-      </w:r>
-      <w:r>
-        <w:rPr>
-          <w:rFonts w:asciiTheme="majorHAnsi" w:hAnsiTheme="majorHAnsi"/>
-          <w:sz w:val="24"/>
-          <w:szCs w:val="24"/>
-        </w:rPr>
-        <w:t>é</w:t>
-      </w:r>
-      <w:r>
-        <w:rPr>
-          <w:rFonts w:asciiTheme="majorHAnsi" w:hAnsiTheme="majorHAnsi"/>
-          <w:sz w:val="24"/>
-          <w:szCs w:val="24"/>
-        </w:rPr>
-        <w:t xml:space="preserve">es </w:t>
-      </w:r>
-      <w:r>
-        <w:rPr>
-          <w:rFonts w:asciiTheme="majorHAnsi" w:hAnsiTheme="majorHAnsi"/>
-          <w:sz w:val="24"/>
-          <w:szCs w:val="24"/>
-        </w:rPr>
-        <w:t xml:space="preserve">à </w:t>
-      </w:r>
-      <w:r>
-        <w:rPr>
-          <w:rFonts w:asciiTheme="majorHAnsi" w:hAnsiTheme="majorHAnsi"/>
-          <w:sz w:val="24"/>
-          <w:szCs w:val="24"/>
-        </w:rPr>
-        <w:t>un serveur. L</w:t>
-      </w:r>
-      <w:r>
-        <w:rPr>
-          <w:rFonts w:asciiTheme="majorHAnsi" w:hAnsiTheme="majorHAnsi"/>
-          <w:sz w:val="24"/>
-          <w:szCs w:val="24"/>
-        </w:rPr>
-        <w:t>’</w:t>
-      </w:r>
-      <w:r>
-        <w:rPr>
-          <w:rFonts w:asciiTheme="majorHAnsi" w:hAnsiTheme="majorHAnsi"/>
-          <w:sz w:val="24"/>
-          <w:szCs w:val="24"/>
-        </w:rPr>
-        <w:t>initialisation se fait une seule fois, au moment de la cr</w:t>
-      </w:r>
-      <w:r>
-        <w:rPr>
-          <w:rFonts w:asciiTheme="majorHAnsi" w:hAnsiTheme="majorHAnsi"/>
-          <w:sz w:val="24"/>
-          <w:szCs w:val="24"/>
-        </w:rPr>
-        <w:t>é</w:t>
-      </w:r>
-      <w:r>
-        <w:rPr>
-          <w:rFonts w:asciiTheme="majorHAnsi" w:hAnsiTheme="majorHAnsi"/>
-          <w:sz w:val="24"/>
-          <w:szCs w:val="24"/>
-        </w:rPr>
-        <w:t>ation de l</w:t>
-      </w:r>
-      <w:r>
-        <w:rPr>
-          <w:rFonts w:asciiTheme="majorHAnsi" w:hAnsiTheme="majorHAnsi"/>
-          <w:sz w:val="24"/>
-          <w:szCs w:val="24"/>
-        </w:rPr>
-        <w:t>’</w:t>
-      </w:r>
-      <w:r>
-        <w:rPr>
-          <w:rFonts w:asciiTheme="majorHAnsi" w:hAnsiTheme="majorHAnsi"/>
-          <w:sz w:val="24"/>
-          <w:szCs w:val="24"/>
-        </w:rPr>
-        <w:t>objet. L</w:t>
-      </w:r>
-      <w:r>
-        <w:rPr>
-          <w:rFonts w:asciiTheme="majorHAnsi" w:hAnsiTheme="majorHAnsi"/>
-          <w:sz w:val="24"/>
-          <w:szCs w:val="24"/>
-        </w:rPr>
-        <w:t>’</w:t>
-      </w:r>
-      <w:r>
-        <w:rPr>
-          <w:rFonts w:asciiTheme="majorHAnsi" w:hAnsiTheme="majorHAnsi"/>
-          <w:sz w:val="24"/>
-          <w:szCs w:val="24"/>
-        </w:rPr>
-        <w:t>o</w:t>
-      </w:r>
-      <w:r>
-        <w:rPr>
-          <w:rFonts w:asciiTheme="majorHAnsi" w:hAnsiTheme="majorHAnsi"/>
-          <w:sz w:val="24"/>
-          <w:szCs w:val="24"/>
-        </w:rPr>
-        <w:t>bjet n</w:t>
-      </w:r>
-      <w:r>
-        <w:rPr>
-          <w:rFonts w:asciiTheme="majorHAnsi" w:hAnsiTheme="majorHAnsi"/>
-          <w:sz w:val="24"/>
-          <w:szCs w:val="24"/>
-        </w:rPr>
-        <w:t>’</w:t>
-      </w:r>
-      <w:r>
-        <w:rPr>
-          <w:rFonts w:asciiTheme="majorHAnsi" w:hAnsiTheme="majorHAnsi"/>
-          <w:sz w:val="24"/>
-          <w:szCs w:val="24"/>
-        </w:rPr>
-        <w:t>a besoin que d</w:t>
-      </w:r>
-      <w:r>
-        <w:rPr>
-          <w:rFonts w:asciiTheme="majorHAnsi" w:hAnsiTheme="majorHAnsi"/>
-          <w:sz w:val="24"/>
-          <w:szCs w:val="24"/>
-        </w:rPr>
-        <w:t>’</w:t>
-      </w:r>
-      <w:r>
-        <w:rPr>
-          <w:rFonts w:asciiTheme="majorHAnsi" w:hAnsiTheme="majorHAnsi"/>
-          <w:sz w:val="24"/>
-          <w:szCs w:val="24"/>
-        </w:rPr>
-        <w:t>une adresse IP et un port pour fonctionner.</w:t>
+        <w:t xml:space="preserve"> un objet indépendant, Network, qui va gérer toute la partie réseau cliente. Une méthode permet d’envoyer des données à un serveur. L’initialisation se fait une seule fois, au moment de la création de l’objet. L’objet n’a besoin que d’une adresse IP et un port pour fonctionner.</w:t>
       </w:r>
     </w:p>
     <w:p>
@@ -5781,6 +5079,7 @@
           <w:sz w:val="24"/>
           <w:szCs w:val="24"/>
         </w:rPr>
+        <w:lastRenderedPageBreak/>
         <w:t>Visitor</w:t>
       </w:r>
     </w:p>
@@ -5930,8 +5229,6 @@
         </w:rPr>
         <w:t xml:space="preserve">et </w:t>
       </w:r>
-      <w:bookmarkStart w:id="0" w:name="_GoBack"/>
-      <w:bookmarkEnd w:id="0"/>
       <w:r>
         <w:rPr>
           <w:rFonts w:asciiTheme="majorHAnsi" w:hAnsiTheme="majorHAnsi"/>
@@ -7615,296 +6912,40 @@
       <w:pPr>
         <w:rPr>
           <w:rFonts w:ascii="Trebuchet MS"/>
-        </w:rPr>
-      </w:pPr>
-      <w:r>
-        <w:rPr>
-          <w:rFonts w:ascii="Trebuchet MS"/>
+          <w:lang w:val="fr-FR"/>
+        </w:rPr>
+      </w:pPr>
+      <w:r>
+        <w:rPr>
+          <w:rFonts w:ascii="Trebuchet MS"/>
+          <w:lang w:val="fr-FR"/>
         </w:rPr>
         <w:t>4. Sp</w:t>
       </w:r>
       <w:r>
         <w:rPr>
           <w:rFonts w:hAnsi="Trebuchet MS"/>
+          <w:lang w:val="fr-FR"/>
         </w:rPr>
         <w:t>é</w:t>
       </w:r>
       <w:r>
         <w:rPr>
           <w:rFonts w:ascii="Trebuchet MS"/>
+          <w:lang w:val="fr-FR"/>
         </w:rPr>
         <w:t>cifications</w:t>
-      </w:r>
-    </w:p>
-    <w:p/>
-    <w:p>
-      <w:pPr>
-        <w:pStyle w:val="Paragraphedeliste"/>
-        <w:rPr>
-          <w:rFonts w:asciiTheme="majorHAnsi" w:hAnsiTheme="majorHAnsi"/>
-          <w:sz w:val="24"/>
-          <w:szCs w:val="24"/>
-        </w:rPr>
-      </w:pPr>
-      <w:r>
-        <w:rPr>
-          <w:rFonts w:asciiTheme="majorHAnsi" w:hAnsiTheme="majorHAnsi"/>
-          <w:sz w:val="24"/>
-          <w:szCs w:val="24"/>
-        </w:rPr>
-        <w:t>Pour mieux ordonner notre projet, nous avons choisi de d</w:t>
-      </w:r>
-      <w:r>
-        <w:rPr>
-          <w:rFonts w:asciiTheme="majorHAnsi" w:hAnsiTheme="majorHAnsi"/>
-          <w:sz w:val="24"/>
-          <w:szCs w:val="24"/>
-        </w:rPr>
-        <w:t>é</w:t>
-      </w:r>
-      <w:r>
-        <w:rPr>
-          <w:rFonts w:asciiTheme="majorHAnsi" w:hAnsiTheme="majorHAnsi"/>
-          <w:sz w:val="24"/>
-          <w:szCs w:val="24"/>
-        </w:rPr>
-        <w:t>velopper en suivant le mod</w:t>
-      </w:r>
-      <w:r>
-        <w:rPr>
-          <w:rFonts w:asciiTheme="majorHAnsi" w:hAnsiTheme="majorHAnsi"/>
-          <w:sz w:val="24"/>
-          <w:szCs w:val="24"/>
-        </w:rPr>
-        <w:t>è</w:t>
-      </w:r>
-      <w:r>
-        <w:rPr>
-          <w:rFonts w:asciiTheme="majorHAnsi" w:hAnsiTheme="majorHAnsi"/>
-          <w:sz w:val="24"/>
-          <w:szCs w:val="24"/>
-        </w:rPr>
-        <w:t>le MVC, aussi bien c</w:t>
-      </w:r>
-      <w:r>
-        <w:rPr>
-          <w:rFonts w:asciiTheme="majorHAnsi" w:hAnsiTheme="majorHAnsi"/>
-          <w:sz w:val="24"/>
-          <w:szCs w:val="24"/>
-        </w:rPr>
-        <w:t>ô</w:t>
-      </w:r>
-      <w:r>
-        <w:rPr>
-          <w:rFonts w:asciiTheme="majorHAnsi" w:hAnsiTheme="majorHAnsi"/>
-          <w:sz w:val="24"/>
-          <w:szCs w:val="24"/>
-        </w:rPr>
-        <w:t>t</w:t>
-      </w:r>
-      <w:r>
-        <w:rPr>
-          <w:rFonts w:asciiTheme="majorHAnsi" w:hAnsiTheme="majorHAnsi"/>
-          <w:sz w:val="24"/>
-          <w:szCs w:val="24"/>
-        </w:rPr>
-        <w:t xml:space="preserve">é </w:t>
-      </w:r>
-      <w:r>
-        <w:rPr>
-          <w:rFonts w:asciiTheme="majorHAnsi" w:hAnsiTheme="majorHAnsi"/>
-          <w:sz w:val="24"/>
-          <w:szCs w:val="24"/>
-        </w:rPr>
-        <w:t>serveur que c</w:t>
-      </w:r>
-      <w:r>
-        <w:rPr>
-          <w:rFonts w:asciiTheme="majorHAnsi" w:hAnsiTheme="majorHAnsi"/>
-          <w:sz w:val="24"/>
-          <w:szCs w:val="24"/>
-        </w:rPr>
-        <w:t>ô</w:t>
-      </w:r>
-      <w:r>
-        <w:rPr>
-          <w:rFonts w:asciiTheme="majorHAnsi" w:hAnsiTheme="majorHAnsi"/>
-          <w:sz w:val="24"/>
-          <w:szCs w:val="24"/>
-        </w:rPr>
-        <w:t>t</w:t>
-      </w:r>
-      <w:r>
-        <w:rPr>
-          <w:rFonts w:asciiTheme="majorHAnsi" w:hAnsiTheme="majorHAnsi"/>
-          <w:sz w:val="24"/>
-          <w:szCs w:val="24"/>
-        </w:rPr>
-        <w:t xml:space="preserve">é </w:t>
-      </w:r>
-      <w:r>
-        <w:rPr>
-          <w:rFonts w:asciiTheme="majorHAnsi" w:hAnsiTheme="majorHAnsi"/>
-          <w:sz w:val="24"/>
-          <w:szCs w:val="24"/>
-        </w:rPr>
-        <w:t xml:space="preserve">client. Nous avons </w:t>
-      </w:r>
-      <w:r>
-        <w:rPr>
-          <w:rFonts w:asciiTheme="majorHAnsi" w:hAnsiTheme="majorHAnsi"/>
-          <w:sz w:val="24"/>
-          <w:szCs w:val="24"/>
-        </w:rPr>
-        <w:t>essayé</w:t>
-      </w:r>
-      <w:r>
-        <w:rPr>
-          <w:rFonts w:asciiTheme="majorHAnsi" w:hAnsiTheme="majorHAnsi"/>
-          <w:sz w:val="24"/>
-          <w:szCs w:val="24"/>
-        </w:rPr>
-        <w:t xml:space="preserve"> de respec</w:t>
-      </w:r>
-      <w:r>
-        <w:rPr>
-          <w:rFonts w:asciiTheme="majorHAnsi" w:hAnsiTheme="majorHAnsi"/>
-          <w:sz w:val="24"/>
-          <w:szCs w:val="24"/>
-        </w:rPr>
-        <w:t>ter au mieux ce mod</w:t>
-      </w:r>
-      <w:r>
-        <w:rPr>
-          <w:rFonts w:asciiTheme="majorHAnsi" w:hAnsiTheme="majorHAnsi"/>
-          <w:sz w:val="24"/>
-          <w:szCs w:val="24"/>
-        </w:rPr>
-        <w:t>è</w:t>
-      </w:r>
-      <w:r>
-        <w:rPr>
-          <w:rFonts w:asciiTheme="majorHAnsi" w:hAnsiTheme="majorHAnsi"/>
-          <w:sz w:val="24"/>
-          <w:szCs w:val="24"/>
-        </w:rPr>
-        <w:t>le en s</w:t>
-      </w:r>
-      <w:r>
-        <w:rPr>
-          <w:rFonts w:asciiTheme="majorHAnsi" w:hAnsiTheme="majorHAnsi"/>
-          <w:sz w:val="24"/>
-          <w:szCs w:val="24"/>
-        </w:rPr>
-        <w:t>é</w:t>
-      </w:r>
-      <w:r>
-        <w:rPr>
-          <w:rFonts w:asciiTheme="majorHAnsi" w:hAnsiTheme="majorHAnsi"/>
-          <w:sz w:val="24"/>
-          <w:szCs w:val="24"/>
-        </w:rPr>
-        <w:t>parant correctement les parties donn</w:t>
-      </w:r>
-      <w:r>
-        <w:rPr>
-          <w:rFonts w:asciiTheme="majorHAnsi" w:hAnsiTheme="majorHAnsi"/>
-          <w:sz w:val="24"/>
-          <w:szCs w:val="24"/>
-        </w:rPr>
-        <w:t>é</w:t>
-      </w:r>
-      <w:r>
-        <w:rPr>
-          <w:rFonts w:asciiTheme="majorHAnsi" w:hAnsiTheme="majorHAnsi"/>
-          <w:sz w:val="24"/>
-          <w:szCs w:val="24"/>
-        </w:rPr>
-        <w:t>es et vues. Des contr</w:t>
-      </w:r>
-      <w:r>
-        <w:rPr>
-          <w:rFonts w:asciiTheme="majorHAnsi" w:hAnsiTheme="majorHAnsi"/>
-          <w:sz w:val="24"/>
-          <w:szCs w:val="24"/>
-        </w:rPr>
-        <w:t>ô</w:t>
-      </w:r>
-      <w:r>
-        <w:rPr>
-          <w:rFonts w:asciiTheme="majorHAnsi" w:hAnsiTheme="majorHAnsi"/>
-          <w:sz w:val="24"/>
-          <w:szCs w:val="24"/>
-        </w:rPr>
-        <w:t xml:space="preserve">leurs ont </w:t>
-      </w:r>
-      <w:r>
-        <w:rPr>
-          <w:rFonts w:asciiTheme="majorHAnsi" w:hAnsiTheme="majorHAnsi"/>
-          <w:sz w:val="24"/>
-          <w:szCs w:val="24"/>
-        </w:rPr>
-        <w:t>é</w:t>
-      </w:r>
-      <w:r>
-        <w:rPr>
-          <w:rFonts w:asciiTheme="majorHAnsi" w:hAnsiTheme="majorHAnsi"/>
-          <w:sz w:val="24"/>
-          <w:szCs w:val="24"/>
-        </w:rPr>
-        <w:t>t</w:t>
-      </w:r>
-      <w:r>
-        <w:rPr>
-          <w:rFonts w:asciiTheme="majorHAnsi" w:hAnsiTheme="majorHAnsi"/>
-          <w:sz w:val="24"/>
-          <w:szCs w:val="24"/>
-        </w:rPr>
-        <w:t xml:space="preserve">é </w:t>
-      </w:r>
-      <w:r>
-        <w:rPr>
-          <w:rFonts w:asciiTheme="majorHAnsi" w:hAnsiTheme="majorHAnsi"/>
-          <w:sz w:val="24"/>
-          <w:szCs w:val="24"/>
-        </w:rPr>
-        <w:t>cr</w:t>
-      </w:r>
-      <w:r>
-        <w:rPr>
-          <w:rFonts w:asciiTheme="majorHAnsi" w:hAnsiTheme="majorHAnsi"/>
-          <w:sz w:val="24"/>
-          <w:szCs w:val="24"/>
-        </w:rPr>
-        <w:t>éé</w:t>
-      </w:r>
-      <w:r>
-        <w:rPr>
-          <w:rFonts w:asciiTheme="majorHAnsi" w:hAnsiTheme="majorHAnsi"/>
-          <w:sz w:val="24"/>
-          <w:szCs w:val="24"/>
-        </w:rPr>
-        <w:t>s afin de pouvoir faire le lien entre les vues et les donn</w:t>
-      </w:r>
-      <w:r>
-        <w:rPr>
-          <w:rFonts w:asciiTheme="majorHAnsi" w:hAnsiTheme="majorHAnsi"/>
-          <w:sz w:val="24"/>
-          <w:szCs w:val="24"/>
-        </w:rPr>
-        <w:t>é</w:t>
-      </w:r>
-      <w:r>
-        <w:rPr>
-          <w:rFonts w:asciiTheme="majorHAnsi" w:hAnsiTheme="majorHAnsi"/>
-          <w:sz w:val="24"/>
-          <w:szCs w:val="24"/>
-        </w:rPr>
-        <w:t>es.</w:t>
       </w:r>
     </w:p>
     <w:p>
       <w:pPr>
+        <w:rPr>
+          <w:lang w:val="fr-FR"/>
+        </w:rPr>
+      </w:pPr>
+    </w:p>
+    <w:p>
+      <w:pPr>
         <w:pStyle w:val="Paragraphedeliste"/>
         <w:rPr>
           <w:rFonts w:asciiTheme="majorHAnsi" w:hAnsiTheme="majorHAnsi"/>
@@ -7918,6 +6959,40 @@
           <w:sz w:val="24"/>
           <w:szCs w:val="24"/>
         </w:rPr>
+        <w:t xml:space="preserve">Pour mieux ordonner notre projet, nous avons choisi de développer en suivant le modèle MVC, aussi bien côté serveur que côté client. Nous avons </w:t>
+      </w:r>
+      <w:r>
+        <w:rPr>
+          <w:rFonts w:asciiTheme="majorHAnsi" w:hAnsiTheme="majorHAnsi"/>
+          <w:sz w:val="24"/>
+          <w:szCs w:val="24"/>
+        </w:rPr>
+        <w:t>essayé</w:t>
+      </w:r>
+      <w:r>
+        <w:rPr>
+          <w:rFonts w:asciiTheme="majorHAnsi" w:hAnsiTheme="majorHAnsi"/>
+          <w:sz w:val="24"/>
+          <w:szCs w:val="24"/>
+        </w:rPr>
+        <w:t xml:space="preserve"> de respecter au mieux ce modèle en séparant correctement les parties données et vues. Des contrôleurs ont été créés afin de pouvoir faire le lien entre les vues et les données.</w:t>
+      </w:r>
+    </w:p>
+    <w:p>
+      <w:pPr>
+        <w:pStyle w:val="Paragraphedeliste"/>
+        <w:rPr>
+          <w:rFonts w:asciiTheme="majorHAnsi" w:hAnsiTheme="majorHAnsi"/>
+          <w:sz w:val="24"/>
+          <w:szCs w:val="24"/>
+        </w:rPr>
+      </w:pPr>
+      <w:r>
+        <w:rPr>
+          <w:rFonts w:asciiTheme="majorHAnsi" w:hAnsiTheme="majorHAnsi"/>
+          <w:sz w:val="24"/>
+          <w:szCs w:val="24"/>
+        </w:rPr>
         <w:t xml:space="preserve">Pour travailler dans de bonnes conditions, nous avons </w:t>
       </w:r>
       <w:r>
@@ -7942,47 +7017,7 @@
           <w:sz w:val="24"/>
           <w:szCs w:val="24"/>
         </w:rPr>
-        <w:t xml:space="preserve">ercurial, qui sont des gestionnaires de versions. Ils permettent de travailler sur un projet </w:t>
-      </w:r>
-      <w:r>
-        <w:rPr>
-          <w:rFonts w:asciiTheme="majorHAnsi" w:hAnsiTheme="majorHAnsi"/>
-          <w:sz w:val="24"/>
-          <w:szCs w:val="24"/>
-        </w:rPr>
-        <w:t xml:space="preserve">à </w:t>
-      </w:r>
-      <w:r>
-        <w:rPr>
-          <w:rFonts w:asciiTheme="majorHAnsi" w:hAnsiTheme="majorHAnsi"/>
-          <w:sz w:val="24"/>
-          <w:szCs w:val="24"/>
-        </w:rPr>
-        <w:t>plusieurs de fa</w:t>
-      </w:r>
-      <w:r>
-        <w:rPr>
-          <w:rFonts w:asciiTheme="majorHAnsi" w:hAnsiTheme="majorHAnsi"/>
-          <w:sz w:val="24"/>
-          <w:szCs w:val="24"/>
-        </w:rPr>
-        <w:t>ç</w:t>
-      </w:r>
-      <w:r>
-        <w:rPr>
-          <w:rFonts w:asciiTheme="majorHAnsi" w:hAnsiTheme="majorHAnsi"/>
-          <w:sz w:val="24"/>
-          <w:szCs w:val="24"/>
-        </w:rPr>
-        <w:t>on optimis</w:t>
-      </w:r>
-      <w:r>
-        <w:rPr>
-          <w:rFonts w:asciiTheme="majorHAnsi" w:hAnsiTheme="majorHAnsi"/>
-          <w:sz w:val="24"/>
-          <w:szCs w:val="24"/>
-        </w:rPr>
-        <w:t>é</w:t>
+        <w:t>ercurial, qui sont des gestionnaires de versions. Ils permettent de travailler sur un projet à plusieurs de façon optimisé</w:t>
       </w:r>
       <w:r>
         <w:rPr>
@@ -8093,7 +7128,7 @@
         <v:path o:extrusionok="f" gradientshapeok="t" o:connecttype="rect"/>
         <o:lock v:ext="edit" aspectratio="t"/>
       </v:shapetype>
-      <v:shape id="_x0000_i1077" type="#_x0000_t75" style="width:15pt;height:15pt;visibility:visible" o:bullet="t">
+      <v:shape id="_x0000_i1034" type="#_x0000_t75" style="width:15pt;height:15pt;visibility:visible" o:bullet="t">
         <v:imagedata r:id="rId1" o:title="image1"/>
       </v:shape>
     </w:pict>
@@ -9309,9 +8344,9 @@
       <w:lvlJc w:val="left"/>
       <w:pPr>
         <w:tabs>
-          <w:tab w:val="num" w:pos="393"/>
-        </w:tabs>
-        <w:ind w:left="393" w:hanging="393"/>
+          <w:tab w:val="num" w:pos="5265"/>
+        </w:tabs>
+        <w:ind w:left="5265" w:hanging="393"/>
       </w:pPr>
       <w:rPr>
         <w:position w:val="0"/>
@@ -9326,9 +8361,9 @@
       <w:lvlJc w:val="left"/>
       <w:pPr>
         <w:tabs>
-          <w:tab w:val="num" w:pos="753"/>
-        </w:tabs>
-        <w:ind w:left="753" w:hanging="393"/>
+          <w:tab w:val="num" w:pos="5625"/>
+        </w:tabs>
+        <w:ind w:left="5625" w:hanging="393"/>
       </w:pPr>
       <w:rPr>
         <w:position w:val="0"/>
@@ -9343,9 +8378,9 @@
       <w:lvlJc w:val="left"/>
       <w:pPr>
         <w:tabs>
-          <w:tab w:val="num" w:pos="1113"/>
-        </w:tabs>
-        <w:ind w:left="1113" w:hanging="393"/>
+          <w:tab w:val="num" w:pos="5985"/>
+        </w:tabs>
+        <w:ind w:left="5985" w:hanging="393"/>
       </w:pPr>
       <w:rPr>
         <w:position w:val="0"/>
@@ -9360,9 +8395,9 @@
       <w:lvlJc w:val="left"/>
       <w:pPr>
         <w:tabs>
-          <w:tab w:val="num" w:pos="1473"/>
-        </w:tabs>
-        <w:ind w:left="1473" w:hanging="393"/>
+          <w:tab w:val="num" w:pos="6345"/>
+        </w:tabs>
+        <w:ind w:left="6345" w:hanging="393"/>
       </w:pPr>
       <w:rPr>
         <w:position w:val="0"/>
@@ -9377,9 +8412,9 @@
       <w:lvlJc w:val="left"/>
       <w:pPr>
         <w:tabs>
-          <w:tab w:val="num" w:pos="1833"/>
-        </w:tabs>
-        <w:ind w:left="1833" w:hanging="393"/>
+          <w:tab w:val="num" w:pos="6705"/>
+        </w:tabs>
+        <w:ind w:left="6705" w:hanging="393"/>
       </w:pPr>
       <w:rPr>
         <w:position w:val="0"/>
@@ -9394,9 +8429,9 @@
       <w:lvlJc w:val="left"/>
       <w:pPr>
         <w:tabs>
-          <w:tab w:val="num" w:pos="2193"/>
-        </w:tabs>
-        <w:ind w:left="2193" w:hanging="393"/>
+          <w:tab w:val="num" w:pos="7065"/>
+        </w:tabs>
+        <w:ind w:left="7065" w:hanging="393"/>
       </w:pPr>
       <w:rPr>
         <w:position w:val="0"/>
@@ -9411,9 +8446,9 @@
       <w:lvlJc w:val="left"/>
       <w:pPr>
         <w:tabs>
-          <w:tab w:val="num" w:pos="2553"/>
-        </w:tabs>
-        <w:ind w:left="2553" w:hanging="393"/>
+          <w:tab w:val="num" w:pos="7425"/>
+        </w:tabs>
+        <w:ind w:left="7425" w:hanging="393"/>
       </w:pPr>
       <w:rPr>
         <w:position w:val="0"/>
@@ -9428,9 +8463,9 @@
       <w:lvlJc w:val="left"/>
       <w:pPr>
         <w:tabs>
-          <w:tab w:val="num" w:pos="2913"/>
-        </w:tabs>
-        <w:ind w:left="2913" w:hanging="393"/>
+          <w:tab w:val="num" w:pos="7785"/>
+        </w:tabs>
+        <w:ind w:left="7785" w:hanging="393"/>
       </w:pPr>
       <w:rPr>
         <w:position w:val="0"/>
@@ -9445,9 +8480,9 @@
       <w:lvlJc w:val="left"/>
       <w:pPr>
         <w:tabs>
-          <w:tab w:val="num" w:pos="3273"/>
-        </w:tabs>
-        <w:ind w:left="3273" w:hanging="393"/>
+          <w:tab w:val="num" w:pos="8145"/>
+        </w:tabs>
+        <w:ind w:left="8145" w:hanging="393"/>
       </w:pPr>
       <w:rPr>
         <w:position w:val="0"/>

</xml_diff>